<commit_message>
Update reports thanks to external feedback
</commit_message>
<xml_diff>
--- a/Resources/Documents/Produktrapport.docx
+++ b/Resources/Documents/Produktrapport.docx
@@ -52,7 +52,6 @@
                 </w:pPr>
                 <w:r>
                   <w:rPr>
-                    <w:rFonts w:ascii="Calibri" w:hAnsi="Calibri" w:cs="Calibri"/>
                     <w:color w:val="3B4455" w:themeColor="accent1"/>
                     <w:sz w:val="28"/>
                     <w:szCs w:val="28"/>
@@ -304,7 +303,7 @@
               <w:noProof/>
             </w:rPr>
             <w:drawing>
-              <wp:inline distT="0" distB="0" distL="0" distR="0" wp14:anchorId="11FCD935" wp14:editId="6FCFA75A">
+              <wp:inline distT="0" distB="0" distL="0" distR="0" wp14:anchorId="11FCD935" wp14:editId="0A97EB21">
                 <wp:extent cx="4055166" cy="4055166"/>
                 <wp:effectExtent l="0" t="0" r="2540" b="2540"/>
                 <wp:docPr id="1800112095" name="Picture 1" descr="Retired citizen entering commune taxi, holding tablet"/>
@@ -916,7 +915,6 @@
     <w:p>
       <w:pPr>
         <w:pStyle w:val="Heading1"/>
-        <w:jc w:val="center"/>
         <w:rPr>
           <w:rFonts w:ascii="Calibri" w:hAnsi="Calibri" w:cs="Calibri"/>
           <w:sz w:val="32"/>
@@ -943,14 +941,6 @@
           <w:lang w:val="da-DK"/>
         </w:rPr>
       </w:pPr>
-    </w:p>
-    <w:p>
-      <w:pPr>
-        <w:rPr>
-          <w:rFonts w:ascii="Calibri" w:hAnsi="Calibri" w:cs="Calibri"/>
-          <w:lang w:val="da-DK"/>
-        </w:rPr>
-      </w:pPr>
       <w:r>
         <w:rPr>
           <w:rFonts w:ascii="Calibri" w:hAnsi="Calibri" w:cs="Calibri"/>
@@ -958,13 +948,13 @@
           <w:lang w:val="da-DK" w:eastAsia="da-DK"/>
         </w:rPr>
         <w:drawing>
-          <wp:anchor distT="0" distB="0" distL="114300" distR="114300" simplePos="0" relativeHeight="251662336" behindDoc="0" locked="0" layoutInCell="1" allowOverlap="1" wp14:anchorId="27FCD854" wp14:editId="0E3433AA">
+          <wp:anchor distT="0" distB="0" distL="114300" distR="114300" simplePos="0" relativeHeight="251662336" behindDoc="0" locked="0" layoutInCell="1" allowOverlap="1" wp14:anchorId="27FCD854" wp14:editId="42575465">
             <wp:simplePos x="0" y="0"/>
             <wp:positionH relativeFrom="column">
-              <wp:posOffset>597358</wp:posOffset>
+              <wp:posOffset>-38735</wp:posOffset>
             </wp:positionH>
             <wp:positionV relativeFrom="paragraph">
-              <wp:posOffset>13320</wp:posOffset>
+              <wp:posOffset>143096</wp:posOffset>
             </wp:positionV>
             <wp:extent cx="3302000" cy="1193800"/>
             <wp:effectExtent l="0" t="0" r="0" b="0"/>
@@ -1048,6 +1038,14 @@
     </w:p>
     <w:p>
       <w:pPr>
+        <w:rPr>
+          <w:rFonts w:ascii="Calibri" w:hAnsi="Calibri" w:cs="Calibri"/>
+          <w:lang w:val="da-DK"/>
+        </w:rPr>
+      </w:pPr>
+    </w:p>
+    <w:p>
+      <w:pPr>
         <w:jc w:val="center"/>
         <w:rPr>
           <w:rFonts w:ascii="Calibri" w:hAnsi="Calibri" w:cs="Calibri"/>
@@ -1075,7 +1073,6 @@
     </w:p>
     <w:p>
       <w:pPr>
-        <w:jc w:val="center"/>
         <w:rPr>
           <w:rFonts w:ascii="Calibri" w:hAnsi="Calibri" w:cs="Calibri"/>
           <w:lang w:val="da-DK"/>
@@ -1098,7 +1095,6 @@
     </w:p>
     <w:p>
       <w:pPr>
-        <w:jc w:val="center"/>
         <w:rPr>
           <w:rFonts w:ascii="Calibri" w:hAnsi="Calibri" w:cs="Calibri"/>
           <w:lang w:val="da-DK"/>
@@ -1114,7 +1110,6 @@
     </w:p>
     <w:p>
       <w:pPr>
-        <w:jc w:val="center"/>
         <w:rPr>
           <w:rFonts w:ascii="Calibri" w:hAnsi="Calibri" w:cs="Calibri"/>
           <w:lang w:val="da-DK"/>
@@ -2267,7 +2262,7 @@
                 <w:noProof/>
                 <w:webHidden/>
               </w:rPr>
-              <w:t>18</w:t>
+              <w:t>19</w:t>
             </w:r>
             <w:r>
               <w:rPr>
@@ -2351,7 +2346,7 @@
                 <w:noProof/>
                 <w:webHidden/>
               </w:rPr>
-              <w:t>19</w:t>
+              <w:t>20</w:t>
             </w:r>
             <w:r>
               <w:rPr>
@@ -2434,7 +2429,7 @@
                 <w:noProof/>
                 <w:webHidden/>
               </w:rPr>
-              <w:t>22</w:t>
+              <w:t>23</w:t>
             </w:r>
             <w:r>
               <w:rPr>
@@ -2514,10 +2509,12 @@
             <w:r>
               <w:rPr>
                 <w:rFonts w:ascii="Calibri" w:hAnsi="Calibri" w:cs="Calibri"/>
+                <w:b/>
+                <w:bCs/>
                 <w:noProof/>
                 <w:webHidden/>
               </w:rPr>
-              <w:t>23</w:t>
+              <w:t>Error! Bookmark not defined.</w:t>
             </w:r>
             <w:r>
               <w:rPr>
@@ -2769,15 +2766,13 @@
         </w:rPr>
         <w:t xml:space="preserve"> lange ventetid, afgrænser jeg bl.a. sygehus adgang (f.eks. bruge deres eksisterende login oplysninger) og rigtig taxa bestilling (hvis de har et offentligt </w:t>
       </w:r>
-      <w:proofErr w:type="spellStart"/>
-      <w:r>
-        <w:rPr>
-          <w:rFonts w:ascii="Calibri" w:hAnsi="Calibri" w:cs="Calibri"/>
-          <w:lang w:val="da-DK"/>
-        </w:rPr>
-        <w:t>api</w:t>
-      </w:r>
-      <w:proofErr w:type="spellEnd"/>
+      <w:r>
+        <w:rPr>
+          <w:rFonts w:ascii="Calibri" w:hAnsi="Calibri" w:cs="Calibri"/>
+          <w:lang w:val="da-DK"/>
+        </w:rPr>
+        <w:t>API</w:t>
+      </w:r>
       <w:r>
         <w:rPr>
           <w:rFonts w:ascii="Calibri" w:hAnsi="Calibri" w:cs="Calibri"/>
@@ -3144,1671 +3139,7 @@
           <w:lang w:val="da-DK"/>
         </w:rPr>
       </w:pPr>
-      <w:bookmarkStart w:id="8" w:name="_Toc152247973"/>
-      <w:r>
-        <w:rPr>
-          <w:rFonts w:ascii="Calibri" w:hAnsi="Calibri" w:cs="Calibri"/>
-          <w:lang w:val="da-DK"/>
-        </w:rPr>
-        <w:lastRenderedPageBreak/>
-        <w:t>Testspecifikation</w:t>
-      </w:r>
-      <w:bookmarkEnd w:id="8"/>
-    </w:p>
-    <w:p>
-      <w:pPr>
-        <w:rPr>
-          <w:rFonts w:ascii="Calibri" w:hAnsi="Calibri" w:cs="Calibri"/>
-          <w:lang w:val="da-DK"/>
-        </w:rPr>
-      </w:pPr>
-      <w:r>
-        <w:rPr>
-          <w:rFonts w:ascii="Calibri" w:hAnsi="Calibri" w:cs="Calibri"/>
-          <w:lang w:val="da-DK"/>
-        </w:rPr>
-        <w:t>For at have et funktionelt stykke software, er det smart at teste om det overhovedet virker – både om koden gør som forventet og om produktets funktionalitet fungerer som kunden/kunderne forventer.</w:t>
-      </w:r>
-    </w:p>
-    <w:p>
-      <w:pPr>
-        <w:rPr>
-          <w:rFonts w:ascii="Calibri" w:hAnsi="Calibri" w:cs="Calibri"/>
-          <w:lang w:val="da-DK"/>
-        </w:rPr>
-      </w:pPr>
-      <w:r>
-        <w:rPr>
-          <w:rFonts w:ascii="Calibri" w:hAnsi="Calibri" w:cs="Calibri"/>
-          <w:lang w:val="da-DK"/>
-        </w:rPr>
-        <w:t xml:space="preserve">Herunder benyttes Unit- og integrationstests til test af kode, og </w:t>
-      </w:r>
-      <w:proofErr w:type="spellStart"/>
-      <w:r>
-        <w:rPr>
-          <w:rFonts w:ascii="Calibri" w:hAnsi="Calibri" w:cs="Calibri"/>
-          <w:lang w:val="da-DK"/>
-        </w:rPr>
-        <w:t>usabilitytest</w:t>
-      </w:r>
-      <w:proofErr w:type="spellEnd"/>
-      <w:r>
-        <w:rPr>
-          <w:rFonts w:ascii="Calibri" w:hAnsi="Calibri" w:cs="Calibri"/>
-          <w:lang w:val="da-DK"/>
-        </w:rPr>
-        <w:t xml:space="preserve"> til test af produktet overfor en bruger.</w:t>
-      </w:r>
-    </w:p>
-    <w:p>
-      <w:pPr>
-        <w:rPr>
-          <w:rFonts w:ascii="Calibri" w:hAnsi="Calibri" w:cs="Calibri"/>
-          <w:lang w:val="da-DK"/>
-        </w:rPr>
-      </w:pPr>
-    </w:p>
-    <w:p>
-      <w:pPr>
-        <w:rPr>
-          <w:rFonts w:ascii="Calibri" w:hAnsi="Calibri" w:cs="Calibri"/>
-          <w:b/>
-          <w:bCs/>
-          <w:sz w:val="32"/>
-          <w:szCs w:val="32"/>
-          <w:lang w:val="da-DK"/>
-        </w:rPr>
-      </w:pPr>
-      <w:r>
-        <w:rPr>
-          <w:rFonts w:ascii="Calibri" w:hAnsi="Calibri" w:cs="Calibri"/>
-          <w:b/>
-          <w:bCs/>
-          <w:sz w:val="32"/>
-          <w:szCs w:val="32"/>
-          <w:lang w:val="da-DK"/>
-        </w:rPr>
-        <w:t>Unit- og integrationstests</w:t>
-      </w:r>
-    </w:p>
-    <w:p>
-      <w:pPr>
-        <w:rPr>
-          <w:rFonts w:ascii="Calibri" w:hAnsi="Calibri" w:cs="Calibri"/>
-          <w:lang w:val="da-DK"/>
-        </w:rPr>
-      </w:pPr>
-      <w:r>
-        <w:rPr>
-          <w:rFonts w:ascii="Calibri" w:hAnsi="Calibri" w:cs="Calibri"/>
-          <w:lang w:val="da-DK"/>
-        </w:rPr>
-        <w:t>Jeg har implementeret unit- og integrationstests i min backend, hvor jeg f.eks. tester mine Repository klasser (</w:t>
-      </w:r>
-      <w:proofErr w:type="spellStart"/>
-      <w:r>
-        <w:rPr>
-          <w:rFonts w:ascii="Calibri" w:hAnsi="Calibri" w:cs="Calibri"/>
-          <w:lang w:val="da-DK"/>
-        </w:rPr>
-        <w:fldChar w:fldCharType="begin"/>
-      </w:r>
-      <w:r>
-        <w:rPr>
-          <w:rFonts w:ascii="Calibri" w:hAnsi="Calibri" w:cs="Calibri"/>
-          <w:lang w:val="da-DK"/>
-        </w:rPr>
-        <w:instrText>HYPERLINK "https://github.com/DanielSimonsen90/CitizenTaxi/tree/main/Projects/Backend/Tests/DataAccessTests"</w:instrText>
-      </w:r>
-      <w:r>
-        <w:rPr>
-          <w:rFonts w:ascii="Calibri" w:hAnsi="Calibri" w:cs="Calibri"/>
-          <w:lang w:val="da-DK"/>
-        </w:rPr>
-      </w:r>
-      <w:r>
-        <w:rPr>
-          <w:rFonts w:ascii="Calibri" w:hAnsi="Calibri" w:cs="Calibri"/>
-          <w:lang w:val="da-DK"/>
-        </w:rPr>
-        <w:fldChar w:fldCharType="separate"/>
-      </w:r>
-      <w:r>
-        <w:rPr>
-          <w:rStyle w:val="Hyperlink"/>
-          <w:rFonts w:ascii="Calibri" w:hAnsi="Calibri" w:cs="Calibri"/>
-          <w:lang w:val="da-DK"/>
-        </w:rPr>
-        <w:t>DataAccessTests</w:t>
-      </w:r>
-      <w:proofErr w:type="spellEnd"/>
-      <w:r>
-        <w:rPr>
-          <w:rFonts w:ascii="Calibri" w:hAnsi="Calibri" w:cs="Calibri"/>
-          <w:lang w:val="da-DK"/>
-        </w:rPr>
-        <w:fldChar w:fldCharType="end"/>
-      </w:r>
-      <w:r>
-        <w:rPr>
-          <w:rFonts w:ascii="Calibri" w:hAnsi="Calibri" w:cs="Calibri"/>
-          <w:lang w:val="da-DK"/>
-        </w:rPr>
-        <w:t xml:space="preserve">), min </w:t>
-      </w:r>
-      <w:proofErr w:type="spellStart"/>
-      <w:r>
-        <w:rPr>
-          <w:rFonts w:ascii="Calibri" w:hAnsi="Calibri" w:cs="Calibri"/>
-          <w:lang w:val="da-DK"/>
-        </w:rPr>
-        <w:t>LoginService</w:t>
-      </w:r>
-      <w:proofErr w:type="spellEnd"/>
-      <w:r>
-        <w:rPr>
-          <w:rFonts w:ascii="Calibri" w:hAnsi="Calibri" w:cs="Calibri"/>
-          <w:lang w:val="da-DK"/>
-        </w:rPr>
-        <w:t xml:space="preserve"> (</w:t>
-      </w:r>
-      <w:proofErr w:type="spellStart"/>
-      <w:r>
-        <w:rPr>
-          <w:rFonts w:ascii="Calibri" w:hAnsi="Calibri" w:cs="Calibri"/>
-          <w:lang w:val="da-DK"/>
-        </w:rPr>
-        <w:fldChar w:fldCharType="begin"/>
-      </w:r>
-      <w:r>
-        <w:rPr>
-          <w:rFonts w:ascii="Calibri" w:hAnsi="Calibri" w:cs="Calibri"/>
-          <w:lang w:val="da-DK"/>
-        </w:rPr>
-        <w:instrText>HYPERLINK "https://github.com/DanielSimonsen90/CitizenTaxi/tree/main/Projects/Backend/Tests/BusinessTests"</w:instrText>
-      </w:r>
-      <w:r>
-        <w:rPr>
-          <w:rFonts w:ascii="Calibri" w:hAnsi="Calibri" w:cs="Calibri"/>
-          <w:lang w:val="da-DK"/>
-        </w:rPr>
-      </w:r>
-      <w:r>
-        <w:rPr>
-          <w:rFonts w:ascii="Calibri" w:hAnsi="Calibri" w:cs="Calibri"/>
-          <w:lang w:val="da-DK"/>
-        </w:rPr>
-        <w:fldChar w:fldCharType="separate"/>
-      </w:r>
-      <w:r>
-        <w:rPr>
-          <w:rStyle w:val="Hyperlink"/>
-          <w:rFonts w:ascii="Calibri" w:hAnsi="Calibri" w:cs="Calibri"/>
-          <w:lang w:val="da-DK"/>
-        </w:rPr>
-        <w:t>BusinessTests</w:t>
-      </w:r>
-      <w:proofErr w:type="spellEnd"/>
-      <w:r>
-        <w:rPr>
-          <w:rFonts w:ascii="Calibri" w:hAnsi="Calibri" w:cs="Calibri"/>
-          <w:lang w:val="da-DK"/>
-        </w:rPr>
-        <w:fldChar w:fldCharType="end"/>
-      </w:r>
-      <w:r>
-        <w:rPr>
-          <w:rFonts w:ascii="Calibri" w:hAnsi="Calibri" w:cs="Calibri"/>
-          <w:lang w:val="da-DK"/>
-        </w:rPr>
-        <w:t>) og mine API controllere (</w:t>
-      </w:r>
-      <w:proofErr w:type="spellStart"/>
-      <w:r>
-        <w:rPr>
-          <w:rFonts w:ascii="Calibri" w:hAnsi="Calibri" w:cs="Calibri"/>
-          <w:lang w:val="da-DK"/>
-        </w:rPr>
-        <w:fldChar w:fldCharType="begin"/>
-      </w:r>
-      <w:r>
-        <w:rPr>
-          <w:rFonts w:ascii="Calibri" w:hAnsi="Calibri" w:cs="Calibri"/>
-          <w:lang w:val="da-DK"/>
-        </w:rPr>
-        <w:instrText>HYPERLINK "https://github.com/DanielSimonsen90/CitizenTaxi/tree/main/Projects/Backend/Tests/ApiTests"</w:instrText>
-      </w:r>
-      <w:r>
-        <w:rPr>
-          <w:rFonts w:ascii="Calibri" w:hAnsi="Calibri" w:cs="Calibri"/>
-          <w:lang w:val="da-DK"/>
-        </w:rPr>
-      </w:r>
-      <w:r>
-        <w:rPr>
-          <w:rFonts w:ascii="Calibri" w:hAnsi="Calibri" w:cs="Calibri"/>
-          <w:lang w:val="da-DK"/>
-        </w:rPr>
-        <w:fldChar w:fldCharType="separate"/>
-      </w:r>
-      <w:r>
-        <w:rPr>
-          <w:rStyle w:val="Hyperlink"/>
-          <w:rFonts w:ascii="Calibri" w:hAnsi="Calibri" w:cs="Calibri"/>
-          <w:lang w:val="da-DK"/>
-        </w:rPr>
-        <w:t>ApiTests</w:t>
-      </w:r>
-      <w:proofErr w:type="spellEnd"/>
-      <w:r>
-        <w:rPr>
-          <w:rFonts w:ascii="Calibri" w:hAnsi="Calibri" w:cs="Calibri"/>
-          <w:lang w:val="da-DK"/>
-        </w:rPr>
-        <w:fldChar w:fldCharType="end"/>
-      </w:r>
-      <w:r>
-        <w:rPr>
-          <w:rFonts w:ascii="Calibri" w:hAnsi="Calibri" w:cs="Calibri"/>
-          <w:lang w:val="da-DK"/>
-        </w:rPr>
-        <w:t>).</w:t>
-      </w:r>
-    </w:p>
-    <w:p>
-      <w:pPr>
-        <w:rPr>
-          <w:rFonts w:ascii="Calibri" w:hAnsi="Calibri" w:cs="Calibri"/>
-          <w:lang w:val="da-DK"/>
-        </w:rPr>
-      </w:pPr>
-    </w:p>
-    <w:p>
-      <w:pPr>
-        <w:rPr>
-          <w:rFonts w:ascii="Calibri" w:hAnsi="Calibri" w:cs="Calibri"/>
-          <w:lang w:val="da-DK"/>
-        </w:rPr>
-      </w:pPr>
-      <w:r>
-        <w:rPr>
-          <w:rFonts w:ascii="Calibri" w:hAnsi="Calibri" w:cs="Calibri"/>
-          <w:lang w:val="da-DK"/>
-        </w:rPr>
-        <w:t>For at have et funktionelt projekt, skal man være sikker på, at man kan håndtere alle former for muligheder og håndtere dem korrekt. En unit- og integrationstest er ikke kun med til at sikre, at din ”unit/integration” fungerer som forventet, men er også med til at fortælle dig, at du har lavet en fejl i din implementering, hvis dine tests har virket tidligere.</w:t>
-      </w:r>
-    </w:p>
-    <w:p>
-      <w:pPr>
-        <w:rPr>
-          <w:rFonts w:ascii="Calibri" w:hAnsi="Calibri" w:cs="Calibri"/>
-          <w:lang w:val="da-DK"/>
-        </w:rPr>
-      </w:pPr>
-    </w:p>
-    <w:p>
-      <w:pPr>
-        <w:rPr>
-          <w:rFonts w:ascii="Calibri" w:hAnsi="Calibri" w:cs="Calibri"/>
-          <w:lang w:val="da-DK"/>
-        </w:rPr>
-      </w:pPr>
-      <w:r>
-        <w:rPr>
-          <w:rFonts w:ascii="Calibri" w:hAnsi="Calibri" w:cs="Calibri"/>
-          <w:lang w:val="da-DK"/>
-        </w:rPr>
-        <w:t xml:space="preserve">Da min backend er lavet i C#, har jeg to muligheder for at unitteste mine Visual Studio projekter: </w:t>
-      </w:r>
-      <w:proofErr w:type="spellStart"/>
-      <w:r>
-        <w:rPr>
-          <w:rFonts w:ascii="Calibri" w:hAnsi="Calibri" w:cs="Calibri"/>
-          <w:lang w:val="da-DK"/>
-        </w:rPr>
-        <w:t>NUnit</w:t>
-      </w:r>
-      <w:proofErr w:type="spellEnd"/>
-      <w:r>
-        <w:rPr>
-          <w:rFonts w:ascii="Calibri" w:hAnsi="Calibri" w:cs="Calibri"/>
-          <w:lang w:val="da-DK"/>
-        </w:rPr>
-        <w:t xml:space="preserve"> og </w:t>
-      </w:r>
-      <w:proofErr w:type="spellStart"/>
-      <w:r>
-        <w:rPr>
-          <w:rFonts w:ascii="Calibri" w:hAnsi="Calibri" w:cs="Calibri"/>
-          <w:lang w:val="da-DK"/>
-        </w:rPr>
-        <w:t>xUnit</w:t>
-      </w:r>
-      <w:proofErr w:type="spellEnd"/>
-      <w:r>
-        <w:rPr>
-          <w:rFonts w:ascii="Calibri" w:hAnsi="Calibri" w:cs="Calibri"/>
-          <w:lang w:val="da-DK"/>
-        </w:rPr>
-        <w:t>.</w:t>
-      </w:r>
-    </w:p>
-    <w:p>
-      <w:pPr>
-        <w:rPr>
-          <w:rFonts w:ascii="Calibri" w:hAnsi="Calibri" w:cs="Calibri"/>
-          <w:lang w:val="da-DK"/>
-        </w:rPr>
-      </w:pPr>
-      <w:r>
-        <w:rPr>
-          <w:rFonts w:ascii="Calibri" w:hAnsi="Calibri" w:cs="Calibri"/>
-          <w:lang w:val="da-DK"/>
-        </w:rPr>
-        <w:t>Begge unittest biblioteker fungerer på samme måde, i at man opretter en testklasse med nogle testmetoder annoteret med [Test] eller [</w:t>
-      </w:r>
-      <w:proofErr w:type="spellStart"/>
-      <w:r>
-        <w:rPr>
-          <w:rFonts w:ascii="Calibri" w:hAnsi="Calibri" w:cs="Calibri"/>
-          <w:lang w:val="da-DK"/>
-        </w:rPr>
-        <w:t>Fact</w:t>
-      </w:r>
-      <w:proofErr w:type="spellEnd"/>
-      <w:r>
-        <w:rPr>
-          <w:rFonts w:ascii="Calibri" w:hAnsi="Calibri" w:cs="Calibri"/>
-          <w:lang w:val="da-DK"/>
-        </w:rPr>
-        <w:t xml:space="preserve">]. </w:t>
-      </w:r>
-    </w:p>
-    <w:p>
-      <w:pPr>
-        <w:rPr>
-          <w:rFonts w:ascii="Calibri" w:hAnsi="Calibri" w:cs="Calibri"/>
-          <w:lang w:val="da-DK"/>
-        </w:rPr>
-      </w:pPr>
-    </w:p>
-    <w:p>
-      <w:pPr>
-        <w:rPr>
-          <w:rFonts w:ascii="Calibri" w:hAnsi="Calibri" w:cs="Calibri"/>
-          <w:lang w:val="da-DK"/>
-        </w:rPr>
-      </w:pPr>
-      <w:r>
-        <w:rPr>
-          <w:rFonts w:ascii="Calibri" w:hAnsi="Calibri" w:cs="Calibri"/>
-          <w:lang w:val="da-DK"/>
-        </w:rPr>
-        <w:t xml:space="preserve">CitizenTaxi bruger </w:t>
-      </w:r>
-      <w:proofErr w:type="spellStart"/>
-      <w:r>
-        <w:rPr>
-          <w:rFonts w:ascii="Calibri" w:hAnsi="Calibri" w:cs="Calibri"/>
-          <w:lang w:val="da-DK"/>
-        </w:rPr>
-        <w:t>NUnit</w:t>
-      </w:r>
-      <w:proofErr w:type="spellEnd"/>
-      <w:r>
-        <w:rPr>
-          <w:rFonts w:ascii="Calibri" w:hAnsi="Calibri" w:cs="Calibri"/>
-          <w:lang w:val="da-DK"/>
-        </w:rPr>
-        <w:t xml:space="preserve">, da </w:t>
-      </w:r>
-      <w:proofErr w:type="spellStart"/>
-      <w:r>
-        <w:rPr>
-          <w:rFonts w:ascii="Calibri" w:hAnsi="Calibri" w:cs="Calibri"/>
-          <w:lang w:val="da-DK"/>
-        </w:rPr>
-        <w:t>NUnit</w:t>
-      </w:r>
-      <w:proofErr w:type="spellEnd"/>
-      <w:r>
-        <w:rPr>
-          <w:rFonts w:ascii="Calibri" w:hAnsi="Calibri" w:cs="Calibri"/>
-          <w:lang w:val="da-DK"/>
-        </w:rPr>
-        <w:t xml:space="preserve"> tilbyder </w:t>
-      </w:r>
-      <w:proofErr w:type="spellStart"/>
-      <w:r>
-        <w:rPr>
-          <w:rFonts w:ascii="Calibri" w:hAnsi="Calibri" w:cs="Calibri"/>
-          <w:lang w:val="da-DK"/>
-        </w:rPr>
-        <w:t>SetUp</w:t>
-      </w:r>
-      <w:proofErr w:type="spellEnd"/>
-      <w:r>
-        <w:rPr>
-          <w:rFonts w:ascii="Calibri" w:hAnsi="Calibri" w:cs="Calibri"/>
-          <w:lang w:val="da-DK"/>
-        </w:rPr>
-        <w:t xml:space="preserve"> og </w:t>
-      </w:r>
-      <w:proofErr w:type="spellStart"/>
-      <w:r>
-        <w:rPr>
-          <w:rFonts w:ascii="Calibri" w:hAnsi="Calibri" w:cs="Calibri"/>
-          <w:lang w:val="da-DK"/>
-        </w:rPr>
-        <w:t>TearDown</w:t>
-      </w:r>
-      <w:proofErr w:type="spellEnd"/>
-      <w:r>
-        <w:rPr>
-          <w:rFonts w:ascii="Calibri" w:hAnsi="Calibri" w:cs="Calibri"/>
-          <w:lang w:val="da-DK"/>
-        </w:rPr>
-        <w:t xml:space="preserve"> metoder, hvilke fungerer som </w:t>
-      </w:r>
-      <w:proofErr w:type="spellStart"/>
-      <w:r>
-        <w:rPr>
-          <w:rFonts w:ascii="Calibri" w:hAnsi="Calibri" w:cs="Calibri"/>
-          <w:lang w:val="da-DK"/>
-        </w:rPr>
-        <w:t>lifecycle</w:t>
-      </w:r>
-      <w:proofErr w:type="spellEnd"/>
-      <w:r>
-        <w:rPr>
-          <w:rFonts w:ascii="Calibri" w:hAnsi="Calibri" w:cs="Calibri"/>
-          <w:lang w:val="da-DK"/>
-        </w:rPr>
-        <w:t xml:space="preserve"> funktioner for hver test. Denne funktionalitet bruges til at oprette en </w:t>
-      </w:r>
-      <w:proofErr w:type="spellStart"/>
-      <w:r>
-        <w:rPr>
-          <w:rFonts w:ascii="Calibri" w:hAnsi="Calibri" w:cs="Calibri"/>
-          <w:lang w:val="da-DK"/>
-        </w:rPr>
-        <w:t>InMemory</w:t>
-      </w:r>
-      <w:proofErr w:type="spellEnd"/>
-      <w:r>
-        <w:rPr>
-          <w:rFonts w:ascii="Calibri" w:hAnsi="Calibri" w:cs="Calibri"/>
-          <w:lang w:val="da-DK"/>
-        </w:rPr>
-        <w:t xml:space="preserve"> database til hver testmetode og sikre at samme database er slettet korrekt</w:t>
-      </w:r>
-      <w:r>
-        <w:rPr>
-          <w:rFonts w:ascii="Calibri" w:hAnsi="Calibri" w:cs="Calibri"/>
-          <w:lang w:val="da-DK"/>
-        </w:rPr>
-        <w:t>, sådan at der kan køre flere tests samtidig uden problemer.</w:t>
-      </w:r>
-    </w:p>
-    <w:p>
-      <w:pPr>
-        <w:rPr>
-          <w:rFonts w:ascii="Calibri" w:hAnsi="Calibri" w:cs="Calibri"/>
-          <w:lang w:val="da-DK"/>
-        </w:rPr>
-      </w:pPr>
-      <w:r>
-        <w:rPr>
-          <w:rFonts w:ascii="Calibri" w:hAnsi="Calibri" w:cs="Calibri"/>
-          <w:lang w:val="da-DK"/>
-        </w:rPr>
-        <w:t xml:space="preserve">Billedet nedenunder illustrerer, hvordan </w:t>
-      </w:r>
-      <w:proofErr w:type="spellStart"/>
-      <w:r>
-        <w:rPr>
-          <w:rFonts w:ascii="Calibri" w:hAnsi="Calibri" w:cs="Calibri"/>
-          <w:lang w:val="da-DK"/>
-        </w:rPr>
-        <w:t>SetUp</w:t>
-      </w:r>
-      <w:proofErr w:type="spellEnd"/>
-      <w:r>
-        <w:rPr>
-          <w:rFonts w:ascii="Calibri" w:hAnsi="Calibri" w:cs="Calibri"/>
-          <w:lang w:val="da-DK"/>
-        </w:rPr>
-        <w:t xml:space="preserve"> og </w:t>
-      </w:r>
-      <w:proofErr w:type="spellStart"/>
-      <w:r>
-        <w:rPr>
-          <w:rFonts w:ascii="Calibri" w:hAnsi="Calibri" w:cs="Calibri"/>
-          <w:lang w:val="da-DK"/>
-        </w:rPr>
-        <w:t>TearDown</w:t>
-      </w:r>
-      <w:proofErr w:type="spellEnd"/>
-      <w:r>
-        <w:rPr>
-          <w:rFonts w:ascii="Calibri" w:hAnsi="Calibri" w:cs="Calibri"/>
-          <w:lang w:val="da-DK"/>
-        </w:rPr>
-        <w:t xml:space="preserve"> metoderne bruges i praksis. Billedet er fra </w:t>
-      </w:r>
-      <w:proofErr w:type="spellStart"/>
-      <w:r>
-        <w:rPr>
-          <w:rFonts w:ascii="Calibri" w:hAnsi="Calibri" w:cs="Calibri"/>
-          <w:lang w:val="da-DK"/>
-        </w:rPr>
-        <w:t>DataAcecssTest</w:t>
-      </w:r>
-      <w:proofErr w:type="spellEnd"/>
-      <w:r>
-        <w:rPr>
-          <w:rFonts w:ascii="Calibri" w:hAnsi="Calibri" w:cs="Calibri"/>
-          <w:lang w:val="da-DK"/>
-        </w:rPr>
-        <w:t xml:space="preserve"> projektet i </w:t>
-      </w:r>
-      <w:hyperlink r:id="rId19" w:anchor="L38" w:history="1">
-        <w:proofErr w:type="spellStart"/>
-        <w:r>
-          <w:rPr>
-            <w:rStyle w:val="Hyperlink"/>
-            <w:rFonts w:ascii="Calibri" w:hAnsi="Calibri" w:cs="Calibri"/>
-            <w:lang w:val="da-DK"/>
-          </w:rPr>
-          <w:t>ABaseRepositoryTest</w:t>
-        </w:r>
-        <w:proofErr w:type="spellEnd"/>
-      </w:hyperlink>
-      <w:r>
-        <w:rPr>
-          <w:rFonts w:ascii="Calibri" w:hAnsi="Calibri" w:cs="Calibri"/>
-          <w:lang w:val="da-DK"/>
-        </w:rPr>
-        <w:t xml:space="preserve"> filen.</w:t>
-      </w:r>
-    </w:p>
-    <w:p>
-      <w:pPr>
-        <w:rPr>
-          <w:rFonts w:ascii="Calibri" w:hAnsi="Calibri" w:cs="Calibri"/>
-          <w:lang w:val="da-DK"/>
-        </w:rPr>
-      </w:pPr>
-    </w:p>
-    <w:p>
-      <w:pPr>
-        <w:rPr>
-          <w:rFonts w:ascii="Calibri" w:hAnsi="Calibri" w:cs="Calibri"/>
-          <w:lang w:val="da-DK"/>
-        </w:rPr>
-      </w:pPr>
-      <w:r>
-        <w:rPr>
-          <w:rFonts w:ascii="Calibri" w:hAnsi="Calibri" w:cs="Calibri"/>
-          <w:noProof/>
-        </w:rPr>
-        <w:lastRenderedPageBreak/>
-        <w:drawing>
-          <wp:inline distT="0" distB="0" distL="0" distR="0" wp14:anchorId="0C79D7C7" wp14:editId="4F281AAD">
-            <wp:extent cx="4874149" cy="3324239"/>
-            <wp:effectExtent l="0" t="0" r="3175" b="0"/>
-            <wp:docPr id="1257099236" name="Picture 1" descr="A computer screen shot of a program code&#10;&#10;Description automatically generated"/>
-            <wp:cNvGraphicFramePr>
-              <a:graphicFrameLocks xmlns:a="http://schemas.openxmlformats.org/drawingml/2006/main" noChangeAspect="1"/>
-            </wp:cNvGraphicFramePr>
-            <a:graphic xmlns:a="http://schemas.openxmlformats.org/drawingml/2006/main">
-              <a:graphicData uri="http://schemas.openxmlformats.org/drawingml/2006/picture">
-                <pic:pic xmlns:pic="http://schemas.openxmlformats.org/drawingml/2006/picture">
-                  <pic:nvPicPr>
-                    <pic:cNvPr id="1257099236" name="Picture 1" descr="A computer screen shot of a program code&#10;&#10;Description automatically generated"/>
-                    <pic:cNvPicPr/>
-                  </pic:nvPicPr>
-                  <pic:blipFill>
-                    <a:blip r:embed="rId20"/>
-                    <a:stretch>
-                      <a:fillRect/>
-                    </a:stretch>
-                  </pic:blipFill>
-                  <pic:spPr>
-                    <a:xfrm>
-                      <a:off x="0" y="0"/>
-                      <a:ext cx="4917443" cy="3353766"/>
-                    </a:xfrm>
-                    <a:prstGeom prst="rect">
-                      <a:avLst/>
-                    </a:prstGeom>
-                  </pic:spPr>
-                </pic:pic>
-              </a:graphicData>
-            </a:graphic>
-          </wp:inline>
-        </w:drawing>
-      </w:r>
-    </w:p>
-    <w:p>
-      <w:pPr>
-        <w:rPr>
-          <w:rFonts w:ascii="Calibri" w:hAnsi="Calibri" w:cs="Calibri"/>
-          <w:lang w:val="da-DK"/>
-        </w:rPr>
-      </w:pPr>
-      <w:r>
-        <w:rPr>
-          <w:rFonts w:ascii="Calibri" w:hAnsi="Calibri" w:cs="Calibri"/>
-          <w:lang w:val="da-DK"/>
-        </w:rPr>
-        <w:t xml:space="preserve">Når man laver en unittest, er der oftest tale om 3 trin: </w:t>
-      </w:r>
-      <w:proofErr w:type="spellStart"/>
-      <w:r>
-        <w:rPr>
-          <w:rFonts w:ascii="Calibri" w:hAnsi="Calibri" w:cs="Calibri"/>
-          <w:lang w:val="da-DK"/>
-        </w:rPr>
-        <w:t>Arrange</w:t>
-      </w:r>
-      <w:proofErr w:type="spellEnd"/>
-      <w:r>
-        <w:rPr>
-          <w:rFonts w:ascii="Calibri" w:hAnsi="Calibri" w:cs="Calibri"/>
-          <w:lang w:val="da-DK"/>
-        </w:rPr>
-        <w:t xml:space="preserve">, </w:t>
-      </w:r>
-      <w:proofErr w:type="spellStart"/>
-      <w:r>
-        <w:rPr>
-          <w:rFonts w:ascii="Calibri" w:hAnsi="Calibri" w:cs="Calibri"/>
-          <w:lang w:val="da-DK"/>
-        </w:rPr>
-        <w:t>Act</w:t>
-      </w:r>
-      <w:proofErr w:type="spellEnd"/>
-      <w:r>
-        <w:rPr>
-          <w:rFonts w:ascii="Calibri" w:hAnsi="Calibri" w:cs="Calibri"/>
-          <w:lang w:val="da-DK"/>
-        </w:rPr>
-        <w:t xml:space="preserve"> og </w:t>
-      </w:r>
-      <w:proofErr w:type="spellStart"/>
-      <w:r>
-        <w:rPr>
-          <w:rFonts w:ascii="Calibri" w:hAnsi="Calibri" w:cs="Calibri"/>
-          <w:lang w:val="da-DK"/>
-        </w:rPr>
-        <w:t>Assert</w:t>
-      </w:r>
-      <w:proofErr w:type="spellEnd"/>
-      <w:r>
-        <w:rPr>
-          <w:rFonts w:ascii="Calibri" w:hAnsi="Calibri" w:cs="Calibri"/>
-          <w:lang w:val="da-DK"/>
-        </w:rPr>
-        <w:t>.</w:t>
-      </w:r>
-    </w:p>
-    <w:p>
-      <w:pPr>
-        <w:rPr>
-          <w:rFonts w:ascii="Calibri" w:hAnsi="Calibri" w:cs="Calibri"/>
-          <w:lang w:val="da-DK"/>
-        </w:rPr>
-      </w:pPr>
-      <w:proofErr w:type="spellStart"/>
-      <w:r>
-        <w:rPr>
-          <w:rFonts w:ascii="Calibri" w:hAnsi="Calibri" w:cs="Calibri"/>
-          <w:lang w:val="da-DK"/>
-        </w:rPr>
-        <w:t>Arrange</w:t>
-      </w:r>
-      <w:proofErr w:type="spellEnd"/>
-      <w:r>
-        <w:rPr>
-          <w:rFonts w:ascii="Calibri" w:hAnsi="Calibri" w:cs="Calibri"/>
-          <w:lang w:val="da-DK"/>
-        </w:rPr>
-        <w:t xml:space="preserve">-delen er, hvor man arrangerer sine variabler, så de er klar til brug </w:t>
-      </w:r>
-      <w:r>
-        <w:rPr>
-          <w:rFonts w:ascii="Calibri" w:hAnsi="Calibri" w:cs="Calibri"/>
-          <w:lang w:val="da-DK"/>
-        </w:rPr>
-        <w:t>i</w:t>
-      </w:r>
-      <w:r>
-        <w:rPr>
-          <w:rFonts w:ascii="Calibri" w:hAnsi="Calibri" w:cs="Calibri"/>
-          <w:lang w:val="da-DK"/>
-        </w:rPr>
-        <w:t xml:space="preserve"> </w:t>
-      </w:r>
-      <w:proofErr w:type="spellStart"/>
-      <w:r>
-        <w:rPr>
-          <w:rFonts w:ascii="Calibri" w:hAnsi="Calibri" w:cs="Calibri"/>
-          <w:lang w:val="da-DK"/>
-        </w:rPr>
-        <w:t>Act</w:t>
-      </w:r>
-      <w:proofErr w:type="spellEnd"/>
-      <w:r>
-        <w:rPr>
-          <w:rFonts w:ascii="Calibri" w:hAnsi="Calibri" w:cs="Calibri"/>
-          <w:lang w:val="da-DK"/>
-        </w:rPr>
-        <w:t>-delen</w:t>
-      </w:r>
-      <w:r>
-        <w:rPr>
-          <w:rFonts w:ascii="Calibri" w:hAnsi="Calibri" w:cs="Calibri"/>
-          <w:lang w:val="da-DK"/>
-        </w:rPr>
-        <w:t>.</w:t>
-      </w:r>
-    </w:p>
-    <w:p>
-      <w:pPr>
-        <w:rPr>
-          <w:rFonts w:ascii="Calibri" w:hAnsi="Calibri" w:cs="Calibri"/>
-          <w:lang w:val="da-DK"/>
-        </w:rPr>
-      </w:pPr>
-      <w:proofErr w:type="spellStart"/>
-      <w:r>
-        <w:rPr>
-          <w:rFonts w:ascii="Calibri" w:hAnsi="Calibri" w:cs="Calibri"/>
-          <w:lang w:val="da-DK"/>
-        </w:rPr>
-        <w:t>Act</w:t>
-      </w:r>
-      <w:proofErr w:type="spellEnd"/>
-      <w:r>
-        <w:rPr>
-          <w:rFonts w:ascii="Calibri" w:hAnsi="Calibri" w:cs="Calibri"/>
-          <w:lang w:val="da-DK"/>
-        </w:rPr>
-        <w:t>-delen er, hvor man udfører selve testhandlingen. Her skal</w:t>
-      </w:r>
-      <w:r>
-        <w:rPr>
-          <w:rFonts w:ascii="Calibri" w:hAnsi="Calibri" w:cs="Calibri"/>
-          <w:lang w:val="da-DK"/>
-        </w:rPr>
-        <w:t xml:space="preserve"> selve testen forekomme, hvor man tester alle mulige kombinationer, som kan indsættes og returneres af den testede funktion.</w:t>
-      </w:r>
-    </w:p>
-    <w:p>
-      <w:pPr>
-        <w:rPr>
-          <w:rFonts w:ascii="Calibri" w:hAnsi="Calibri" w:cs="Calibri"/>
-          <w:lang w:val="da-DK"/>
-        </w:rPr>
-      </w:pPr>
-      <w:proofErr w:type="spellStart"/>
-      <w:r>
-        <w:rPr>
-          <w:rFonts w:ascii="Calibri" w:hAnsi="Calibri" w:cs="Calibri"/>
-          <w:lang w:val="da-DK"/>
-        </w:rPr>
-        <w:t>Assert</w:t>
-      </w:r>
-      <w:proofErr w:type="spellEnd"/>
-      <w:r>
-        <w:rPr>
-          <w:rFonts w:ascii="Calibri" w:hAnsi="Calibri" w:cs="Calibri"/>
-          <w:lang w:val="da-DK"/>
-        </w:rPr>
-        <w:t>-delen er, hvor man fortæller unittestværktøjet, hvad man forventer de returnerede variablers værdier indeholder baseret på de inputs, som den testede funktion har fået.</w:t>
-      </w:r>
-    </w:p>
-    <w:p>
-      <w:pPr>
-        <w:rPr>
-          <w:rFonts w:ascii="Calibri" w:hAnsi="Calibri" w:cs="Calibri"/>
-          <w:lang w:val="da-DK"/>
-        </w:rPr>
-      </w:pPr>
-    </w:p>
-    <w:p>
-      <w:pPr>
-        <w:rPr>
-          <w:rFonts w:ascii="Calibri" w:hAnsi="Calibri" w:cs="Calibri"/>
-          <w:lang w:val="da-DK"/>
-        </w:rPr>
-      </w:pPr>
-      <w:r>
-        <w:rPr>
-          <w:rFonts w:ascii="Calibri" w:hAnsi="Calibri" w:cs="Calibri"/>
-          <w:lang w:val="da-DK"/>
-        </w:rPr>
-        <w:t>CitizenTaxi benytter af samme struktur med e</w:t>
-      </w:r>
-      <w:r>
-        <w:rPr>
-          <w:rFonts w:ascii="Calibri" w:hAnsi="Calibri" w:cs="Calibri"/>
-          <w:lang w:val="da-DK"/>
-        </w:rPr>
-        <w:t>t</w:t>
-      </w:r>
-      <w:r>
-        <w:rPr>
-          <w:rFonts w:ascii="Calibri" w:hAnsi="Calibri" w:cs="Calibri"/>
-          <w:lang w:val="da-DK"/>
-        </w:rPr>
-        <w:t xml:space="preserve"> ekstra </w:t>
-      </w:r>
-      <w:proofErr w:type="spellStart"/>
-      <w:r>
-        <w:rPr>
-          <w:rFonts w:ascii="Calibri" w:hAnsi="Calibri" w:cs="Calibri"/>
-          <w:lang w:val="da-DK"/>
-        </w:rPr>
-        <w:t>arrange</w:t>
-      </w:r>
-      <w:proofErr w:type="spellEnd"/>
-      <w:r>
-        <w:rPr>
-          <w:rFonts w:ascii="Calibri" w:hAnsi="Calibri" w:cs="Calibri"/>
-          <w:lang w:val="da-DK"/>
-        </w:rPr>
-        <w:t xml:space="preserve"> lag efter </w:t>
-      </w:r>
-      <w:proofErr w:type="spellStart"/>
-      <w:r>
-        <w:rPr>
-          <w:rFonts w:ascii="Calibri" w:hAnsi="Calibri" w:cs="Calibri"/>
-          <w:lang w:val="da-DK"/>
-        </w:rPr>
-        <w:t>act</w:t>
-      </w:r>
-      <w:proofErr w:type="spellEnd"/>
-      <w:r>
-        <w:rPr>
-          <w:rFonts w:ascii="Calibri" w:hAnsi="Calibri" w:cs="Calibri"/>
-          <w:lang w:val="da-DK"/>
-        </w:rPr>
-        <w:t xml:space="preserve">. Dette lag er med til at gøre </w:t>
-      </w:r>
-      <w:proofErr w:type="spellStart"/>
-      <w:r>
-        <w:rPr>
-          <w:rFonts w:ascii="Calibri" w:hAnsi="Calibri" w:cs="Calibri"/>
-          <w:lang w:val="da-DK"/>
-        </w:rPr>
-        <w:t>assert</w:t>
-      </w:r>
-      <w:proofErr w:type="spellEnd"/>
-      <w:r>
-        <w:rPr>
-          <w:rFonts w:ascii="Calibri" w:hAnsi="Calibri" w:cs="Calibri"/>
-          <w:lang w:val="da-DK"/>
-        </w:rPr>
-        <w:t xml:space="preserve"> koden mere læselig.</w:t>
-      </w:r>
-    </w:p>
-    <w:p>
-      <w:pPr>
-        <w:rPr>
-          <w:rFonts w:ascii="Calibri" w:hAnsi="Calibri" w:cs="Calibri"/>
-          <w:lang w:val="da-DK"/>
-        </w:rPr>
-      </w:pPr>
-      <w:r>
-        <w:rPr>
-          <w:rFonts w:ascii="Calibri" w:hAnsi="Calibri" w:cs="Calibri"/>
-          <w:lang w:val="da-DK"/>
-        </w:rPr>
-        <w:t xml:space="preserve">Eksempelvis i </w:t>
-      </w:r>
-      <w:hyperlink r:id="rId21" w:anchor="L84" w:history="1">
-        <w:proofErr w:type="spellStart"/>
-        <w:r>
-          <w:rPr>
-            <w:rStyle w:val="Hyperlink"/>
-            <w:rFonts w:ascii="Calibri" w:hAnsi="Calibri" w:cs="Calibri"/>
-            <w:lang w:val="da-DK"/>
-          </w:rPr>
-          <w:t>ARepositoryTest.Add</w:t>
-        </w:r>
-        <w:proofErr w:type="spellEnd"/>
-      </w:hyperlink>
-      <w:r>
-        <w:rPr>
-          <w:rFonts w:ascii="Calibri" w:hAnsi="Calibri" w:cs="Calibri"/>
-          <w:lang w:val="da-DK"/>
-        </w:rPr>
-        <w:t xml:space="preserve"> metoden, tester jeg mine </w:t>
-      </w:r>
-      <w:proofErr w:type="spellStart"/>
-      <w:r>
-        <w:rPr>
-          <w:rFonts w:ascii="Calibri" w:hAnsi="Calibri" w:cs="Calibri"/>
-          <w:lang w:val="da-DK"/>
-        </w:rPr>
-        <w:t>repositories</w:t>
-      </w:r>
-      <w:proofErr w:type="spellEnd"/>
-      <w:r>
-        <w:rPr>
-          <w:rFonts w:ascii="Calibri" w:hAnsi="Calibri" w:cs="Calibri"/>
-          <w:lang w:val="da-DK"/>
-        </w:rPr>
-        <w:t xml:space="preserve">’ </w:t>
-      </w:r>
-      <w:proofErr w:type="spellStart"/>
-      <w:r>
-        <w:rPr>
-          <w:rFonts w:ascii="Calibri" w:hAnsi="Calibri" w:cs="Calibri"/>
-          <w:lang w:val="da-DK"/>
-        </w:rPr>
-        <w:t>Add</w:t>
-      </w:r>
-      <w:proofErr w:type="spellEnd"/>
-      <w:r>
-        <w:rPr>
-          <w:rFonts w:ascii="Calibri" w:hAnsi="Calibri" w:cs="Calibri"/>
-          <w:lang w:val="da-DK"/>
-        </w:rPr>
-        <w:t xml:space="preserve"> metode, og benytter af det ekstra </w:t>
-      </w:r>
-      <w:proofErr w:type="spellStart"/>
-      <w:r>
-        <w:rPr>
-          <w:rFonts w:ascii="Calibri" w:hAnsi="Calibri" w:cs="Calibri"/>
-          <w:lang w:val="da-DK"/>
-        </w:rPr>
-        <w:t>arrange</w:t>
-      </w:r>
-      <w:proofErr w:type="spellEnd"/>
-      <w:r>
-        <w:rPr>
-          <w:rFonts w:ascii="Calibri" w:hAnsi="Calibri" w:cs="Calibri"/>
-          <w:lang w:val="da-DK"/>
-        </w:rPr>
-        <w:t xml:space="preserve"> lag, for at gøre </w:t>
-      </w:r>
-      <w:proofErr w:type="spellStart"/>
-      <w:r>
-        <w:rPr>
-          <w:rFonts w:ascii="Calibri" w:hAnsi="Calibri" w:cs="Calibri"/>
-          <w:lang w:val="da-DK"/>
-        </w:rPr>
-        <w:t>arrangekoden</w:t>
-      </w:r>
-      <w:proofErr w:type="spellEnd"/>
-      <w:r>
-        <w:rPr>
-          <w:rFonts w:ascii="Calibri" w:hAnsi="Calibri" w:cs="Calibri"/>
-          <w:lang w:val="da-DK"/>
-        </w:rPr>
-        <w:t xml:space="preserve"> lettere </w:t>
-      </w:r>
-      <w:r>
-        <w:rPr>
-          <w:rFonts w:ascii="Calibri" w:hAnsi="Calibri" w:cs="Calibri"/>
-          <w:lang w:val="da-DK"/>
-        </w:rPr>
-        <w:t>læseligt</w:t>
-      </w:r>
-      <w:r>
-        <w:rPr>
-          <w:rFonts w:ascii="Calibri" w:hAnsi="Calibri" w:cs="Calibri"/>
-          <w:lang w:val="da-DK"/>
-        </w:rPr>
-        <w:t>.</w:t>
-      </w:r>
-    </w:p>
-    <w:p>
-      <w:pPr>
-        <w:rPr>
-          <w:rFonts w:ascii="Calibri" w:hAnsi="Calibri" w:cs="Calibri"/>
-          <w:lang w:val="da-DK"/>
-        </w:rPr>
-      </w:pPr>
-    </w:p>
-    <w:p>
-      <w:pPr>
-        <w:rPr>
-          <w:rFonts w:ascii="Calibri" w:hAnsi="Calibri" w:cs="Calibri"/>
-          <w:lang w:val="da-DK"/>
-        </w:rPr>
-      </w:pPr>
-      <w:r>
-        <w:rPr>
-          <w:rFonts w:ascii="Calibri" w:hAnsi="Calibri" w:cs="Calibri"/>
-          <w:noProof/>
-        </w:rPr>
-        <w:lastRenderedPageBreak/>
-        <w:drawing>
-          <wp:inline distT="0" distB="0" distL="0" distR="0" wp14:anchorId="0703E8E9" wp14:editId="5651D583">
-            <wp:extent cx="6858000" cy="5971540"/>
-            <wp:effectExtent l="0" t="0" r="0" b="0"/>
-            <wp:docPr id="1576860741" name="Picture 1" descr="A computer screen shot of a program code&#10;&#10;Description automatically generated"/>
-            <wp:cNvGraphicFramePr>
-              <a:graphicFrameLocks xmlns:a="http://schemas.openxmlformats.org/drawingml/2006/main" noChangeAspect="1"/>
-            </wp:cNvGraphicFramePr>
-            <a:graphic xmlns:a="http://schemas.openxmlformats.org/drawingml/2006/main">
-              <a:graphicData uri="http://schemas.openxmlformats.org/drawingml/2006/picture">
-                <pic:pic xmlns:pic="http://schemas.openxmlformats.org/drawingml/2006/picture">
-                  <pic:nvPicPr>
-                    <pic:cNvPr id="1576860741" name="Picture 1" descr="A computer screen shot of a program code&#10;&#10;Description automatically generated"/>
-                    <pic:cNvPicPr/>
-                  </pic:nvPicPr>
-                  <pic:blipFill>
-                    <a:blip r:embed="rId22"/>
-                    <a:stretch>
-                      <a:fillRect/>
-                    </a:stretch>
-                  </pic:blipFill>
-                  <pic:spPr>
-                    <a:xfrm>
-                      <a:off x="0" y="0"/>
-                      <a:ext cx="6858000" cy="5971540"/>
-                    </a:xfrm>
-                    <a:prstGeom prst="rect">
-                      <a:avLst/>
-                    </a:prstGeom>
-                  </pic:spPr>
-                </pic:pic>
-              </a:graphicData>
-            </a:graphic>
-          </wp:inline>
-        </w:drawing>
-      </w:r>
-    </w:p>
-    <w:p>
-      <w:pPr>
-        <w:rPr>
-          <w:rFonts w:ascii="Calibri" w:hAnsi="Calibri" w:cs="Calibri"/>
-          <w:lang w:val="da-DK"/>
-        </w:rPr>
-      </w:pPr>
-    </w:p>
-    <w:p>
-      <w:pPr>
-        <w:rPr>
-          <w:rFonts w:ascii="Calibri" w:hAnsi="Calibri" w:cs="Calibri"/>
-          <w:lang w:val="da-DK"/>
-        </w:rPr>
-      </w:pPr>
-      <w:r>
-        <w:rPr>
-          <w:rFonts w:ascii="Calibri" w:hAnsi="Calibri" w:cs="Calibri"/>
-          <w:lang w:val="da-DK"/>
-        </w:rPr>
-        <w:t xml:space="preserve">Da jeg bruger OOP og nedarvninger i både mine </w:t>
-      </w:r>
-      <w:proofErr w:type="spellStart"/>
-      <w:r>
-        <w:rPr>
-          <w:rFonts w:ascii="Calibri" w:hAnsi="Calibri" w:cs="Calibri"/>
-          <w:lang w:val="da-DK"/>
-        </w:rPr>
-        <w:t>repositories</w:t>
-      </w:r>
-      <w:proofErr w:type="spellEnd"/>
-      <w:r>
-        <w:rPr>
-          <w:rFonts w:ascii="Calibri" w:hAnsi="Calibri" w:cs="Calibri"/>
-          <w:lang w:val="da-DK"/>
-        </w:rPr>
-        <w:t xml:space="preserve"> og controllers, har jeg oprettet </w:t>
-      </w:r>
-      <w:proofErr w:type="spellStart"/>
-      <w:r>
-        <w:rPr>
-          <w:rFonts w:ascii="Calibri" w:hAnsi="Calibri" w:cs="Calibri"/>
-          <w:lang w:val="da-DK"/>
-        </w:rPr>
-        <w:t>ABaseRepositoryTest</w:t>
-      </w:r>
-      <w:proofErr w:type="spellEnd"/>
-      <w:r>
-        <w:rPr>
-          <w:rFonts w:ascii="Calibri" w:hAnsi="Calibri" w:cs="Calibri"/>
-          <w:lang w:val="da-DK"/>
-        </w:rPr>
-        <w:t xml:space="preserve"> og </w:t>
-      </w:r>
-      <w:proofErr w:type="spellStart"/>
-      <w:r>
-        <w:rPr>
-          <w:rFonts w:ascii="Calibri" w:hAnsi="Calibri" w:cs="Calibri"/>
-          <w:lang w:val="da-DK"/>
-        </w:rPr>
-        <w:t>ABaseControllerTest</w:t>
-      </w:r>
-      <w:proofErr w:type="spellEnd"/>
-      <w:r>
-        <w:rPr>
-          <w:rFonts w:ascii="Calibri" w:hAnsi="Calibri" w:cs="Calibri"/>
-          <w:lang w:val="da-DK"/>
-        </w:rPr>
-        <w:t xml:space="preserve">. Disse klasser indeholder det meste logik indenfor et </w:t>
-      </w:r>
-      <w:proofErr w:type="spellStart"/>
-      <w:r>
-        <w:rPr>
-          <w:rFonts w:ascii="Calibri" w:hAnsi="Calibri" w:cs="Calibri"/>
-          <w:lang w:val="da-DK"/>
-        </w:rPr>
-        <w:t>repository</w:t>
-      </w:r>
-      <w:proofErr w:type="spellEnd"/>
-      <w:r>
-        <w:rPr>
-          <w:rFonts w:ascii="Calibri" w:hAnsi="Calibri" w:cs="Calibri"/>
-          <w:lang w:val="da-DK"/>
-        </w:rPr>
-        <w:t xml:space="preserve"> og en controller, så jeg kan vedligeholde min kode DRY.</w:t>
-      </w:r>
-    </w:p>
-    <w:p>
-      <w:pPr>
-        <w:rPr>
-          <w:rFonts w:ascii="Calibri" w:hAnsi="Calibri" w:cs="Calibri"/>
-          <w:lang w:val="da-DK"/>
-        </w:rPr>
-      </w:pPr>
-      <w:r>
-        <w:rPr>
-          <w:rFonts w:ascii="Calibri" w:hAnsi="Calibri" w:cs="Calibri"/>
-          <w:lang w:val="da-DK"/>
-        </w:rPr>
-        <w:t xml:space="preserve">Læg mærke til at klasserne af A som præfiks, som fungerer ligesom interfaces med deres </w:t>
-      </w:r>
-      <w:r>
-        <w:rPr>
-          <w:rFonts w:ascii="Calibri" w:hAnsi="Calibri" w:cs="Calibri"/>
-          <w:lang w:val="da-DK"/>
-        </w:rPr>
-        <w:t>”</w:t>
-      </w:r>
-      <w:r>
-        <w:rPr>
-          <w:rFonts w:ascii="Calibri" w:hAnsi="Calibri" w:cs="Calibri"/>
-          <w:lang w:val="da-DK"/>
-        </w:rPr>
-        <w:t>I</w:t>
-      </w:r>
-      <w:r>
-        <w:rPr>
-          <w:rFonts w:ascii="Calibri" w:hAnsi="Calibri" w:cs="Calibri"/>
-          <w:lang w:val="da-DK"/>
-        </w:rPr>
-        <w:t>”</w:t>
-      </w:r>
-      <w:r>
-        <w:rPr>
-          <w:rFonts w:ascii="Calibri" w:hAnsi="Calibri" w:cs="Calibri"/>
-          <w:lang w:val="da-DK"/>
-        </w:rPr>
-        <w:t xml:space="preserve"> præfiks. ”A” præfikset er med til at illustrere, at klassen er abstrakt og bør nedarves fra i en reel test</w:t>
-      </w:r>
-      <w:r>
-        <w:rPr>
-          <w:rFonts w:ascii="Calibri" w:hAnsi="Calibri" w:cs="Calibri"/>
-          <w:lang w:val="da-DK"/>
-        </w:rPr>
-        <w:t>klasse</w:t>
-      </w:r>
-      <w:r>
-        <w:rPr>
-          <w:rFonts w:ascii="Calibri" w:hAnsi="Calibri" w:cs="Calibri"/>
-          <w:lang w:val="da-DK"/>
-        </w:rPr>
-        <w:t xml:space="preserve"> som min </w:t>
-      </w:r>
-      <w:hyperlink r:id="rId23" w:history="1">
-        <w:proofErr w:type="spellStart"/>
-        <w:r>
-          <w:rPr>
-            <w:rStyle w:val="Hyperlink"/>
-            <w:rFonts w:ascii="Calibri" w:hAnsi="Calibri" w:cs="Calibri"/>
-            <w:lang w:val="da-DK"/>
-          </w:rPr>
-          <w:t>BookingsControllerTest</w:t>
-        </w:r>
-        <w:proofErr w:type="spellEnd"/>
-      </w:hyperlink>
-      <w:r>
-        <w:rPr>
-          <w:rFonts w:ascii="Calibri" w:hAnsi="Calibri" w:cs="Calibri"/>
-          <w:lang w:val="da-DK"/>
-        </w:rPr>
-        <w:t xml:space="preserve">, der nedarver fra min </w:t>
-      </w:r>
-      <w:hyperlink r:id="rId24" w:history="1">
-        <w:proofErr w:type="spellStart"/>
-        <w:r>
-          <w:rPr>
-            <w:rStyle w:val="Hyperlink"/>
-            <w:rFonts w:ascii="Calibri" w:hAnsi="Calibri" w:cs="Calibri"/>
-            <w:lang w:val="da-DK"/>
-          </w:rPr>
-          <w:t>ABaseControllerTest</w:t>
-        </w:r>
-        <w:proofErr w:type="spellEnd"/>
-      </w:hyperlink>
-      <w:r>
-        <w:rPr>
-          <w:rFonts w:ascii="Calibri" w:hAnsi="Calibri" w:cs="Calibri"/>
-          <w:lang w:val="da-DK"/>
-        </w:rPr>
-        <w:t>.</w:t>
-      </w:r>
-    </w:p>
-    <w:p>
-      <w:pPr>
-        <w:rPr>
-          <w:rFonts w:ascii="Calibri" w:hAnsi="Calibri" w:cs="Calibri"/>
-          <w:lang w:val="da-DK"/>
-        </w:rPr>
-      </w:pPr>
-    </w:p>
-    <w:p>
-      <w:pPr>
-        <w:rPr>
-          <w:rFonts w:ascii="Calibri" w:hAnsi="Calibri" w:cs="Calibri"/>
-          <w:lang w:val="da-DK"/>
-        </w:rPr>
-      </w:pPr>
-      <w:r>
-        <w:rPr>
-          <w:rFonts w:ascii="Calibri" w:hAnsi="Calibri" w:cs="Calibri"/>
-          <w:noProof/>
-        </w:rPr>
-        <w:lastRenderedPageBreak/>
-        <w:drawing>
-          <wp:inline distT="0" distB="0" distL="0" distR="0" wp14:anchorId="231A35DE" wp14:editId="632D8FB6">
-            <wp:extent cx="6858000" cy="5003165"/>
-            <wp:effectExtent l="0" t="0" r="0" b="6985"/>
-            <wp:docPr id="1523065613" name="Picture 1" descr="A computer screen shot of a program&#10;&#10;Description automatically generated"/>
-            <wp:cNvGraphicFramePr>
-              <a:graphicFrameLocks xmlns:a="http://schemas.openxmlformats.org/drawingml/2006/main" noChangeAspect="1"/>
-            </wp:cNvGraphicFramePr>
-            <a:graphic xmlns:a="http://schemas.openxmlformats.org/drawingml/2006/main">
-              <a:graphicData uri="http://schemas.openxmlformats.org/drawingml/2006/picture">
-                <pic:pic xmlns:pic="http://schemas.openxmlformats.org/drawingml/2006/picture">
-                  <pic:nvPicPr>
-                    <pic:cNvPr id="1523065613" name="Picture 1" descr="A computer screen shot of a program&#10;&#10;Description automatically generated"/>
-                    <pic:cNvPicPr/>
-                  </pic:nvPicPr>
-                  <pic:blipFill>
-                    <a:blip r:embed="rId25"/>
-                    <a:stretch>
-                      <a:fillRect/>
-                    </a:stretch>
-                  </pic:blipFill>
-                  <pic:spPr>
-                    <a:xfrm>
-                      <a:off x="0" y="0"/>
-                      <a:ext cx="6858000" cy="5003165"/>
-                    </a:xfrm>
-                    <a:prstGeom prst="rect">
-                      <a:avLst/>
-                    </a:prstGeom>
-                  </pic:spPr>
-                </pic:pic>
-              </a:graphicData>
-            </a:graphic>
-          </wp:inline>
-        </w:drawing>
-      </w:r>
-    </w:p>
-    <w:p>
-      <w:pPr>
-        <w:rPr>
-          <w:rFonts w:ascii="Calibri" w:hAnsi="Calibri" w:cs="Calibri"/>
-          <w:lang w:val="da-DK"/>
-        </w:rPr>
-      </w:pPr>
-    </w:p>
-    <w:p>
-      <w:pPr>
-        <w:rPr>
-          <w:rFonts w:ascii="Calibri" w:hAnsi="Calibri" w:cs="Calibri"/>
-          <w:lang w:val="da-DK"/>
-        </w:rPr>
-      </w:pPr>
-      <w:r>
-        <w:rPr>
-          <w:rFonts w:ascii="Calibri" w:hAnsi="Calibri" w:cs="Calibri"/>
-          <w:lang w:val="da-DK"/>
-        </w:rPr>
-        <w:br w:type="page"/>
-      </w:r>
-    </w:p>
-    <w:p>
-      <w:pPr>
-        <w:rPr>
-          <w:rFonts w:ascii="Calibri" w:hAnsi="Calibri" w:cs="Calibri"/>
-          <w:b/>
-          <w:bCs/>
-          <w:sz w:val="32"/>
-          <w:szCs w:val="32"/>
-          <w:lang w:val="da-DK"/>
-        </w:rPr>
-      </w:pPr>
-      <w:r>
-        <w:rPr>
-          <w:rFonts w:ascii="Calibri" w:hAnsi="Calibri" w:cs="Calibri"/>
-          <w:b/>
-          <w:bCs/>
-          <w:sz w:val="32"/>
-          <w:szCs w:val="32"/>
-          <w:lang w:val="da-DK"/>
-        </w:rPr>
-        <w:lastRenderedPageBreak/>
-        <w:t xml:space="preserve">User- &amp; </w:t>
-      </w:r>
-      <w:proofErr w:type="spellStart"/>
-      <w:r>
-        <w:rPr>
-          <w:rFonts w:ascii="Calibri" w:hAnsi="Calibri" w:cs="Calibri"/>
-          <w:b/>
-          <w:bCs/>
-          <w:sz w:val="32"/>
-          <w:szCs w:val="32"/>
-          <w:lang w:val="da-DK"/>
-        </w:rPr>
-        <w:t>Usabilitytest</w:t>
-      </w:r>
-      <w:proofErr w:type="spellEnd"/>
-    </w:p>
-    <w:p>
-      <w:pPr>
-        <w:rPr>
-          <w:rFonts w:ascii="Calibri" w:hAnsi="Calibri" w:cs="Calibri"/>
-          <w:lang w:val="da-DK"/>
-        </w:rPr>
-      </w:pPr>
-      <w:r>
-        <w:rPr>
-          <w:rFonts w:ascii="Calibri" w:hAnsi="Calibri" w:cs="Calibri"/>
-          <w:lang w:val="da-DK"/>
-        </w:rPr>
-        <w:t xml:space="preserve">Da CitizenTaxi er inspireret af et reelt problem, som lægesekretærerne i Frederikshavn står over for, har jeg kontaktet </w:t>
-      </w:r>
-      <w:r>
-        <w:rPr>
-          <w:rFonts w:ascii="Calibri" w:hAnsi="Calibri" w:cs="Calibri"/>
-          <w:lang w:val="da-DK"/>
-        </w:rPr>
-        <w:t>2</w:t>
-      </w:r>
-      <w:r>
-        <w:rPr>
-          <w:rFonts w:ascii="Calibri" w:hAnsi="Calibri" w:cs="Calibri"/>
-          <w:lang w:val="da-DK"/>
-        </w:rPr>
-        <w:t xml:space="preserve"> medarbejdere</w:t>
-      </w:r>
-      <w:r>
-        <w:rPr>
-          <w:rFonts w:ascii="Calibri" w:hAnsi="Calibri" w:cs="Calibri"/>
-          <w:lang w:val="da-DK"/>
-        </w:rPr>
-        <w:t xml:space="preserve"> og en borger</w:t>
-      </w:r>
-      <w:r>
-        <w:rPr>
-          <w:rFonts w:ascii="Calibri" w:hAnsi="Calibri" w:cs="Calibri"/>
-          <w:lang w:val="da-DK"/>
-        </w:rPr>
-        <w:t xml:space="preserve">, som har udført en </w:t>
-      </w:r>
-      <w:proofErr w:type="spellStart"/>
-      <w:r>
-        <w:rPr>
-          <w:rFonts w:ascii="Calibri" w:hAnsi="Calibri" w:cs="Calibri"/>
-          <w:lang w:val="da-DK"/>
-        </w:rPr>
-        <w:t>remote</w:t>
-      </w:r>
-      <w:proofErr w:type="spellEnd"/>
-      <w:r>
-        <w:rPr>
-          <w:rFonts w:ascii="Calibri" w:hAnsi="Calibri" w:cs="Calibri"/>
-          <w:lang w:val="da-DK"/>
-        </w:rPr>
-        <w:t xml:space="preserve"> user-/</w:t>
-      </w:r>
-      <w:proofErr w:type="spellStart"/>
-      <w:r>
-        <w:rPr>
-          <w:rFonts w:ascii="Calibri" w:hAnsi="Calibri" w:cs="Calibri"/>
-          <w:lang w:val="da-DK"/>
-        </w:rPr>
-        <w:t>usabilitytest</w:t>
-      </w:r>
-      <w:proofErr w:type="spellEnd"/>
-      <w:r>
-        <w:rPr>
-          <w:rFonts w:ascii="Calibri" w:hAnsi="Calibri" w:cs="Calibri"/>
-          <w:lang w:val="da-DK"/>
-        </w:rPr>
-        <w:t xml:space="preserve"> af produktet.</w:t>
-      </w:r>
-    </w:p>
-    <w:p>
-      <w:pPr>
-        <w:rPr>
-          <w:rFonts w:ascii="Calibri" w:hAnsi="Calibri" w:cs="Calibri"/>
-          <w:lang w:val="da-DK"/>
-        </w:rPr>
-      </w:pPr>
-    </w:p>
-    <w:p>
-      <w:pPr>
-        <w:rPr>
-          <w:rFonts w:ascii="Calibri" w:hAnsi="Calibri" w:cs="Calibri"/>
-          <w:b/>
-          <w:bCs/>
-          <w:lang w:val="da-DK"/>
-        </w:rPr>
-      </w:pPr>
-      <w:r>
-        <w:rPr>
-          <w:rFonts w:ascii="Calibri" w:hAnsi="Calibri" w:cs="Calibri"/>
-          <w:b/>
-          <w:bCs/>
-          <w:lang w:val="da-DK"/>
-        </w:rPr>
-        <w:t>28. november</w:t>
-      </w:r>
-    </w:p>
-    <w:p>
-      <w:pPr>
-        <w:rPr>
-          <w:rFonts w:ascii="Calibri" w:hAnsi="Calibri" w:cs="Calibri"/>
-          <w:lang w:val="da-DK"/>
-        </w:rPr>
-      </w:pPr>
-      <w:r>
-        <w:rPr>
-          <w:rFonts w:ascii="Calibri" w:hAnsi="Calibri" w:cs="Calibri"/>
-          <w:lang w:val="da-DK"/>
-        </w:rPr>
-        <w:t>Da jeg ikke er i stand til at observere mine testere hverken fysisk eller online, var der noget forvirring omkring opgaverne, jeg havde lavet til dem. Mine testere var også udsat for en input fejl, hvor hjemmesiden ikke registrerede den indsatte værdi, og nægtede testeren forbi næste trin.</w:t>
-      </w:r>
-    </w:p>
-    <w:p>
-      <w:pPr>
-        <w:rPr>
-          <w:rFonts w:ascii="Calibri" w:hAnsi="Calibri" w:cs="Calibri"/>
-          <w:lang w:val="da-DK"/>
-        </w:rPr>
-      </w:pPr>
-      <w:r>
-        <w:rPr>
-          <w:rFonts w:ascii="Calibri" w:hAnsi="Calibri" w:cs="Calibri"/>
-          <w:lang w:val="da-DK"/>
-        </w:rPr>
-        <w:t>Efter den feedback fik jeg fikset fejlen og blev lovet, at de ville prøve igen i morgen.</w:t>
-      </w:r>
-    </w:p>
-    <w:p>
-      <w:pPr>
-        <w:rPr>
-          <w:rFonts w:ascii="Calibri" w:hAnsi="Calibri" w:cs="Calibri"/>
-          <w:lang w:val="da-DK"/>
-        </w:rPr>
-      </w:pPr>
-    </w:p>
-    <w:p>
-      <w:pPr>
-        <w:rPr>
-          <w:rFonts w:ascii="Calibri" w:hAnsi="Calibri" w:cs="Calibri"/>
-          <w:b/>
-          <w:bCs/>
-          <w:lang w:val="da-DK"/>
-        </w:rPr>
-      </w:pPr>
-      <w:r>
-        <w:rPr>
-          <w:rFonts w:ascii="Calibri" w:hAnsi="Calibri" w:cs="Calibri"/>
-          <w:b/>
-          <w:bCs/>
-          <w:lang w:val="da-DK"/>
-        </w:rPr>
-        <w:t>29. november</w:t>
-      </w:r>
-    </w:p>
-    <w:p>
-      <w:pPr>
-        <w:rPr>
-          <w:rFonts w:ascii="Calibri" w:hAnsi="Calibri" w:cs="Calibri"/>
-          <w:lang w:val="da-DK"/>
-        </w:rPr>
-      </w:pPr>
-      <w:r>
-        <w:rPr>
-          <w:rFonts w:ascii="Calibri" w:hAnsi="Calibri" w:cs="Calibri"/>
-          <w:lang w:val="da-DK"/>
-        </w:rPr>
-        <w:t>Jeg lavede 2 hovedopgaver til projektet – én som borger og én som lægesekretær. Efter en tester færdiggjorde borgeropgaven sprang testeren videre til lægesekretæropgaven og blev forvirret over, hvor testeren skulle trykke ”Opret borger” henne. Efter testeren kikkede nærmere, fandt testeren opretknappen, men fortalte at testeren aldrig ville have kikket der, da det var for langt væk fra hoved-</w:t>
-      </w:r>
-      <w:proofErr w:type="spellStart"/>
-      <w:r>
-        <w:rPr>
-          <w:rFonts w:ascii="Calibri" w:hAnsi="Calibri" w:cs="Calibri"/>
-          <w:lang w:val="da-DK"/>
-        </w:rPr>
-        <w:t>contenten</w:t>
-      </w:r>
-      <w:proofErr w:type="spellEnd"/>
-      <w:r>
-        <w:rPr>
-          <w:rFonts w:ascii="Calibri" w:hAnsi="Calibri" w:cs="Calibri"/>
-          <w:lang w:val="da-DK"/>
-        </w:rPr>
-        <w:t>, testeren blev præsenteret for.</w:t>
-      </w:r>
-    </w:p>
-    <w:p>
-      <w:pPr>
-        <w:rPr>
-          <w:rFonts w:ascii="Calibri" w:hAnsi="Calibri" w:cs="Calibri"/>
-          <w:lang w:val="da-DK"/>
-        </w:rPr>
-      </w:pPr>
-      <w:r>
-        <w:rPr>
-          <w:rFonts w:ascii="Calibri" w:hAnsi="Calibri" w:cs="Calibri"/>
-          <w:lang w:val="da-DK"/>
-        </w:rPr>
-        <w:t>Jeg valgte derefter at flytte knappen tættere mod hoved-</w:t>
-      </w:r>
-      <w:proofErr w:type="spellStart"/>
-      <w:r>
-        <w:rPr>
-          <w:rFonts w:ascii="Calibri" w:hAnsi="Calibri" w:cs="Calibri"/>
-          <w:lang w:val="da-DK"/>
-        </w:rPr>
-        <w:t>contenten</w:t>
-      </w:r>
-      <w:proofErr w:type="spellEnd"/>
-      <w:r>
-        <w:rPr>
-          <w:rFonts w:ascii="Calibri" w:hAnsi="Calibri" w:cs="Calibri"/>
-          <w:lang w:val="da-DK"/>
-        </w:rPr>
-        <w:t xml:space="preserve"> og gjorde knappen større og derfor nemmere at få øje på.</w:t>
-      </w:r>
-    </w:p>
-    <w:p>
-      <w:pPr>
-        <w:rPr>
-          <w:rFonts w:ascii="Calibri" w:hAnsi="Calibri" w:cs="Calibri"/>
-          <w:lang w:val="da-DK"/>
-        </w:rPr>
-      </w:pPr>
-    </w:p>
-    <w:p>
-      <w:pPr>
-        <w:rPr>
-          <w:rFonts w:ascii="Calibri" w:hAnsi="Calibri" w:cs="Calibri"/>
-          <w:lang w:val="da-DK"/>
-        </w:rPr>
-      </w:pPr>
-      <w:r>
-        <w:rPr>
-          <w:rFonts w:ascii="Calibri" w:hAnsi="Calibri" w:cs="Calibri"/>
-          <w:lang w:val="da-DK"/>
-        </w:rPr>
-        <w:t xml:space="preserve">Til sidst kom de 2 testere med noget feedback til både min </w:t>
-      </w:r>
-      <w:proofErr w:type="spellStart"/>
-      <w:r>
-        <w:rPr>
-          <w:rFonts w:ascii="Calibri" w:hAnsi="Calibri" w:cs="Calibri"/>
-          <w:lang w:val="da-DK"/>
-        </w:rPr>
-        <w:t>testopgave</w:t>
-      </w:r>
-      <w:proofErr w:type="spellEnd"/>
-      <w:r>
-        <w:rPr>
-          <w:rFonts w:ascii="Calibri" w:hAnsi="Calibri" w:cs="Calibri"/>
-          <w:lang w:val="da-DK"/>
-        </w:rPr>
-        <w:t xml:space="preserve"> men også ift. farvevalg af redigeringsknappen. </w:t>
-      </w:r>
-    </w:p>
-    <w:p>
-      <w:pPr>
-        <w:rPr>
-          <w:rFonts w:ascii="Calibri" w:hAnsi="Calibri" w:cs="Calibri"/>
-          <w:lang w:val="da-DK"/>
-        </w:rPr>
-      </w:pPr>
-      <w:r>
-        <w:rPr>
-          <w:rFonts w:ascii="Calibri" w:hAnsi="Calibri" w:cs="Calibri"/>
-          <w:lang w:val="da-DK"/>
-        </w:rPr>
-        <w:br w:type="page"/>
-      </w:r>
-    </w:p>
-    <w:p>
-      <w:pPr>
-        <w:pStyle w:val="Heading1"/>
-        <w:rPr>
-          <w:rFonts w:ascii="Calibri" w:hAnsi="Calibri" w:cs="Calibri"/>
-          <w:lang w:val="da-DK"/>
-        </w:rPr>
-      </w:pPr>
-      <w:bookmarkStart w:id="9" w:name="_Toc152247974"/>
+      <w:bookmarkStart w:id="8" w:name="_Toc152247974"/>
       <w:r>
         <w:rPr>
           <w:rFonts w:ascii="Calibri" w:hAnsi="Calibri" w:cs="Calibri"/>
@@ -4824,27 +3155,27 @@
         </w:rPr>
         <w:t>n</w:t>
       </w:r>
+      <w:bookmarkEnd w:id="8"/>
+    </w:p>
+    <w:p>
+      <w:pPr>
+        <w:pStyle w:val="Heading2"/>
+        <w:rPr>
+          <w:rFonts w:ascii="Calibri" w:hAnsi="Calibri" w:cs="Calibri"/>
+          <w:b/>
+          <w:lang w:val="da-DK"/>
+        </w:rPr>
+      </w:pPr>
+      <w:bookmarkStart w:id="9" w:name="_Toc152247975"/>
+      <w:r>
+        <w:rPr>
+          <w:rFonts w:ascii="Calibri" w:hAnsi="Calibri" w:cs="Calibri"/>
+          <w:b/>
+          <w:lang w:val="da-DK"/>
+        </w:rPr>
+        <w:t>Databasediagram</w:t>
+      </w:r>
       <w:bookmarkEnd w:id="9"/>
-    </w:p>
-    <w:p>
-      <w:pPr>
-        <w:pStyle w:val="Heading2"/>
-        <w:rPr>
-          <w:rFonts w:ascii="Calibri" w:hAnsi="Calibri" w:cs="Calibri"/>
-          <w:b/>
-          <w:lang w:val="da-DK"/>
-        </w:rPr>
-      </w:pPr>
-      <w:bookmarkStart w:id="10" w:name="_Toc152247975"/>
-      <w:r>
-        <w:rPr>
-          <w:rFonts w:ascii="Calibri" w:hAnsi="Calibri" w:cs="Calibri"/>
-          <w:b/>
-          <w:lang w:val="da-DK"/>
-        </w:rPr>
-        <w:t>Databasediagram</w:t>
-      </w:r>
-      <w:bookmarkEnd w:id="10"/>
     </w:p>
     <w:p>
       <w:pPr>
@@ -4884,7 +3215,7 @@
                     </pic:cNvPicPr>
                   </pic:nvPicPr>
                   <pic:blipFill>
-                    <a:blip r:embed="rId26">
+                    <a:blip r:embed="rId19">
                       <a:extLst>
                         <a:ext uri="{28A0092B-C50C-407E-A947-70E740481C1C}">
                           <a14:useLocalDpi xmlns:a14="http://schemas.microsoft.com/office/drawing/2010/main" val="0"/>
@@ -4956,7 +3287,190 @@
           <w:lang w:val="da-DK"/>
         </w:rPr>
       </w:pPr>
-      <w:bookmarkStart w:id="11" w:name="_Toc152247976"/>
+      <w:bookmarkStart w:id="10" w:name="_Toc152247976"/>
+      <w:bookmarkStart w:id="11" w:name="_Toc152247977"/>
+      <w:r>
+        <w:rPr>
+          <w:rFonts w:ascii="Calibri" w:hAnsi="Calibri" w:cs="Calibri"/>
+          <w:b/>
+          <w:lang w:val="da-DK"/>
+        </w:rPr>
+        <w:lastRenderedPageBreak/>
+        <w:t>Klassediagram</w:t>
+      </w:r>
+      <w:bookmarkEnd w:id="11"/>
+    </w:p>
+    <w:p>
+      <w:pPr>
+        <w:rPr>
+          <w:rFonts w:ascii="Calibri" w:hAnsi="Calibri" w:cs="Calibri"/>
+          <w:lang w:val="da-DK"/>
+        </w:rPr>
+      </w:pPr>
+      <w:r>
+        <w:rPr>
+          <w:rFonts w:ascii="Calibri" w:hAnsi="Calibri" w:cs="Calibri"/>
+          <w:lang w:val="da-DK"/>
+        </w:rPr>
+        <w:t>Her er klassediagra</w:t>
+      </w:r>
+      <w:r>
+        <w:rPr>
+          <w:rFonts w:ascii="Calibri" w:hAnsi="Calibri" w:cs="Calibri"/>
+          <w:lang w:val="da-DK"/>
+        </w:rPr>
+        <w:t>m</w:t>
+      </w:r>
+      <w:r>
+        <w:rPr>
+          <w:rFonts w:ascii="Calibri" w:hAnsi="Calibri" w:cs="Calibri"/>
+          <w:lang w:val="da-DK"/>
+        </w:rPr>
+        <w:t xml:space="preserve">met over mine </w:t>
+      </w:r>
+      <w:proofErr w:type="spellStart"/>
+      <w:r>
+        <w:rPr>
+          <w:rFonts w:ascii="Calibri" w:hAnsi="Calibri" w:cs="Calibri"/>
+          <w:lang w:val="da-DK"/>
+        </w:rPr>
+        <w:t>entities</w:t>
+      </w:r>
+      <w:proofErr w:type="spellEnd"/>
+      <w:r>
+        <w:rPr>
+          <w:rFonts w:ascii="Calibri" w:hAnsi="Calibri" w:cs="Calibri"/>
+          <w:lang w:val="da-DK"/>
+        </w:rPr>
+        <w:t xml:space="preserve">, der nedarver fra hinanden samt gør brug af </w:t>
+      </w:r>
+      <w:proofErr w:type="spellStart"/>
+      <w:r>
+        <w:rPr>
+          <w:rFonts w:ascii="Calibri" w:hAnsi="Calibri" w:cs="Calibri"/>
+          <w:lang w:val="da-DK"/>
+        </w:rPr>
+        <w:t>BaseEntity</w:t>
+      </w:r>
+      <w:proofErr w:type="spellEnd"/>
+      <w:r>
+        <w:rPr>
+          <w:rFonts w:ascii="Calibri" w:hAnsi="Calibri" w:cs="Calibri"/>
+          <w:lang w:val="da-DK"/>
+        </w:rPr>
+        <w:t xml:space="preserve"> fra mit eget bibliotek, </w:t>
+      </w:r>
+      <w:proofErr w:type="spellStart"/>
+      <w:r>
+        <w:rPr>
+          <w:rFonts w:ascii="Calibri" w:hAnsi="Calibri" w:cs="Calibri"/>
+          <w:lang w:val="da-DK"/>
+        </w:rPr>
+        <w:t>DanhoLibrary</w:t>
+      </w:r>
+      <w:proofErr w:type="spellEnd"/>
+      <w:r>
+        <w:rPr>
+          <w:rFonts w:ascii="Calibri" w:hAnsi="Calibri" w:cs="Calibri"/>
+          <w:lang w:val="da-DK"/>
+        </w:rPr>
+        <w:t>.</w:t>
+      </w:r>
+    </w:p>
+    <w:p>
+      <w:pPr>
+        <w:rPr>
+          <w:rFonts w:ascii="Calibri" w:hAnsi="Calibri" w:cs="Calibri"/>
+          <w:lang w:val="da-DK"/>
+        </w:rPr>
+      </w:pPr>
+    </w:p>
+    <w:p>
+      <w:pPr>
+        <w:rPr>
+          <w:rFonts w:ascii="Calibri" w:hAnsi="Calibri" w:cs="Calibri"/>
+          <w:lang w:val="da-DK"/>
+        </w:rPr>
+      </w:pPr>
+      <w:r>
+        <w:rPr>
+          <w:rFonts w:ascii="Calibri" w:hAnsi="Calibri" w:cs="Calibri"/>
+          <w:noProof/>
+        </w:rPr>
+        <w:drawing>
+          <wp:inline distT="0" distB="0" distL="0" distR="0" wp14:anchorId="03D665FC" wp14:editId="531316DD">
+            <wp:extent cx="6858000" cy="5571490"/>
+            <wp:effectExtent l="0" t="0" r="0" b="0"/>
+            <wp:docPr id="256974443" name="Picture 1" descr="A diagram of a computer&#10;&#10;Description automatically generated"/>
+            <wp:cNvGraphicFramePr>
+              <a:graphicFrameLocks xmlns:a="http://schemas.openxmlformats.org/drawingml/2006/main" noChangeAspect="1"/>
+            </wp:cNvGraphicFramePr>
+            <a:graphic xmlns:a="http://schemas.openxmlformats.org/drawingml/2006/main">
+              <a:graphicData uri="http://schemas.openxmlformats.org/drawingml/2006/picture">
+                <pic:pic xmlns:pic="http://schemas.openxmlformats.org/drawingml/2006/picture">
+                  <pic:nvPicPr>
+                    <pic:cNvPr id="256974443" name="Picture 1" descr="A diagram of a computer&#10;&#10;Description automatically generated"/>
+                    <pic:cNvPicPr/>
+                  </pic:nvPicPr>
+                  <pic:blipFill>
+                    <a:blip r:embed="rId20"/>
+                    <a:stretch>
+                      <a:fillRect/>
+                    </a:stretch>
+                  </pic:blipFill>
+                  <pic:spPr>
+                    <a:xfrm>
+                      <a:off x="0" y="0"/>
+                      <a:ext cx="6858000" cy="5571490"/>
+                    </a:xfrm>
+                    <a:prstGeom prst="rect">
+                      <a:avLst/>
+                    </a:prstGeom>
+                  </pic:spPr>
+                </pic:pic>
+              </a:graphicData>
+            </a:graphic>
+          </wp:inline>
+        </w:drawing>
+      </w:r>
+    </w:p>
+    <w:p>
+      <w:pPr>
+        <w:rPr>
+          <w:rFonts w:ascii="Calibri" w:hAnsi="Calibri" w:cs="Calibri"/>
+          <w:lang w:val="da-DK"/>
+        </w:rPr>
+      </w:pPr>
+    </w:p>
+    <w:p>
+      <w:pPr>
+        <w:rPr>
+          <w:rFonts w:ascii="Calibri" w:eastAsiaTheme="majorEastAsia" w:hAnsi="Calibri" w:cs="Calibri"/>
+          <w:b/>
+          <w:color w:val="233D48" w:themeColor="accent4" w:themeShade="40"/>
+          <w:sz w:val="40"/>
+          <w:szCs w:val="26"/>
+          <w:lang w:val="da-DK"/>
+        </w:rPr>
+      </w:pPr>
+      <w:r>
+        <w:rPr>
+          <w:rFonts w:ascii="Calibri" w:hAnsi="Calibri" w:cs="Calibri"/>
+          <w:b/>
+          <w:lang w:val="da-DK"/>
+        </w:rPr>
+        <w:br w:type="page"/>
+      </w:r>
+    </w:p>
+    <w:p>
+      <w:pPr>
+        <w:pStyle w:val="Heading2"/>
+        <w:rPr>
+          <w:rFonts w:ascii="Calibri" w:hAnsi="Calibri" w:cs="Calibri"/>
+          <w:b/>
+          <w:lang w:val="da-DK"/>
+        </w:rPr>
+      </w:pPr>
       <w:r>
         <w:rPr>
           <w:rFonts w:ascii="Calibri" w:hAnsi="Calibri" w:cs="Calibri"/>
@@ -4966,7 +3480,7 @@
         <w:lastRenderedPageBreak/>
         <w:t>Programarkitektur</w:t>
       </w:r>
-      <w:bookmarkEnd w:id="11"/>
+      <w:bookmarkEnd w:id="10"/>
     </w:p>
     <w:p>
       <w:pPr>
@@ -5050,9 +3564,9 @@
           <w:noProof/>
         </w:rPr>
         <w:drawing>
-          <wp:inline distT="0" distB="0" distL="0" distR="0" wp14:anchorId="1828694E" wp14:editId="5945C182">
-            <wp:extent cx="2343150" cy="6172200"/>
-            <wp:effectExtent l="9525" t="0" r="9525" b="9525"/>
+          <wp:inline distT="0" distB="0" distL="0" distR="0" wp14:anchorId="1828694E" wp14:editId="26D3C354">
+            <wp:extent cx="1379477" cy="3633746"/>
+            <wp:effectExtent l="0" t="0" r="0" b="5080"/>
             <wp:docPr id="790504140" name="Picture 1" descr="A diagram of a business&#10;&#10;Description automatically generated"/>
             <wp:cNvGraphicFramePr>
               <a:graphicFrameLocks xmlns:a="http://schemas.openxmlformats.org/drawingml/2006/main" noChangeAspect="1"/>
@@ -5065,15 +3579,15 @@
                     <pic:cNvPicPr/>
                   </pic:nvPicPr>
                   <pic:blipFill>
-                    <a:blip r:embed="rId27"/>
+                    <a:blip r:embed="rId21"/>
                     <a:stretch>
                       <a:fillRect/>
                     </a:stretch>
                   </pic:blipFill>
                   <pic:spPr>
-                    <a:xfrm rot="5400000">
+                    <a:xfrm>
                       <a:off x="0" y="0"/>
-                      <a:ext cx="2343150" cy="6172200"/>
+                      <a:ext cx="1409427" cy="3712638"/>
                     </a:xfrm>
                     <a:prstGeom prst="rect">
                       <a:avLst/>
@@ -5332,7 +3846,7 @@
                     <pic:cNvPicPr/>
                   </pic:nvPicPr>
                   <pic:blipFill>
-                    <a:blip r:embed="rId28"/>
+                    <a:blip r:embed="rId22"/>
                     <a:stretch>
                       <a:fillRect/>
                     </a:stretch>
@@ -5481,7 +3995,7 @@
                     <pic:cNvPicPr/>
                   </pic:nvPicPr>
                   <pic:blipFill>
-                    <a:blip r:embed="rId29"/>
+                    <a:blip r:embed="rId23"/>
                     <a:stretch>
                       <a:fillRect/>
                     </a:stretch>
@@ -5618,7 +4132,7 @@
                     <pic:cNvPicPr/>
                   </pic:nvPicPr>
                   <pic:blipFill>
-                    <a:blip r:embed="rId30">
+                    <a:blip r:embed="rId24">
                       <a:extLst>
                         <a:ext uri="{28A0092B-C50C-407E-A947-70E740481C1C}">
                           <a14:useLocalDpi xmlns:a14="http://schemas.microsoft.com/office/drawing/2010/main" val="0"/>
@@ -5673,7 +4187,7 @@
                     <pic:cNvPicPr/>
                   </pic:nvPicPr>
                   <pic:blipFill>
-                    <a:blip r:embed="rId31">
+                    <a:blip r:embed="rId25">
                       <a:extLst>
                         <a:ext uri="{28A0092B-C50C-407E-A947-70E740481C1C}">
                           <a14:useLocalDpi xmlns:a14="http://schemas.microsoft.com/office/drawing/2010/main" val="0"/>
@@ -5720,7 +4234,7 @@
                     <pic:cNvPicPr/>
                   </pic:nvPicPr>
                   <pic:blipFill>
-                    <a:blip r:embed="rId32"/>
+                    <a:blip r:embed="rId26"/>
                     <a:stretch>
                       <a:fillRect/>
                     </a:stretch>
@@ -5821,7 +4335,7 @@
         </w:rPr>
         <w:t xml:space="preserve">Hver gang borgeren trykker på ”Videre” og ”Afslut”, kaldes </w:t>
       </w:r>
-      <w:hyperlink r:id="rId33" w:anchor="L51" w:history="1">
+      <w:hyperlink r:id="rId27" w:anchor="L51" w:history="1">
         <w:proofErr w:type="spellStart"/>
         <w:r>
           <w:rPr>
@@ -5840,7 +4354,7 @@
         </w:rPr>
         <w:t xml:space="preserve"> funktionen i </w:t>
       </w:r>
-      <w:hyperlink r:id="rId34" w:history="1">
+      <w:hyperlink r:id="rId28" w:history="1">
         <w:proofErr w:type="spellStart"/>
         <w:r>
           <w:rPr>
@@ -5955,7 +4469,7 @@
                     <pic:cNvPicPr/>
                   </pic:nvPicPr>
                   <pic:blipFill>
-                    <a:blip r:embed="rId35"/>
+                    <a:blip r:embed="rId29"/>
                     <a:stretch>
                       <a:fillRect/>
                     </a:stretch>
@@ -6078,7 +4592,7 @@
         </w:rPr>
         <w:t xml:space="preserve"> event via </w:t>
       </w:r>
-      <w:hyperlink r:id="rId36" w:anchor="L64" w:history="1">
+      <w:hyperlink r:id="rId30" w:anchor="L64" w:history="1">
         <w:proofErr w:type="spellStart"/>
         <w:r>
           <w:rPr>
@@ -6168,7 +4682,7 @@
                     <pic:cNvPicPr/>
                   </pic:nvPicPr>
                   <pic:blipFill>
-                    <a:blip r:embed="rId37"/>
+                    <a:blip r:embed="rId31"/>
                     <a:stretch>
                       <a:fillRect/>
                     </a:stretch>
@@ -6284,7 +4798,7 @@
         </w:rPr>
         <w:t xml:space="preserve">” action gennem </w:t>
       </w:r>
-      <w:hyperlink r:id="rId38" w:anchor="L26" w:history="1">
+      <w:hyperlink r:id="rId32" w:anchor="L26" w:history="1">
         <w:proofErr w:type="spellStart"/>
         <w:r>
           <w:rPr>
@@ -6303,7 +4817,7 @@
         </w:rPr>
         <w:t xml:space="preserve"> funktionen fra </w:t>
       </w:r>
-      <w:hyperlink r:id="rId39" w:anchor="L12" w:history="1">
+      <w:hyperlink r:id="rId33" w:anchor="L12" w:history="1">
         <w:proofErr w:type="spellStart"/>
         <w:r>
           <w:rPr>
@@ -6628,7 +5142,7 @@
                     <pic:cNvPicPr/>
                   </pic:nvPicPr>
                   <pic:blipFill>
-                    <a:blip r:embed="rId40"/>
+                    <a:blip r:embed="rId34"/>
                     <a:stretch>
                       <a:fillRect/>
                     </a:stretch>
@@ -6960,7 +5474,7 @@
         </w:rPr>
         <w:t xml:space="preserve">, går den først igennem </w:t>
       </w:r>
-      <w:hyperlink r:id="rId41" w:history="1">
+      <w:hyperlink r:id="rId35" w:history="1">
         <w:proofErr w:type="spellStart"/>
         <w:r>
           <w:rPr>
@@ -6979,7 +5493,7 @@
         </w:rPr>
         <w:t xml:space="preserve"> fra </w:t>
       </w:r>
-      <w:hyperlink r:id="rId42" w:history="1">
+      <w:hyperlink r:id="rId36" w:history="1">
         <w:r>
           <w:rPr>
             <w:rStyle w:val="Hyperlink"/>
@@ -7113,7 +5627,7 @@
                     <pic:cNvPicPr/>
                   </pic:nvPicPr>
                   <pic:blipFill>
-                    <a:blip r:embed="rId43"/>
+                    <a:blip r:embed="rId37"/>
                     <a:stretch>
                       <a:fillRect/>
                     </a:stretch>
@@ -7336,7 +5850,7 @@
         </w:rPr>
         <w:t xml:space="preserve">/bookings, håndterer </w:t>
       </w:r>
-      <w:hyperlink r:id="rId44" w:history="1">
+      <w:hyperlink r:id="rId38" w:history="1">
         <w:proofErr w:type="spellStart"/>
         <w:r>
           <w:rPr>
@@ -7371,7 +5885,7 @@
         </w:rPr>
         <w:t xml:space="preserve"> via </w:t>
       </w:r>
-      <w:hyperlink r:id="rId45" w:anchor="L31C57-L31C57" w:history="1">
+      <w:hyperlink r:id="rId39" w:anchor="L31C57-L31C57" w:history="1">
         <w:proofErr w:type="spellStart"/>
         <w:r>
           <w:rPr>
@@ -7397,7 +5911,7 @@
         </w:rPr>
         <w:t xml:space="preserve"> i </w:t>
       </w:r>
-      <w:hyperlink r:id="rId46" w:history="1">
+      <w:hyperlink r:id="rId40" w:history="1">
         <w:r>
           <w:rPr>
             <w:rStyle w:val="Hyperlink"/>
@@ -7452,7 +5966,7 @@
                     <pic:cNvPicPr/>
                   </pic:nvPicPr>
                   <pic:blipFill>
-                    <a:blip r:embed="rId47"/>
+                    <a:blip r:embed="rId41"/>
                     <a:stretch>
                       <a:fillRect/>
                     </a:stretch>
@@ -7543,7 +6057,7 @@
         </w:rPr>
         <w:t xml:space="preserve">, begynder den reelle oprettelsesproces via </w:t>
       </w:r>
-      <w:hyperlink r:id="rId48" w:history="1">
+      <w:hyperlink r:id="rId42" w:history="1">
         <w:proofErr w:type="spellStart"/>
         <w:r>
           <w:rPr>
@@ -7569,7 +6083,7 @@
         </w:rPr>
         <w:t xml:space="preserve"> </w:t>
       </w:r>
-      <w:hyperlink r:id="rId49" w:anchor="L57" w:history="1">
+      <w:hyperlink r:id="rId43" w:anchor="L57" w:history="1">
         <w:proofErr w:type="spellStart"/>
         <w:r>
           <w:rPr>
@@ -8000,7 +6514,7 @@
                     <pic:cNvPicPr/>
                   </pic:nvPicPr>
                   <pic:blipFill>
-                    <a:blip r:embed="rId50"/>
+                    <a:blip r:embed="rId44"/>
                     <a:stretch>
                       <a:fillRect/>
                     </a:stretch>
@@ -8410,7 +6924,7 @@
         </w:rPr>
         <w:t xml:space="preserve">For at operere CRUD operationer på en bestilling, bruges </w:t>
       </w:r>
-      <w:hyperlink r:id="rId51" w:history="1">
+      <w:hyperlink r:id="rId45" w:history="1">
         <w:proofErr w:type="spellStart"/>
         <w:r>
           <w:rPr>
@@ -8429,7 +6943,7 @@
         </w:rPr>
         <w:t xml:space="preserve"> i </w:t>
       </w:r>
-      <w:hyperlink r:id="rId52" w:history="1">
+      <w:hyperlink r:id="rId46" w:history="1">
         <w:r>
           <w:rPr>
             <w:rStyle w:val="Hyperlink"/>
@@ -8494,7 +7008,7 @@
         </w:rPr>
         <w:t xml:space="preserve">, der nedarver fra </w:t>
       </w:r>
-      <w:hyperlink r:id="rId53" w:history="1">
+      <w:hyperlink r:id="rId47" w:history="1">
         <w:proofErr w:type="spellStart"/>
         <w:r>
           <w:rPr>
@@ -8550,7 +7064,7 @@
                     <pic:cNvPicPr/>
                   </pic:nvPicPr>
                   <pic:blipFill>
-                    <a:blip r:embed="rId54"/>
+                    <a:blip r:embed="rId48"/>
                     <a:stretch>
                       <a:fillRect/>
                     </a:stretch>
@@ -8689,7 +7203,7 @@
         </w:rPr>
         <w:t xml:space="preserve">, kaldes </w:t>
       </w:r>
-      <w:hyperlink r:id="rId55" w:anchor="L26" w:history="1">
+      <w:hyperlink r:id="rId49" w:anchor="L26" w:history="1">
         <w:proofErr w:type="spellStart"/>
         <w:r>
           <w:rPr>
@@ -8795,7 +7309,7 @@
                     <pic:cNvPicPr/>
                   </pic:nvPicPr>
                   <pic:blipFill>
-                    <a:blip r:embed="rId56"/>
+                    <a:blip r:embed="rId50"/>
                     <a:stretch>
                       <a:fillRect/>
                     </a:stretch>
@@ -9087,7 +7601,7 @@
                     <pic:cNvPicPr/>
                   </pic:nvPicPr>
                   <pic:blipFill>
-                    <a:blip r:embed="rId57"/>
+                    <a:blip r:embed="rId51"/>
                     <a:stretch>
                       <a:fillRect/>
                     </a:stretch>
@@ -9232,7 +7746,7 @@
                     <pic:cNvPicPr/>
                   </pic:nvPicPr>
                   <pic:blipFill>
-                    <a:blip r:embed="rId58"/>
+                    <a:blip r:embed="rId52"/>
                     <a:stretch>
                       <a:fillRect/>
                     </a:stretch>
@@ -9270,190 +7784,7 @@
           <w:lang w:val="da-DK"/>
         </w:rPr>
       </w:pPr>
-      <w:bookmarkStart w:id="12" w:name="_Toc152247977"/>
-      <w:r>
-        <w:rPr>
-          <w:rFonts w:ascii="Calibri" w:hAnsi="Calibri" w:cs="Calibri"/>
-          <w:b/>
-          <w:lang w:val="da-DK"/>
-        </w:rPr>
-        <w:lastRenderedPageBreak/>
-        <w:t>Klassediagram</w:t>
-      </w:r>
-      <w:bookmarkEnd w:id="12"/>
-    </w:p>
-    <w:p>
-      <w:pPr>
-        <w:rPr>
-          <w:rFonts w:ascii="Calibri" w:hAnsi="Calibri" w:cs="Calibri"/>
-          <w:lang w:val="da-DK"/>
-        </w:rPr>
-      </w:pPr>
-      <w:r>
-        <w:rPr>
-          <w:rFonts w:ascii="Calibri" w:hAnsi="Calibri" w:cs="Calibri"/>
-          <w:lang w:val="da-DK"/>
-        </w:rPr>
-        <w:t>Her er klassediagra</w:t>
-      </w:r>
-      <w:r>
-        <w:rPr>
-          <w:rFonts w:ascii="Calibri" w:hAnsi="Calibri" w:cs="Calibri"/>
-          <w:lang w:val="da-DK"/>
-        </w:rPr>
-        <w:t>m</w:t>
-      </w:r>
-      <w:r>
-        <w:rPr>
-          <w:rFonts w:ascii="Calibri" w:hAnsi="Calibri" w:cs="Calibri"/>
-          <w:lang w:val="da-DK"/>
-        </w:rPr>
-        <w:t xml:space="preserve">met over mine </w:t>
-      </w:r>
-      <w:proofErr w:type="spellStart"/>
-      <w:r>
-        <w:rPr>
-          <w:rFonts w:ascii="Calibri" w:hAnsi="Calibri" w:cs="Calibri"/>
-          <w:lang w:val="da-DK"/>
-        </w:rPr>
-        <w:t>entities</w:t>
-      </w:r>
-      <w:proofErr w:type="spellEnd"/>
-      <w:r>
-        <w:rPr>
-          <w:rFonts w:ascii="Calibri" w:hAnsi="Calibri" w:cs="Calibri"/>
-          <w:lang w:val="da-DK"/>
-        </w:rPr>
-        <w:t xml:space="preserve">, der nedarver fra hinanden samt gør brug af </w:t>
-      </w:r>
-      <w:proofErr w:type="spellStart"/>
-      <w:r>
-        <w:rPr>
-          <w:rFonts w:ascii="Calibri" w:hAnsi="Calibri" w:cs="Calibri"/>
-          <w:lang w:val="da-DK"/>
-        </w:rPr>
-        <w:t>BaseEntity</w:t>
-      </w:r>
-      <w:proofErr w:type="spellEnd"/>
-      <w:r>
-        <w:rPr>
-          <w:rFonts w:ascii="Calibri" w:hAnsi="Calibri" w:cs="Calibri"/>
-          <w:lang w:val="da-DK"/>
-        </w:rPr>
-        <w:t xml:space="preserve"> fra mit eget bibliotek, </w:t>
-      </w:r>
-      <w:proofErr w:type="spellStart"/>
-      <w:r>
-        <w:rPr>
-          <w:rFonts w:ascii="Calibri" w:hAnsi="Calibri" w:cs="Calibri"/>
-          <w:lang w:val="da-DK"/>
-        </w:rPr>
-        <w:t>DanhoLibrary</w:t>
-      </w:r>
-      <w:proofErr w:type="spellEnd"/>
-      <w:r>
-        <w:rPr>
-          <w:rFonts w:ascii="Calibri" w:hAnsi="Calibri" w:cs="Calibri"/>
-          <w:lang w:val="da-DK"/>
-        </w:rPr>
-        <w:t>.</w:t>
-      </w:r>
-    </w:p>
-    <w:p>
-      <w:pPr>
-        <w:rPr>
-          <w:rFonts w:ascii="Calibri" w:hAnsi="Calibri" w:cs="Calibri"/>
-          <w:lang w:val="da-DK"/>
-        </w:rPr>
-      </w:pPr>
-    </w:p>
-    <w:p>
-      <w:pPr>
-        <w:rPr>
-          <w:rFonts w:ascii="Calibri" w:hAnsi="Calibri" w:cs="Calibri"/>
-          <w:lang w:val="da-DK"/>
-        </w:rPr>
-      </w:pPr>
-      <w:r>
-        <w:rPr>
-          <w:rFonts w:ascii="Calibri" w:hAnsi="Calibri" w:cs="Calibri"/>
-          <w:noProof/>
-        </w:rPr>
-        <w:drawing>
-          <wp:inline distT="0" distB="0" distL="0" distR="0" wp14:anchorId="3B17FD7F" wp14:editId="23AF0032">
-            <wp:extent cx="6858000" cy="5571490"/>
-            <wp:effectExtent l="0" t="0" r="0" b="0"/>
-            <wp:docPr id="256974443" name="Picture 1" descr="A diagram of a computer&#10;&#10;Description automatically generated"/>
-            <wp:cNvGraphicFramePr>
-              <a:graphicFrameLocks xmlns:a="http://schemas.openxmlformats.org/drawingml/2006/main" noChangeAspect="1"/>
-            </wp:cNvGraphicFramePr>
-            <a:graphic xmlns:a="http://schemas.openxmlformats.org/drawingml/2006/main">
-              <a:graphicData uri="http://schemas.openxmlformats.org/drawingml/2006/picture">
-                <pic:pic xmlns:pic="http://schemas.openxmlformats.org/drawingml/2006/picture">
-                  <pic:nvPicPr>
-                    <pic:cNvPr id="256974443" name="Picture 1" descr="A diagram of a computer&#10;&#10;Description automatically generated"/>
-                    <pic:cNvPicPr/>
-                  </pic:nvPicPr>
-                  <pic:blipFill>
-                    <a:blip r:embed="rId59"/>
-                    <a:stretch>
-                      <a:fillRect/>
-                    </a:stretch>
-                  </pic:blipFill>
-                  <pic:spPr>
-                    <a:xfrm>
-                      <a:off x="0" y="0"/>
-                      <a:ext cx="6858000" cy="5571490"/>
-                    </a:xfrm>
-                    <a:prstGeom prst="rect">
-                      <a:avLst/>
-                    </a:prstGeom>
-                  </pic:spPr>
-                </pic:pic>
-              </a:graphicData>
-            </a:graphic>
-          </wp:inline>
-        </w:drawing>
-      </w:r>
-    </w:p>
-    <w:p>
-      <w:pPr>
-        <w:rPr>
-          <w:rFonts w:ascii="Calibri" w:hAnsi="Calibri" w:cs="Calibri"/>
-          <w:lang w:val="da-DK"/>
-        </w:rPr>
-      </w:pPr>
-    </w:p>
-    <w:p>
-      <w:pPr>
-        <w:rPr>
-          <w:rFonts w:ascii="Calibri" w:eastAsiaTheme="majorEastAsia" w:hAnsi="Calibri" w:cs="Calibri"/>
-          <w:b/>
-          <w:color w:val="233D48" w:themeColor="accent4" w:themeShade="40"/>
-          <w:sz w:val="40"/>
-          <w:szCs w:val="26"/>
-          <w:lang w:val="da-DK"/>
-        </w:rPr>
-      </w:pPr>
-      <w:r>
-        <w:rPr>
-          <w:rFonts w:ascii="Calibri" w:hAnsi="Calibri" w:cs="Calibri"/>
-          <w:b/>
-          <w:lang w:val="da-DK"/>
-        </w:rPr>
-        <w:br w:type="page"/>
-      </w:r>
-    </w:p>
-    <w:p>
-      <w:pPr>
-        <w:pStyle w:val="Heading2"/>
-        <w:rPr>
-          <w:rFonts w:ascii="Calibri" w:hAnsi="Calibri" w:cs="Calibri"/>
-          <w:b/>
-          <w:lang w:val="da-DK"/>
-        </w:rPr>
-      </w:pPr>
-      <w:bookmarkStart w:id="13" w:name="_Toc152247978"/>
+      <w:bookmarkStart w:id="12" w:name="_Toc152247978"/>
       <w:r>
         <w:rPr>
           <w:rFonts w:ascii="Calibri" w:hAnsi="Calibri" w:cs="Calibri"/>
@@ -9463,7 +7794,7 @@
         <w:lastRenderedPageBreak/>
         <w:t>Sikkerhed</w:t>
       </w:r>
-      <w:bookmarkEnd w:id="13"/>
+      <w:bookmarkEnd w:id="12"/>
     </w:p>
     <w:p>
       <w:pPr>
@@ -9625,7 +7956,7 @@
         </w:rPr>
         <w:t xml:space="preserve">I min </w:t>
       </w:r>
-      <w:hyperlink r:id="rId60" w:history="1">
+      <w:hyperlink r:id="rId53" w:history="1">
         <w:proofErr w:type="spellStart"/>
         <w:r>
           <w:rPr>
@@ -9644,7 +7975,7 @@
         </w:rPr>
         <w:t xml:space="preserve"> på mit </w:t>
       </w:r>
-      <w:hyperlink r:id="rId61" w:history="1">
+      <w:hyperlink r:id="rId54" w:history="1">
         <w:r>
           <w:rPr>
             <w:rStyle w:val="Hyperlink"/>
@@ -9661,7 +7992,7 @@
         </w:rPr>
         <w:t xml:space="preserve"> definerer jeg </w:t>
       </w:r>
-      <w:hyperlink r:id="rId62" w:anchor="L90" w:history="1">
+      <w:hyperlink r:id="rId55" w:anchor="L90" w:history="1">
         <w:proofErr w:type="spellStart"/>
         <w:r>
           <w:rPr>
@@ -9680,7 +8011,7 @@
         </w:rPr>
         <w:t xml:space="preserve"> og </w:t>
       </w:r>
-      <w:hyperlink r:id="rId63" w:anchor="L112" w:history="1">
+      <w:hyperlink r:id="rId56" w:anchor="L112" w:history="1">
         <w:proofErr w:type="spellStart"/>
         <w:r>
           <w:rPr>
@@ -9736,7 +8067,7 @@
                     <pic:cNvPicPr/>
                   </pic:nvPicPr>
                   <pic:blipFill>
-                    <a:blip r:embed="rId64"/>
+                    <a:blip r:embed="rId57"/>
                     <a:stretch>
                       <a:fillRect/>
                     </a:stretch>
@@ -10019,7 +8350,7 @@
         </w:rPr>
         <w:t xml:space="preserve">Min </w:t>
       </w:r>
-      <w:hyperlink r:id="rId65" w:history="1">
+      <w:hyperlink r:id="rId58" w:history="1">
         <w:proofErr w:type="spellStart"/>
         <w:r>
           <w:rPr>
@@ -10054,7 +8385,7 @@
         </w:rPr>
         <w:t xml:space="preserve"> service i </w:t>
       </w:r>
-      <w:hyperlink r:id="rId66" w:anchor="L79" w:history="1">
+      <w:hyperlink r:id="rId59" w:anchor="L79" w:history="1">
         <w:r>
           <w:rPr>
             <w:rStyle w:val="Hyperlink"/>
@@ -10071,7 +8402,7 @@
         </w:rPr>
         <w:t xml:space="preserve"> filen i mit </w:t>
       </w:r>
-      <w:hyperlink r:id="rId67" w:history="1">
+      <w:hyperlink r:id="rId60" w:history="1">
         <w:r>
           <w:rPr>
             <w:rStyle w:val="Hyperlink"/>
@@ -10133,7 +8464,7 @@
                     <pic:cNvPicPr/>
                   </pic:nvPicPr>
                   <pic:blipFill>
-                    <a:blip r:embed="rId68"/>
+                    <a:blip r:embed="rId61"/>
                     <a:stretch>
                       <a:fillRect/>
                     </a:stretch>
@@ -10208,7 +8539,7 @@
         </w:rPr>
         <w:t xml:space="preserve"> </w:t>
       </w:r>
-      <w:hyperlink r:id="rId69" w:anchor="L18" w:history="1">
+      <w:hyperlink r:id="rId62" w:anchor="L18" w:history="1">
         <w:proofErr w:type="spellStart"/>
         <w:r>
           <w:rPr>
@@ -10439,7 +8770,7 @@
                     <pic:cNvPicPr/>
                   </pic:nvPicPr>
                   <pic:blipFill>
-                    <a:blip r:embed="rId70"/>
+                    <a:blip r:embed="rId63"/>
                     <a:stretch>
                       <a:fillRect/>
                     </a:stretch>
@@ -10740,7 +9071,7 @@
         </w:rPr>
         <w:t xml:space="preserve">Jeg får min </w:t>
       </w:r>
-      <w:hyperlink r:id="rId71" w:history="1">
+      <w:hyperlink r:id="rId64" w:history="1">
         <w:proofErr w:type="spellStart"/>
         <w:r>
           <w:rPr>
@@ -10814,7 +9145,7 @@
         </w:rPr>
         <w:t xml:space="preserve"> til at kalde </w:t>
       </w:r>
-      <w:hyperlink r:id="rId72" w:anchor="L106" w:history="1">
+      <w:hyperlink r:id="rId65" w:anchor="L106" w:history="1">
         <w:proofErr w:type="spellStart"/>
         <w:r>
           <w:rPr>
@@ -10886,7 +9217,7 @@
                     <pic:cNvPicPr/>
                   </pic:nvPicPr>
                   <pic:blipFill>
-                    <a:blip r:embed="rId73"/>
+                    <a:blip r:embed="rId66"/>
                     <a:stretch>
                       <a:fillRect/>
                     </a:stretch>
@@ -11250,7 +9581,7 @@
           <w:lang w:val="da-DK"/>
         </w:rPr>
       </w:pPr>
-      <w:bookmarkStart w:id="14" w:name="_Toc152247979"/>
+      <w:bookmarkStart w:id="13" w:name="_Toc152247979"/>
       <w:r>
         <w:rPr>
           <w:rFonts w:ascii="Calibri" w:hAnsi="Calibri" w:cs="Calibri"/>
@@ -11259,7 +9590,7 @@
         <w:lastRenderedPageBreak/>
         <w:t>Brugervejledning</w:t>
       </w:r>
-      <w:bookmarkEnd w:id="14"/>
+      <w:bookmarkEnd w:id="13"/>
       <w:r>
         <w:rPr>
           <w:rFonts w:ascii="Calibri" w:hAnsi="Calibri" w:cs="Calibri"/>
@@ -11311,7 +9642,7 @@
         </w:rPr>
         <w:t xml:space="preserve">Produktet findes på URL’en: </w:t>
       </w:r>
-      <w:hyperlink r:id="rId74" w:history="1">
+      <w:hyperlink r:id="rId67" w:history="1">
         <w:r>
           <w:rPr>
             <w:rStyle w:val="Hyperlink"/>
@@ -11424,7 +9755,7 @@
                     <pic:cNvPicPr/>
                   </pic:nvPicPr>
                   <pic:blipFill>
-                    <a:blip r:embed="rId75"/>
+                    <a:blip r:embed="rId68"/>
                     <a:stretch>
                       <a:fillRect/>
                     </a:stretch>
@@ -11728,7 +10059,7 @@
                     <pic:cNvPicPr/>
                   </pic:nvPicPr>
                   <pic:blipFill>
-                    <a:blip r:embed="rId76"/>
+                    <a:blip r:embed="rId69"/>
                     <a:stretch>
                       <a:fillRect/>
                     </a:stretch>
@@ -11847,7 +10178,7 @@
                     <pic:cNvPicPr/>
                   </pic:nvPicPr>
                   <pic:blipFill>
-                    <a:blip r:embed="rId77"/>
+                    <a:blip r:embed="rId70"/>
                     <a:stretch>
                       <a:fillRect/>
                     </a:stretch>
@@ -12070,7 +10401,7 @@
           <w:noProof/>
         </w:rPr>
         <w:drawing>
-          <wp:anchor distT="0" distB="0" distL="114300" distR="114300" simplePos="0" relativeHeight="251666432" behindDoc="1" locked="0" layoutInCell="1" allowOverlap="1" wp14:anchorId="0CD05FFC" wp14:editId="58F1058E">
+          <wp:anchor distT="0" distB="0" distL="114300" distR="114300" simplePos="0" relativeHeight="251666432" behindDoc="1" locked="0" layoutInCell="1" allowOverlap="1" wp14:anchorId="0CD05FFC" wp14:editId="78D1257B">
             <wp:simplePos x="0" y="0"/>
             <wp:positionH relativeFrom="column">
               <wp:posOffset>4472001</wp:posOffset>
@@ -12093,7 +10424,7 @@
                     <pic:cNvPicPr/>
                   </pic:nvPicPr>
                   <pic:blipFill>
-                    <a:blip r:embed="rId78" cstate="print">
+                    <a:blip r:embed="rId71" cstate="print">
                       <a:extLst>
                         <a:ext uri="{28A0092B-C50C-407E-A947-70E740481C1C}">
                           <a14:useLocalDpi xmlns:a14="http://schemas.microsoft.com/office/drawing/2010/main" val="0"/>
@@ -12147,7 +10478,7 @@
                     <pic:cNvPicPr/>
                   </pic:nvPicPr>
                   <pic:blipFill>
-                    <a:blip r:embed="rId79"/>
+                    <a:blip r:embed="rId72"/>
                     <a:stretch>
                       <a:fillRect/>
                     </a:stretch>
@@ -12242,7 +10573,7 @@
                     <pic:cNvPicPr/>
                   </pic:nvPicPr>
                   <pic:blipFill>
-                    <a:blip r:embed="rId80"/>
+                    <a:blip r:embed="rId73"/>
                     <a:stretch>
                       <a:fillRect/>
                     </a:stretch>
@@ -12364,7 +10695,7 @@
                     <pic:cNvPicPr/>
                   </pic:nvPicPr>
                   <pic:blipFill>
-                    <a:blip r:embed="rId81"/>
+                    <a:blip r:embed="rId74"/>
                     <a:stretch>
                       <a:fillRect/>
                     </a:stretch>
@@ -12459,7 +10790,7 @@
                     <pic:cNvPicPr/>
                   </pic:nvPicPr>
                   <pic:blipFill>
-                    <a:blip r:embed="rId82"/>
+                    <a:blip r:embed="rId75"/>
                     <a:stretch>
                       <a:fillRect/>
                     </a:stretch>
@@ -12557,7 +10888,7 @@
                     <pic:cNvPicPr/>
                   </pic:nvPicPr>
                   <pic:blipFill>
-                    <a:blip r:embed="rId81"/>
+                    <a:blip r:embed="rId74"/>
                     <a:stretch>
                       <a:fillRect/>
                     </a:stretch>
@@ -12636,7 +10967,7 @@
                     <pic:cNvPicPr/>
                   </pic:nvPicPr>
                   <pic:blipFill>
-                    <a:blip r:embed="rId83"/>
+                    <a:blip r:embed="rId76"/>
                     <a:stretch>
                       <a:fillRect/>
                     </a:stretch>
@@ -12740,7 +11071,7 @@
                     <pic:cNvPicPr/>
                   </pic:nvPicPr>
                   <pic:blipFill>
-                    <a:blip r:embed="rId84"/>
+                    <a:blip r:embed="rId77"/>
                     <a:stretch>
                       <a:fillRect/>
                     </a:stretch>
@@ -12875,7 +11206,7 @@
                     <pic:cNvPicPr/>
                   </pic:nvPicPr>
                   <pic:blipFill>
-                    <a:blip r:embed="rId85"/>
+                    <a:blip r:embed="rId78"/>
                     <a:stretch>
                       <a:fillRect/>
                     </a:stretch>
@@ -12974,7 +11305,7 @@
                     <pic:cNvPicPr/>
                   </pic:nvPicPr>
                   <pic:blipFill>
-                    <a:blip r:embed="rId86"/>
+                    <a:blip r:embed="rId79"/>
                     <a:stretch>
                       <a:fillRect/>
                     </a:stretch>
@@ -13102,7 +11433,7 @@
                     <pic:cNvPicPr/>
                   </pic:nvPicPr>
                   <pic:blipFill>
-                    <a:blip r:embed="rId87"/>
+                    <a:blip r:embed="rId80"/>
                     <a:stretch>
                       <a:fillRect/>
                     </a:stretch>
@@ -13198,7 +11529,7 @@
                     <pic:cNvPicPr/>
                   </pic:nvPicPr>
                   <pic:blipFill>
-                    <a:blip r:embed="rId88"/>
+                    <a:blip r:embed="rId81"/>
                     <a:stretch>
                       <a:fillRect/>
                     </a:stretch>
@@ -13300,7 +11631,7 @@
                     <pic:cNvPicPr/>
                   </pic:nvPicPr>
                   <pic:blipFill>
-                    <a:blip r:embed="rId89"/>
+                    <a:blip r:embed="rId82"/>
                     <a:stretch>
                       <a:fillRect/>
                     </a:stretch>
@@ -13435,7 +11766,7 @@
                     <pic:cNvPicPr/>
                   </pic:nvPicPr>
                   <pic:blipFill>
-                    <a:blip r:embed="rId90"/>
+                    <a:blip r:embed="rId83"/>
                     <a:stretch>
                       <a:fillRect/>
                     </a:stretch>
@@ -13533,7 +11864,7 @@
                     <pic:cNvPicPr/>
                   </pic:nvPicPr>
                   <pic:blipFill>
-                    <a:blip r:embed="rId91"/>
+                    <a:blip r:embed="rId84"/>
                     <a:stretch>
                       <a:fillRect/>
                     </a:stretch>
@@ -13582,6 +11913,7 @@
           <w:lang w:val="da-DK"/>
         </w:rPr>
       </w:pPr>
+      <w:bookmarkStart w:id="14" w:name="_Toc152247973"/>
       <w:r>
         <w:rPr>
           <w:rFonts w:ascii="Calibri" w:hAnsi="Calibri" w:cs="Calibri"/>
@@ -13628,7 +11960,7 @@
           <w:noProof/>
         </w:rPr>
         <w:drawing>
-          <wp:inline distT="0" distB="0" distL="0" distR="0" wp14:anchorId="633392FE" wp14:editId="6DF5C65F">
+          <wp:inline distT="0" distB="0" distL="0" distR="0" wp14:anchorId="53A9260D" wp14:editId="1B25923F">
             <wp:extent cx="6858000" cy="3325495"/>
             <wp:effectExtent l="0" t="0" r="0" b="8255"/>
             <wp:docPr id="966256299" name="Picture 1" descr="A screenshot of a computer&#10;&#10;Description automatically generated"/>
@@ -13643,7 +11975,7 @@
                     <pic:cNvPicPr/>
                   </pic:nvPicPr>
                   <pic:blipFill>
-                    <a:blip r:embed="rId92"/>
+                    <a:blip r:embed="rId85"/>
                     <a:stretch>
                       <a:fillRect/>
                     </a:stretch>
@@ -13713,13 +12045,7 @@
         <w:rPr>
           <w:lang w:val="da-DK"/>
         </w:rPr>
-        <w:t xml:space="preserve">et notat i højre side. Notatet er </w:t>
-      </w:r>
-      <w:r>
-        <w:rPr>
-          <w:lang w:val="da-DK"/>
-        </w:rPr>
-        <w:t>nødvendigt for at kunne bestille en taxa. Derfor ser du måske denne side.</w:t>
+        <w:t>et notat i højre side. Notatet er nødvendigt for at kunne bestille en taxa. Derfor ser du måske denne side.</w:t>
       </w:r>
     </w:p>
     <w:p>
@@ -13740,7 +12066,7 @@
           <w:noProof/>
         </w:rPr>
         <w:drawing>
-          <wp:inline distT="0" distB="0" distL="0" distR="0" wp14:anchorId="20C4C536" wp14:editId="61288D90">
+          <wp:inline distT="0" distB="0" distL="0" distR="0" wp14:anchorId="0B684658" wp14:editId="3A5F4E13">
             <wp:extent cx="6858000" cy="3344545"/>
             <wp:effectExtent l="0" t="0" r="0" b="8255"/>
             <wp:docPr id="2084152168" name="Picture 1" descr="A screenshot of a computer&#10;&#10;Description automatically generated"/>
@@ -13755,7 +12081,7 @@
                     <pic:cNvPicPr/>
                   </pic:nvPicPr>
                   <pic:blipFill>
-                    <a:blip r:embed="rId93"/>
+                    <a:blip r:embed="rId86"/>
                     <a:stretch>
                       <a:fillRect/>
                     </a:stretch>
@@ -13821,7 +12147,7 @@
           <w:noProof/>
         </w:rPr>
         <w:drawing>
-          <wp:inline distT="0" distB="0" distL="0" distR="0" wp14:anchorId="03396651" wp14:editId="70286C33">
+          <wp:inline distT="0" distB="0" distL="0" distR="0" wp14:anchorId="7542F9E7" wp14:editId="257A0C4E">
             <wp:extent cx="6858000" cy="2029460"/>
             <wp:effectExtent l="0" t="0" r="0" b="8890"/>
             <wp:docPr id="19876100" name="Picture 1" descr="A screenshot of a chat&#10;&#10;Description automatically generated"/>
@@ -13836,7 +12162,7 @@
                     <pic:cNvPicPr/>
                   </pic:nvPicPr>
                   <pic:blipFill>
-                    <a:blip r:embed="rId94"/>
+                    <a:blip r:embed="rId87"/>
                     <a:stretch>
                       <a:fillRect/>
                     </a:stretch>
@@ -13895,7 +12221,7 @@
           <w:noProof/>
         </w:rPr>
         <w:drawing>
-          <wp:inline distT="0" distB="0" distL="0" distR="0" wp14:anchorId="6C9F697F" wp14:editId="43C0C726">
+          <wp:inline distT="0" distB="0" distL="0" distR="0" wp14:anchorId="5636C9B4" wp14:editId="0EE4CF2B">
             <wp:extent cx="6858000" cy="3330575"/>
             <wp:effectExtent l="0" t="0" r="0" b="3175"/>
             <wp:docPr id="1380647106" name="Picture 1" descr="A screenshot of a computer&#10;&#10;Description automatically generated"/>
@@ -13910,7 +12236,7 @@
                     <pic:cNvPicPr/>
                   </pic:nvPicPr>
                   <pic:blipFill>
-                    <a:blip r:embed="rId95"/>
+                    <a:blip r:embed="rId88"/>
                     <a:stretch>
                       <a:fillRect/>
                     </a:stretch>
@@ -13979,7 +12305,7 @@
         </w:rPr>
         <w:lastRenderedPageBreak/>
         <w:drawing>
-          <wp:inline distT="0" distB="0" distL="0" distR="0" wp14:anchorId="66829010" wp14:editId="331EB9CA">
+          <wp:inline distT="0" distB="0" distL="0" distR="0" wp14:anchorId="7AEC50C0" wp14:editId="56E2D56D">
             <wp:extent cx="3371353" cy="1848002"/>
             <wp:effectExtent l="0" t="0" r="635" b="0"/>
             <wp:docPr id="261151143" name="Picture 1" descr="A screenshot of a computer&#10;&#10;Description automatically generated"/>
@@ -13994,7 +12320,7 @@
                     <pic:cNvPicPr/>
                   </pic:nvPicPr>
                   <pic:blipFill>
-                    <a:blip r:embed="rId96"/>
+                    <a:blip r:embed="rId89"/>
                     <a:stretch>
                       <a:fillRect/>
                     </a:stretch>
@@ -14058,7 +12384,7 @@
           <w:noProof/>
         </w:rPr>
         <w:drawing>
-          <wp:inline distT="0" distB="0" distL="0" distR="0" wp14:anchorId="1FA8D33F" wp14:editId="7BD1AA6D">
+          <wp:inline distT="0" distB="0" distL="0" distR="0" wp14:anchorId="5722A437" wp14:editId="6702C837">
             <wp:extent cx="2433099" cy="1600723"/>
             <wp:effectExtent l="0" t="0" r="5715" b="0"/>
             <wp:docPr id="1753653468" name="Picture 1" descr="A screenshot of a computer&#10;&#10;Description automatically generated"/>
@@ -14073,7 +12399,7 @@
                     <pic:cNvPicPr/>
                   </pic:nvPicPr>
                   <pic:blipFill>
-                    <a:blip r:embed="rId97"/>
+                    <a:blip r:embed="rId90"/>
                     <a:stretch>
                       <a:fillRect/>
                     </a:stretch>
@@ -14114,21 +12440,7 @@
           <w:rFonts w:ascii="Calibri" w:hAnsi="Calibri" w:cs="Calibri"/>
           <w:lang w:val="da-DK"/>
         </w:rPr>
-        <w:t>På trin 2 bliver du præsenteret for dato og tid.</w:t>
-      </w:r>
-      <w:r>
-        <w:rPr>
-          <w:rFonts w:ascii="Calibri" w:hAnsi="Calibri" w:cs="Calibri"/>
-          <w:lang w:val="da-DK"/>
-        </w:rPr>
-        <w:t xml:space="preserve"> Her skal du angive datoen du vil hentes på, og hvornår </w:t>
-      </w:r>
-      <w:r>
-        <w:rPr>
-          <w:rFonts w:ascii="Calibri" w:hAnsi="Calibri" w:cs="Calibri"/>
-          <w:lang w:val="da-DK"/>
-        </w:rPr>
-        <w:t>du skal være ved din destination.</w:t>
+        <w:t>På trin 2 bliver du præsenteret for dato og tid. Her skal du angive datoen du vil hentes på, og hvornår du skal være ved din destination.</w:t>
       </w:r>
     </w:p>
     <w:p>
@@ -14151,7 +12463,7 @@
           <w:noProof/>
         </w:rPr>
         <w:drawing>
-          <wp:inline distT="0" distB="0" distL="0" distR="0" wp14:anchorId="05A885C4" wp14:editId="2D207464">
+          <wp:inline distT="0" distB="0" distL="0" distR="0" wp14:anchorId="70C7D7F2" wp14:editId="3DB44352">
             <wp:extent cx="4848225" cy="2905125"/>
             <wp:effectExtent l="0" t="0" r="9525" b="9525"/>
             <wp:docPr id="1742507015" name="Picture 1" descr="A screenshot of a computer&#10;&#10;Description automatically generated"/>
@@ -14166,7 +12478,7 @@
                     <pic:cNvPicPr/>
                   </pic:nvPicPr>
                   <pic:blipFill>
-                    <a:blip r:embed="rId98"/>
+                    <a:blip r:embed="rId91"/>
                     <a:stretch>
                       <a:fillRect/>
                     </a:stretch>
@@ -14246,7 +12558,7 @@
           <w:noProof/>
         </w:rPr>
         <w:drawing>
-          <wp:inline distT="0" distB="0" distL="0" distR="0" wp14:anchorId="3CE36FBD" wp14:editId="7C426FC3">
+          <wp:inline distT="0" distB="0" distL="0" distR="0" wp14:anchorId="4787638D" wp14:editId="3002EBFE">
             <wp:extent cx="3552825" cy="2000250"/>
             <wp:effectExtent l="0" t="0" r="9525" b="0"/>
             <wp:docPr id="226921194" name="Picture 1" descr="A screenshot of a video chat&#10;&#10;Description automatically generated"/>
@@ -14261,7 +12573,7 @@
                     <pic:cNvPicPr/>
                   </pic:nvPicPr>
                   <pic:blipFill>
-                    <a:blip r:embed="rId99"/>
+                    <a:blip r:embed="rId92"/>
                     <a:stretch>
                       <a:fillRect/>
                     </a:stretch>
@@ -14325,7 +12637,7 @@
           <w:noProof/>
         </w:rPr>
         <w:drawing>
-          <wp:inline distT="0" distB="0" distL="0" distR="0" wp14:anchorId="183D7FC0" wp14:editId="61D21D8D">
+          <wp:inline distT="0" distB="0" distL="0" distR="0" wp14:anchorId="7B244BF5" wp14:editId="3A82EA4B">
             <wp:extent cx="5486400" cy="2670048"/>
             <wp:effectExtent l="0" t="0" r="0" b="0"/>
             <wp:docPr id="39984165" name="Picture 1" descr="A screenshot of a computer&#10;&#10;Description automatically generated"/>
@@ -14340,7 +12652,7 @@
                     <pic:cNvPicPr/>
                   </pic:nvPicPr>
                   <pic:blipFill>
-                    <a:blip r:embed="rId100"/>
+                    <a:blip r:embed="rId93"/>
                     <a:stretch>
                       <a:fillRect/>
                     </a:stretch>
@@ -14405,7 +12717,7 @@
           <w:noProof/>
         </w:rPr>
         <w:drawing>
-          <wp:inline distT="0" distB="0" distL="0" distR="0" wp14:anchorId="77BBC2D4" wp14:editId="792E3BEB">
+          <wp:inline distT="0" distB="0" distL="0" distR="0" wp14:anchorId="4B63157D" wp14:editId="333C38DF">
             <wp:extent cx="2638425" cy="742950"/>
             <wp:effectExtent l="0" t="0" r="9525" b="0"/>
             <wp:docPr id="522342246" name="Picture 1" descr="A close-up of a grey background&#10;&#10;Description automatically generated"/>
@@ -14420,7 +12732,7 @@
                     <pic:cNvPicPr/>
                   </pic:nvPicPr>
                   <pic:blipFill>
-                    <a:blip r:embed="rId101"/>
+                    <a:blip r:embed="rId94"/>
                     <a:stretch>
                       <a:fillRect/>
                     </a:stretch>
@@ -14449,6 +12761,1659 @@
           <w:lang w:val="da-DK" w:eastAsia="da-DK"/>
         </w:rPr>
       </w:pPr>
+    </w:p>
+    <w:p>
+      <w:pPr>
+        <w:rPr>
+          <w:rFonts w:ascii="Calibri" w:eastAsiaTheme="majorEastAsia" w:hAnsi="Calibri" w:cs="Calibri"/>
+          <w:b/>
+          <w:sz w:val="56"/>
+          <w:szCs w:val="32"/>
+          <w:lang w:val="da-DK"/>
+        </w:rPr>
+      </w:pPr>
+      <w:r>
+        <w:rPr>
+          <w:rFonts w:ascii="Calibri" w:hAnsi="Calibri" w:cs="Calibri"/>
+          <w:lang w:val="da-DK"/>
+        </w:rPr>
+        <w:br w:type="page"/>
+      </w:r>
+    </w:p>
+    <w:p>
+      <w:pPr>
+        <w:pStyle w:val="Heading1"/>
+        <w:rPr>
+          <w:rFonts w:ascii="Calibri" w:hAnsi="Calibri" w:cs="Calibri"/>
+          <w:lang w:val="da-DK"/>
+        </w:rPr>
+      </w:pPr>
+      <w:r>
+        <w:rPr>
+          <w:rFonts w:ascii="Calibri" w:hAnsi="Calibri" w:cs="Calibri"/>
+          <w:lang w:val="da-DK"/>
+        </w:rPr>
+        <w:lastRenderedPageBreak/>
+        <w:t>Testspecifikation</w:t>
+      </w:r>
+      <w:bookmarkEnd w:id="14"/>
+    </w:p>
+    <w:p>
+      <w:pPr>
+        <w:rPr>
+          <w:rFonts w:ascii="Calibri" w:hAnsi="Calibri" w:cs="Calibri"/>
+          <w:lang w:val="da-DK"/>
+        </w:rPr>
+      </w:pPr>
+      <w:r>
+        <w:rPr>
+          <w:rFonts w:ascii="Calibri" w:hAnsi="Calibri" w:cs="Calibri"/>
+          <w:lang w:val="da-DK"/>
+        </w:rPr>
+        <w:t>For at have et funktionelt stykke software, er det smart at teste om det overhovedet virker – både om koden gør som forventet og om produktets funktionalitet fungerer som kunden/kunderne forventer.</w:t>
+      </w:r>
+    </w:p>
+    <w:p>
+      <w:pPr>
+        <w:rPr>
+          <w:rFonts w:ascii="Calibri" w:hAnsi="Calibri" w:cs="Calibri"/>
+          <w:lang w:val="da-DK"/>
+        </w:rPr>
+      </w:pPr>
+      <w:r>
+        <w:rPr>
+          <w:rFonts w:ascii="Calibri" w:hAnsi="Calibri" w:cs="Calibri"/>
+          <w:lang w:val="da-DK"/>
+        </w:rPr>
+        <w:t xml:space="preserve">Herunder benyttes Unit- og integrationstests til test af kode, og </w:t>
+      </w:r>
+      <w:proofErr w:type="spellStart"/>
+      <w:r>
+        <w:rPr>
+          <w:rFonts w:ascii="Calibri" w:hAnsi="Calibri" w:cs="Calibri"/>
+          <w:lang w:val="da-DK"/>
+        </w:rPr>
+        <w:t>usabilitytest</w:t>
+      </w:r>
+      <w:proofErr w:type="spellEnd"/>
+      <w:r>
+        <w:rPr>
+          <w:rFonts w:ascii="Calibri" w:hAnsi="Calibri" w:cs="Calibri"/>
+          <w:lang w:val="da-DK"/>
+        </w:rPr>
+        <w:t xml:space="preserve"> til test af produktet overfor en bruger.</w:t>
+      </w:r>
+    </w:p>
+    <w:p>
+      <w:pPr>
+        <w:rPr>
+          <w:rFonts w:ascii="Calibri" w:hAnsi="Calibri" w:cs="Calibri"/>
+          <w:lang w:val="da-DK"/>
+        </w:rPr>
+      </w:pPr>
+    </w:p>
+    <w:p>
+      <w:pPr>
+        <w:rPr>
+          <w:rFonts w:ascii="Calibri" w:hAnsi="Calibri" w:cs="Calibri"/>
+          <w:b/>
+          <w:bCs/>
+          <w:sz w:val="32"/>
+          <w:szCs w:val="32"/>
+          <w:lang w:val="da-DK"/>
+        </w:rPr>
+      </w:pPr>
+      <w:r>
+        <w:rPr>
+          <w:rFonts w:ascii="Calibri" w:hAnsi="Calibri" w:cs="Calibri"/>
+          <w:b/>
+          <w:bCs/>
+          <w:sz w:val="32"/>
+          <w:szCs w:val="32"/>
+          <w:lang w:val="da-DK"/>
+        </w:rPr>
+        <w:t>Unit- og integrationstests</w:t>
+      </w:r>
+    </w:p>
+    <w:p>
+      <w:pPr>
+        <w:rPr>
+          <w:rFonts w:ascii="Calibri" w:hAnsi="Calibri" w:cs="Calibri"/>
+          <w:lang w:val="da-DK"/>
+        </w:rPr>
+      </w:pPr>
+      <w:r>
+        <w:rPr>
+          <w:rFonts w:ascii="Calibri" w:hAnsi="Calibri" w:cs="Calibri"/>
+          <w:lang w:val="da-DK"/>
+        </w:rPr>
+        <w:t>Jeg har implementeret unit- og integrationstests i min backend, hvor jeg f.eks. tester mine Repository klasser (</w:t>
+      </w:r>
+      <w:proofErr w:type="spellStart"/>
+      <w:r>
+        <w:rPr>
+          <w:rFonts w:ascii="Calibri" w:hAnsi="Calibri" w:cs="Calibri"/>
+          <w:lang w:val="da-DK"/>
+        </w:rPr>
+        <w:fldChar w:fldCharType="begin"/>
+      </w:r>
+      <w:r>
+        <w:rPr>
+          <w:rFonts w:ascii="Calibri" w:hAnsi="Calibri" w:cs="Calibri"/>
+          <w:lang w:val="da-DK"/>
+        </w:rPr>
+        <w:instrText>HYPERLINK "https://github.com/DanielSimonsen90/CitizenTaxi/tree/main/Projects/Backend/Tests/DataAccessTests"</w:instrText>
+      </w:r>
+      <w:r>
+        <w:rPr>
+          <w:rFonts w:ascii="Calibri" w:hAnsi="Calibri" w:cs="Calibri"/>
+          <w:lang w:val="da-DK"/>
+        </w:rPr>
+      </w:r>
+      <w:r>
+        <w:rPr>
+          <w:rFonts w:ascii="Calibri" w:hAnsi="Calibri" w:cs="Calibri"/>
+          <w:lang w:val="da-DK"/>
+        </w:rPr>
+        <w:fldChar w:fldCharType="separate"/>
+      </w:r>
+      <w:r>
+        <w:rPr>
+          <w:rStyle w:val="Hyperlink"/>
+          <w:rFonts w:ascii="Calibri" w:hAnsi="Calibri" w:cs="Calibri"/>
+          <w:lang w:val="da-DK"/>
+        </w:rPr>
+        <w:t>DataAccessTests</w:t>
+      </w:r>
+      <w:proofErr w:type="spellEnd"/>
+      <w:r>
+        <w:rPr>
+          <w:rFonts w:ascii="Calibri" w:hAnsi="Calibri" w:cs="Calibri"/>
+          <w:lang w:val="da-DK"/>
+        </w:rPr>
+        <w:fldChar w:fldCharType="end"/>
+      </w:r>
+      <w:r>
+        <w:rPr>
+          <w:rFonts w:ascii="Calibri" w:hAnsi="Calibri" w:cs="Calibri"/>
+          <w:lang w:val="da-DK"/>
+        </w:rPr>
+        <w:t xml:space="preserve">), min </w:t>
+      </w:r>
+      <w:proofErr w:type="spellStart"/>
+      <w:r>
+        <w:rPr>
+          <w:rFonts w:ascii="Calibri" w:hAnsi="Calibri" w:cs="Calibri"/>
+          <w:lang w:val="da-DK"/>
+        </w:rPr>
+        <w:t>LoginService</w:t>
+      </w:r>
+      <w:proofErr w:type="spellEnd"/>
+      <w:r>
+        <w:rPr>
+          <w:rFonts w:ascii="Calibri" w:hAnsi="Calibri" w:cs="Calibri"/>
+          <w:lang w:val="da-DK"/>
+        </w:rPr>
+        <w:t xml:space="preserve"> (</w:t>
+      </w:r>
+      <w:proofErr w:type="spellStart"/>
+      <w:r>
+        <w:rPr>
+          <w:rFonts w:ascii="Calibri" w:hAnsi="Calibri" w:cs="Calibri"/>
+          <w:lang w:val="da-DK"/>
+        </w:rPr>
+        <w:fldChar w:fldCharType="begin"/>
+      </w:r>
+      <w:r>
+        <w:rPr>
+          <w:rFonts w:ascii="Calibri" w:hAnsi="Calibri" w:cs="Calibri"/>
+          <w:lang w:val="da-DK"/>
+        </w:rPr>
+        <w:instrText>HYPERLINK "https://github.com/DanielSimonsen90/CitizenTaxi/tree/main/Projects/Backend/Tests/BusinessTests"</w:instrText>
+      </w:r>
+      <w:r>
+        <w:rPr>
+          <w:rFonts w:ascii="Calibri" w:hAnsi="Calibri" w:cs="Calibri"/>
+          <w:lang w:val="da-DK"/>
+        </w:rPr>
+      </w:r>
+      <w:r>
+        <w:rPr>
+          <w:rFonts w:ascii="Calibri" w:hAnsi="Calibri" w:cs="Calibri"/>
+          <w:lang w:val="da-DK"/>
+        </w:rPr>
+        <w:fldChar w:fldCharType="separate"/>
+      </w:r>
+      <w:r>
+        <w:rPr>
+          <w:rStyle w:val="Hyperlink"/>
+          <w:rFonts w:ascii="Calibri" w:hAnsi="Calibri" w:cs="Calibri"/>
+          <w:lang w:val="da-DK"/>
+        </w:rPr>
+        <w:t>BusinessTests</w:t>
+      </w:r>
+      <w:proofErr w:type="spellEnd"/>
+      <w:r>
+        <w:rPr>
+          <w:rFonts w:ascii="Calibri" w:hAnsi="Calibri" w:cs="Calibri"/>
+          <w:lang w:val="da-DK"/>
+        </w:rPr>
+        <w:fldChar w:fldCharType="end"/>
+      </w:r>
+      <w:r>
+        <w:rPr>
+          <w:rFonts w:ascii="Calibri" w:hAnsi="Calibri" w:cs="Calibri"/>
+          <w:lang w:val="da-DK"/>
+        </w:rPr>
+        <w:t>) og mine API controllere (</w:t>
+      </w:r>
+      <w:proofErr w:type="spellStart"/>
+      <w:r>
+        <w:rPr>
+          <w:rFonts w:ascii="Calibri" w:hAnsi="Calibri" w:cs="Calibri"/>
+          <w:lang w:val="da-DK"/>
+        </w:rPr>
+        <w:fldChar w:fldCharType="begin"/>
+      </w:r>
+      <w:r>
+        <w:rPr>
+          <w:rFonts w:ascii="Calibri" w:hAnsi="Calibri" w:cs="Calibri"/>
+          <w:lang w:val="da-DK"/>
+        </w:rPr>
+        <w:instrText>HYPERLINK "https://github.com/DanielSimonsen90/CitizenTaxi/tree/main/Projects/Backend/Tests/ApiTests"</w:instrText>
+      </w:r>
+      <w:r>
+        <w:rPr>
+          <w:rFonts w:ascii="Calibri" w:hAnsi="Calibri" w:cs="Calibri"/>
+          <w:lang w:val="da-DK"/>
+        </w:rPr>
+      </w:r>
+      <w:r>
+        <w:rPr>
+          <w:rFonts w:ascii="Calibri" w:hAnsi="Calibri" w:cs="Calibri"/>
+          <w:lang w:val="da-DK"/>
+        </w:rPr>
+        <w:fldChar w:fldCharType="separate"/>
+      </w:r>
+      <w:r>
+        <w:rPr>
+          <w:rStyle w:val="Hyperlink"/>
+          <w:rFonts w:ascii="Calibri" w:hAnsi="Calibri" w:cs="Calibri"/>
+          <w:lang w:val="da-DK"/>
+        </w:rPr>
+        <w:t>ApiTests</w:t>
+      </w:r>
+      <w:proofErr w:type="spellEnd"/>
+      <w:r>
+        <w:rPr>
+          <w:rFonts w:ascii="Calibri" w:hAnsi="Calibri" w:cs="Calibri"/>
+          <w:lang w:val="da-DK"/>
+        </w:rPr>
+        <w:fldChar w:fldCharType="end"/>
+      </w:r>
+      <w:r>
+        <w:rPr>
+          <w:rFonts w:ascii="Calibri" w:hAnsi="Calibri" w:cs="Calibri"/>
+          <w:lang w:val="da-DK"/>
+        </w:rPr>
+        <w:t>).</w:t>
+      </w:r>
+    </w:p>
+    <w:p>
+      <w:pPr>
+        <w:rPr>
+          <w:rFonts w:ascii="Calibri" w:hAnsi="Calibri" w:cs="Calibri"/>
+          <w:lang w:val="da-DK"/>
+        </w:rPr>
+      </w:pPr>
+    </w:p>
+    <w:p>
+      <w:pPr>
+        <w:rPr>
+          <w:rFonts w:ascii="Calibri" w:hAnsi="Calibri" w:cs="Calibri"/>
+          <w:lang w:val="da-DK"/>
+        </w:rPr>
+      </w:pPr>
+      <w:r>
+        <w:rPr>
+          <w:rFonts w:ascii="Calibri" w:hAnsi="Calibri" w:cs="Calibri"/>
+          <w:lang w:val="da-DK"/>
+        </w:rPr>
+        <w:t>For at have et funktionelt projekt, skal man være sikker på, at man kan håndtere alle former for muligheder og håndtere dem korrekt. En unit- og integrationstest er ikke kun med til at sikre, at din ”unit/integration” fungerer som forventet, men er også med til at fortælle dig, at du har lavet en fejl i din implementering, hvis dine tests har virket tidligere.</w:t>
+      </w:r>
+    </w:p>
+    <w:p>
+      <w:pPr>
+        <w:rPr>
+          <w:rFonts w:ascii="Calibri" w:hAnsi="Calibri" w:cs="Calibri"/>
+          <w:lang w:val="da-DK"/>
+        </w:rPr>
+      </w:pPr>
+    </w:p>
+    <w:p>
+      <w:pPr>
+        <w:rPr>
+          <w:rFonts w:ascii="Calibri" w:hAnsi="Calibri" w:cs="Calibri"/>
+          <w:lang w:val="da-DK"/>
+        </w:rPr>
+      </w:pPr>
+      <w:r>
+        <w:rPr>
+          <w:rFonts w:ascii="Calibri" w:hAnsi="Calibri" w:cs="Calibri"/>
+          <w:lang w:val="da-DK"/>
+        </w:rPr>
+        <w:t xml:space="preserve">Da min backend er lavet i C#, har jeg to muligheder for at unitteste mine Visual Studio projekter: </w:t>
+      </w:r>
+      <w:proofErr w:type="spellStart"/>
+      <w:r>
+        <w:rPr>
+          <w:rFonts w:ascii="Calibri" w:hAnsi="Calibri" w:cs="Calibri"/>
+          <w:lang w:val="da-DK"/>
+        </w:rPr>
+        <w:t>NUnit</w:t>
+      </w:r>
+      <w:proofErr w:type="spellEnd"/>
+      <w:r>
+        <w:rPr>
+          <w:rFonts w:ascii="Calibri" w:hAnsi="Calibri" w:cs="Calibri"/>
+          <w:lang w:val="da-DK"/>
+        </w:rPr>
+        <w:t xml:space="preserve"> og </w:t>
+      </w:r>
+      <w:proofErr w:type="spellStart"/>
+      <w:r>
+        <w:rPr>
+          <w:rFonts w:ascii="Calibri" w:hAnsi="Calibri" w:cs="Calibri"/>
+          <w:lang w:val="da-DK"/>
+        </w:rPr>
+        <w:t>xUnit</w:t>
+      </w:r>
+      <w:proofErr w:type="spellEnd"/>
+      <w:r>
+        <w:rPr>
+          <w:rFonts w:ascii="Calibri" w:hAnsi="Calibri" w:cs="Calibri"/>
+          <w:lang w:val="da-DK"/>
+        </w:rPr>
+        <w:t>.</w:t>
+      </w:r>
+    </w:p>
+    <w:p>
+      <w:pPr>
+        <w:rPr>
+          <w:rFonts w:ascii="Calibri" w:hAnsi="Calibri" w:cs="Calibri"/>
+          <w:lang w:val="da-DK"/>
+        </w:rPr>
+      </w:pPr>
+      <w:r>
+        <w:rPr>
+          <w:rFonts w:ascii="Calibri" w:hAnsi="Calibri" w:cs="Calibri"/>
+          <w:lang w:val="da-DK"/>
+        </w:rPr>
+        <w:t>Begge unittest biblioteker fungerer på samme måde, i at man opretter en testklasse med nogle testmetoder annoteret med [Test] eller [</w:t>
+      </w:r>
+      <w:proofErr w:type="spellStart"/>
+      <w:r>
+        <w:rPr>
+          <w:rFonts w:ascii="Calibri" w:hAnsi="Calibri" w:cs="Calibri"/>
+          <w:lang w:val="da-DK"/>
+        </w:rPr>
+        <w:t>Fact</w:t>
+      </w:r>
+      <w:proofErr w:type="spellEnd"/>
+      <w:r>
+        <w:rPr>
+          <w:rFonts w:ascii="Calibri" w:hAnsi="Calibri" w:cs="Calibri"/>
+          <w:lang w:val="da-DK"/>
+        </w:rPr>
+        <w:t xml:space="preserve">]. </w:t>
+      </w:r>
+    </w:p>
+    <w:p>
+      <w:pPr>
+        <w:rPr>
+          <w:rFonts w:ascii="Calibri" w:hAnsi="Calibri" w:cs="Calibri"/>
+          <w:lang w:val="da-DK"/>
+        </w:rPr>
+      </w:pPr>
+    </w:p>
+    <w:p>
+      <w:pPr>
+        <w:rPr>
+          <w:rFonts w:ascii="Calibri" w:hAnsi="Calibri" w:cs="Calibri"/>
+          <w:lang w:val="da-DK"/>
+        </w:rPr>
+      </w:pPr>
+      <w:r>
+        <w:rPr>
+          <w:rFonts w:ascii="Calibri" w:hAnsi="Calibri" w:cs="Calibri"/>
+          <w:lang w:val="da-DK"/>
+        </w:rPr>
+        <w:t xml:space="preserve">CitizenTaxi bruger </w:t>
+      </w:r>
+      <w:proofErr w:type="spellStart"/>
+      <w:r>
+        <w:rPr>
+          <w:rFonts w:ascii="Calibri" w:hAnsi="Calibri" w:cs="Calibri"/>
+          <w:lang w:val="da-DK"/>
+        </w:rPr>
+        <w:t>NUnit</w:t>
+      </w:r>
+      <w:proofErr w:type="spellEnd"/>
+      <w:r>
+        <w:rPr>
+          <w:rFonts w:ascii="Calibri" w:hAnsi="Calibri" w:cs="Calibri"/>
+          <w:lang w:val="da-DK"/>
+        </w:rPr>
+        <w:t xml:space="preserve">, da </w:t>
+      </w:r>
+      <w:proofErr w:type="spellStart"/>
+      <w:r>
+        <w:rPr>
+          <w:rFonts w:ascii="Calibri" w:hAnsi="Calibri" w:cs="Calibri"/>
+          <w:lang w:val="da-DK"/>
+        </w:rPr>
+        <w:t>NUnit</w:t>
+      </w:r>
+      <w:proofErr w:type="spellEnd"/>
+      <w:r>
+        <w:rPr>
+          <w:rFonts w:ascii="Calibri" w:hAnsi="Calibri" w:cs="Calibri"/>
+          <w:lang w:val="da-DK"/>
+        </w:rPr>
+        <w:t xml:space="preserve"> tilbyder </w:t>
+      </w:r>
+      <w:proofErr w:type="spellStart"/>
+      <w:r>
+        <w:rPr>
+          <w:rFonts w:ascii="Calibri" w:hAnsi="Calibri" w:cs="Calibri"/>
+          <w:lang w:val="da-DK"/>
+        </w:rPr>
+        <w:t>SetUp</w:t>
+      </w:r>
+      <w:proofErr w:type="spellEnd"/>
+      <w:r>
+        <w:rPr>
+          <w:rFonts w:ascii="Calibri" w:hAnsi="Calibri" w:cs="Calibri"/>
+          <w:lang w:val="da-DK"/>
+        </w:rPr>
+        <w:t xml:space="preserve"> og </w:t>
+      </w:r>
+      <w:proofErr w:type="spellStart"/>
+      <w:r>
+        <w:rPr>
+          <w:rFonts w:ascii="Calibri" w:hAnsi="Calibri" w:cs="Calibri"/>
+          <w:lang w:val="da-DK"/>
+        </w:rPr>
+        <w:t>TearDown</w:t>
+      </w:r>
+      <w:proofErr w:type="spellEnd"/>
+      <w:r>
+        <w:rPr>
+          <w:rFonts w:ascii="Calibri" w:hAnsi="Calibri" w:cs="Calibri"/>
+          <w:lang w:val="da-DK"/>
+        </w:rPr>
+        <w:t xml:space="preserve"> metoder, hvilke fungerer som </w:t>
+      </w:r>
+      <w:proofErr w:type="spellStart"/>
+      <w:r>
+        <w:rPr>
+          <w:rFonts w:ascii="Calibri" w:hAnsi="Calibri" w:cs="Calibri"/>
+          <w:lang w:val="da-DK"/>
+        </w:rPr>
+        <w:t>lifecycle</w:t>
+      </w:r>
+      <w:proofErr w:type="spellEnd"/>
+      <w:r>
+        <w:rPr>
+          <w:rFonts w:ascii="Calibri" w:hAnsi="Calibri" w:cs="Calibri"/>
+          <w:lang w:val="da-DK"/>
+        </w:rPr>
+        <w:t xml:space="preserve"> funktioner for hver test. Denne funktionalitet bruges til at oprette en </w:t>
+      </w:r>
+      <w:proofErr w:type="spellStart"/>
+      <w:r>
+        <w:rPr>
+          <w:rFonts w:ascii="Calibri" w:hAnsi="Calibri" w:cs="Calibri"/>
+          <w:lang w:val="da-DK"/>
+        </w:rPr>
+        <w:t>InMemory</w:t>
+      </w:r>
+      <w:proofErr w:type="spellEnd"/>
+      <w:r>
+        <w:rPr>
+          <w:rFonts w:ascii="Calibri" w:hAnsi="Calibri" w:cs="Calibri"/>
+          <w:lang w:val="da-DK"/>
+        </w:rPr>
+        <w:t xml:space="preserve"> database til hver testmetode og sikre at samme database er slettet korrekt, sådan at der kan køre flere tests samtidig uden problemer.</w:t>
+      </w:r>
+    </w:p>
+    <w:p>
+      <w:pPr>
+        <w:rPr>
+          <w:rFonts w:ascii="Calibri" w:hAnsi="Calibri" w:cs="Calibri"/>
+          <w:lang w:val="da-DK"/>
+        </w:rPr>
+      </w:pPr>
+      <w:r>
+        <w:rPr>
+          <w:rFonts w:ascii="Calibri" w:hAnsi="Calibri" w:cs="Calibri"/>
+          <w:lang w:val="da-DK"/>
+        </w:rPr>
+        <w:t xml:space="preserve">Billedet nedenunder illustrerer, hvordan </w:t>
+      </w:r>
+      <w:proofErr w:type="spellStart"/>
+      <w:r>
+        <w:rPr>
+          <w:rFonts w:ascii="Calibri" w:hAnsi="Calibri" w:cs="Calibri"/>
+          <w:lang w:val="da-DK"/>
+        </w:rPr>
+        <w:t>SetUp</w:t>
+      </w:r>
+      <w:proofErr w:type="spellEnd"/>
+      <w:r>
+        <w:rPr>
+          <w:rFonts w:ascii="Calibri" w:hAnsi="Calibri" w:cs="Calibri"/>
+          <w:lang w:val="da-DK"/>
+        </w:rPr>
+        <w:t xml:space="preserve"> og </w:t>
+      </w:r>
+      <w:proofErr w:type="spellStart"/>
+      <w:r>
+        <w:rPr>
+          <w:rFonts w:ascii="Calibri" w:hAnsi="Calibri" w:cs="Calibri"/>
+          <w:lang w:val="da-DK"/>
+        </w:rPr>
+        <w:t>TearDown</w:t>
+      </w:r>
+      <w:proofErr w:type="spellEnd"/>
+      <w:r>
+        <w:rPr>
+          <w:rFonts w:ascii="Calibri" w:hAnsi="Calibri" w:cs="Calibri"/>
+          <w:lang w:val="da-DK"/>
+        </w:rPr>
+        <w:t xml:space="preserve"> metoderne bruges i praksis. Billedet er fra </w:t>
+      </w:r>
+      <w:proofErr w:type="spellStart"/>
+      <w:r>
+        <w:rPr>
+          <w:rFonts w:ascii="Calibri" w:hAnsi="Calibri" w:cs="Calibri"/>
+          <w:lang w:val="da-DK"/>
+        </w:rPr>
+        <w:t>DataAcecssTest</w:t>
+      </w:r>
+      <w:proofErr w:type="spellEnd"/>
+      <w:r>
+        <w:rPr>
+          <w:rFonts w:ascii="Calibri" w:hAnsi="Calibri" w:cs="Calibri"/>
+          <w:lang w:val="da-DK"/>
+        </w:rPr>
+        <w:t xml:space="preserve"> projektet i </w:t>
+      </w:r>
+      <w:hyperlink r:id="rId95" w:anchor="L38" w:history="1">
+        <w:proofErr w:type="spellStart"/>
+        <w:r>
+          <w:rPr>
+            <w:rStyle w:val="Hyperlink"/>
+            <w:rFonts w:ascii="Calibri" w:hAnsi="Calibri" w:cs="Calibri"/>
+            <w:lang w:val="da-DK"/>
+          </w:rPr>
+          <w:t>ABaseRepositoryTest</w:t>
+        </w:r>
+        <w:proofErr w:type="spellEnd"/>
+      </w:hyperlink>
+      <w:r>
+        <w:rPr>
+          <w:rFonts w:ascii="Calibri" w:hAnsi="Calibri" w:cs="Calibri"/>
+          <w:lang w:val="da-DK"/>
+        </w:rPr>
+        <w:t xml:space="preserve"> filen.</w:t>
+      </w:r>
+    </w:p>
+    <w:p>
+      <w:pPr>
+        <w:rPr>
+          <w:rFonts w:ascii="Calibri" w:hAnsi="Calibri" w:cs="Calibri"/>
+          <w:lang w:val="da-DK"/>
+        </w:rPr>
+      </w:pPr>
+    </w:p>
+    <w:p>
+      <w:pPr>
+        <w:rPr>
+          <w:rFonts w:ascii="Calibri" w:hAnsi="Calibri" w:cs="Calibri"/>
+          <w:lang w:val="da-DK"/>
+        </w:rPr>
+      </w:pPr>
+      <w:r>
+        <w:rPr>
+          <w:rFonts w:ascii="Calibri" w:hAnsi="Calibri" w:cs="Calibri"/>
+          <w:noProof/>
+        </w:rPr>
+        <w:drawing>
+          <wp:inline distT="0" distB="0" distL="0" distR="0" wp14:anchorId="0CA44B80" wp14:editId="15F122DA">
+            <wp:extent cx="4007457" cy="2733143"/>
+            <wp:effectExtent l="0" t="0" r="0" b="0"/>
+            <wp:docPr id="1257099236" name="Picture 1" descr="A computer screen shot of a program code&#10;&#10;Description automatically generated"/>
+            <wp:cNvGraphicFramePr>
+              <a:graphicFrameLocks xmlns:a="http://schemas.openxmlformats.org/drawingml/2006/main" noChangeAspect="1"/>
+            </wp:cNvGraphicFramePr>
+            <a:graphic xmlns:a="http://schemas.openxmlformats.org/drawingml/2006/main">
+              <a:graphicData uri="http://schemas.openxmlformats.org/drawingml/2006/picture">
+                <pic:pic xmlns:pic="http://schemas.openxmlformats.org/drawingml/2006/picture">
+                  <pic:nvPicPr>
+                    <pic:cNvPr id="1257099236" name="Picture 1" descr="A computer screen shot of a program code&#10;&#10;Description automatically generated"/>
+                    <pic:cNvPicPr/>
+                  </pic:nvPicPr>
+                  <pic:blipFill>
+                    <a:blip r:embed="rId96"/>
+                    <a:stretch>
+                      <a:fillRect/>
+                    </a:stretch>
+                  </pic:blipFill>
+                  <pic:spPr>
+                    <a:xfrm>
+                      <a:off x="0" y="0"/>
+                      <a:ext cx="4045453" cy="2759057"/>
+                    </a:xfrm>
+                    <a:prstGeom prst="rect">
+                      <a:avLst/>
+                    </a:prstGeom>
+                  </pic:spPr>
+                </pic:pic>
+              </a:graphicData>
+            </a:graphic>
+          </wp:inline>
+        </w:drawing>
+      </w:r>
+    </w:p>
+    <w:p>
+      <w:pPr>
+        <w:rPr>
+          <w:rFonts w:ascii="Calibri" w:hAnsi="Calibri" w:cs="Calibri"/>
+          <w:lang w:val="da-DK"/>
+        </w:rPr>
+      </w:pPr>
+    </w:p>
+    <w:p>
+      <w:pPr>
+        <w:rPr>
+          <w:rFonts w:ascii="Calibri" w:hAnsi="Calibri" w:cs="Calibri"/>
+          <w:lang w:val="da-DK"/>
+        </w:rPr>
+      </w:pPr>
+      <w:r>
+        <w:rPr>
+          <w:rFonts w:ascii="Calibri" w:hAnsi="Calibri" w:cs="Calibri"/>
+          <w:lang w:val="da-DK"/>
+        </w:rPr>
+        <w:br w:type="page"/>
+      </w:r>
+    </w:p>
+    <w:p>
+      <w:pPr>
+        <w:rPr>
+          <w:rFonts w:ascii="Calibri" w:hAnsi="Calibri" w:cs="Calibri"/>
+          <w:lang w:val="da-DK"/>
+        </w:rPr>
+      </w:pPr>
+      <w:r>
+        <w:rPr>
+          <w:rFonts w:ascii="Calibri" w:hAnsi="Calibri" w:cs="Calibri"/>
+          <w:lang w:val="da-DK"/>
+        </w:rPr>
+        <w:lastRenderedPageBreak/>
+        <w:t xml:space="preserve">Når man laver en unittest, er der oftest tale om 3 trin: </w:t>
+      </w:r>
+      <w:proofErr w:type="spellStart"/>
+      <w:r>
+        <w:rPr>
+          <w:rFonts w:ascii="Calibri" w:hAnsi="Calibri" w:cs="Calibri"/>
+          <w:lang w:val="da-DK"/>
+        </w:rPr>
+        <w:t>Arrange</w:t>
+      </w:r>
+      <w:proofErr w:type="spellEnd"/>
+      <w:r>
+        <w:rPr>
+          <w:rFonts w:ascii="Calibri" w:hAnsi="Calibri" w:cs="Calibri"/>
+          <w:lang w:val="da-DK"/>
+        </w:rPr>
+        <w:t xml:space="preserve">, </w:t>
+      </w:r>
+      <w:proofErr w:type="spellStart"/>
+      <w:r>
+        <w:rPr>
+          <w:rFonts w:ascii="Calibri" w:hAnsi="Calibri" w:cs="Calibri"/>
+          <w:lang w:val="da-DK"/>
+        </w:rPr>
+        <w:t>Act</w:t>
+      </w:r>
+      <w:proofErr w:type="spellEnd"/>
+      <w:r>
+        <w:rPr>
+          <w:rFonts w:ascii="Calibri" w:hAnsi="Calibri" w:cs="Calibri"/>
+          <w:lang w:val="da-DK"/>
+        </w:rPr>
+        <w:t xml:space="preserve"> og </w:t>
+      </w:r>
+      <w:proofErr w:type="spellStart"/>
+      <w:r>
+        <w:rPr>
+          <w:rFonts w:ascii="Calibri" w:hAnsi="Calibri" w:cs="Calibri"/>
+          <w:lang w:val="da-DK"/>
+        </w:rPr>
+        <w:t>Assert</w:t>
+      </w:r>
+      <w:proofErr w:type="spellEnd"/>
+      <w:r>
+        <w:rPr>
+          <w:rFonts w:ascii="Calibri" w:hAnsi="Calibri" w:cs="Calibri"/>
+          <w:lang w:val="da-DK"/>
+        </w:rPr>
+        <w:t>.</w:t>
+      </w:r>
+    </w:p>
+    <w:p>
+      <w:pPr>
+        <w:rPr>
+          <w:rFonts w:ascii="Calibri" w:hAnsi="Calibri" w:cs="Calibri"/>
+          <w:lang w:val="da-DK"/>
+        </w:rPr>
+      </w:pPr>
+      <w:proofErr w:type="spellStart"/>
+      <w:r>
+        <w:rPr>
+          <w:rFonts w:ascii="Calibri" w:hAnsi="Calibri" w:cs="Calibri"/>
+          <w:lang w:val="da-DK"/>
+        </w:rPr>
+        <w:t>Arrange</w:t>
+      </w:r>
+      <w:proofErr w:type="spellEnd"/>
+      <w:r>
+        <w:rPr>
+          <w:rFonts w:ascii="Calibri" w:hAnsi="Calibri" w:cs="Calibri"/>
+          <w:lang w:val="da-DK"/>
+        </w:rPr>
+        <w:t xml:space="preserve">-delen er, hvor man arrangerer sine variabler, så de er klar til brug i </w:t>
+      </w:r>
+      <w:proofErr w:type="spellStart"/>
+      <w:r>
+        <w:rPr>
+          <w:rFonts w:ascii="Calibri" w:hAnsi="Calibri" w:cs="Calibri"/>
+          <w:lang w:val="da-DK"/>
+        </w:rPr>
+        <w:t>Act</w:t>
+      </w:r>
+      <w:proofErr w:type="spellEnd"/>
+      <w:r>
+        <w:rPr>
+          <w:rFonts w:ascii="Calibri" w:hAnsi="Calibri" w:cs="Calibri"/>
+          <w:lang w:val="da-DK"/>
+        </w:rPr>
+        <w:t>-delen.</w:t>
+      </w:r>
+    </w:p>
+    <w:p>
+      <w:pPr>
+        <w:rPr>
+          <w:rFonts w:ascii="Calibri" w:hAnsi="Calibri" w:cs="Calibri"/>
+          <w:lang w:val="da-DK"/>
+        </w:rPr>
+      </w:pPr>
+      <w:proofErr w:type="spellStart"/>
+      <w:r>
+        <w:rPr>
+          <w:rFonts w:ascii="Calibri" w:hAnsi="Calibri" w:cs="Calibri"/>
+          <w:lang w:val="da-DK"/>
+        </w:rPr>
+        <w:t>Act</w:t>
+      </w:r>
+      <w:proofErr w:type="spellEnd"/>
+      <w:r>
+        <w:rPr>
+          <w:rFonts w:ascii="Calibri" w:hAnsi="Calibri" w:cs="Calibri"/>
+          <w:lang w:val="da-DK"/>
+        </w:rPr>
+        <w:t>-delen er, hvor man udfører selve testhandlingen. Her skal selve testen forekomme, hvor man tester alle mulige kombinationer, som kan indsættes og returneres af den testede funktion.</w:t>
+      </w:r>
+    </w:p>
+    <w:p>
+      <w:pPr>
+        <w:rPr>
+          <w:rFonts w:ascii="Calibri" w:hAnsi="Calibri" w:cs="Calibri"/>
+          <w:lang w:val="da-DK"/>
+        </w:rPr>
+      </w:pPr>
+      <w:proofErr w:type="spellStart"/>
+      <w:r>
+        <w:rPr>
+          <w:rFonts w:ascii="Calibri" w:hAnsi="Calibri" w:cs="Calibri"/>
+          <w:lang w:val="da-DK"/>
+        </w:rPr>
+        <w:t>Assert</w:t>
+      </w:r>
+      <w:proofErr w:type="spellEnd"/>
+      <w:r>
+        <w:rPr>
+          <w:rFonts w:ascii="Calibri" w:hAnsi="Calibri" w:cs="Calibri"/>
+          <w:lang w:val="da-DK"/>
+        </w:rPr>
+        <w:t>-delen er, hvor man fortæller unittestværktøjet, hvad man forventer de returnerede variablers værdier indeholder baseret på de inputs, som den testede funktion har fået.</w:t>
+      </w:r>
+    </w:p>
+    <w:p>
+      <w:pPr>
+        <w:rPr>
+          <w:rFonts w:ascii="Calibri" w:hAnsi="Calibri" w:cs="Calibri"/>
+          <w:lang w:val="da-DK"/>
+        </w:rPr>
+      </w:pPr>
+    </w:p>
+    <w:p>
+      <w:pPr>
+        <w:rPr>
+          <w:rFonts w:ascii="Calibri" w:hAnsi="Calibri" w:cs="Calibri"/>
+          <w:lang w:val="da-DK"/>
+        </w:rPr>
+      </w:pPr>
+      <w:r>
+        <w:rPr>
+          <w:rFonts w:ascii="Calibri" w:hAnsi="Calibri" w:cs="Calibri"/>
+          <w:lang w:val="da-DK"/>
+        </w:rPr>
+        <w:t xml:space="preserve">CitizenTaxi benytter af samme struktur med et ekstra </w:t>
+      </w:r>
+      <w:proofErr w:type="spellStart"/>
+      <w:r>
+        <w:rPr>
+          <w:rFonts w:ascii="Calibri" w:hAnsi="Calibri" w:cs="Calibri"/>
+          <w:lang w:val="da-DK"/>
+        </w:rPr>
+        <w:t>arrange</w:t>
+      </w:r>
+      <w:proofErr w:type="spellEnd"/>
+      <w:r>
+        <w:rPr>
+          <w:rFonts w:ascii="Calibri" w:hAnsi="Calibri" w:cs="Calibri"/>
+          <w:lang w:val="da-DK"/>
+        </w:rPr>
+        <w:t xml:space="preserve"> lag efter </w:t>
+      </w:r>
+      <w:proofErr w:type="spellStart"/>
+      <w:r>
+        <w:rPr>
+          <w:rFonts w:ascii="Calibri" w:hAnsi="Calibri" w:cs="Calibri"/>
+          <w:lang w:val="da-DK"/>
+        </w:rPr>
+        <w:t>act</w:t>
+      </w:r>
+      <w:proofErr w:type="spellEnd"/>
+      <w:r>
+        <w:rPr>
+          <w:rFonts w:ascii="Calibri" w:hAnsi="Calibri" w:cs="Calibri"/>
+          <w:lang w:val="da-DK"/>
+        </w:rPr>
+        <w:t xml:space="preserve">. Dette lag er med til at gøre </w:t>
+      </w:r>
+      <w:proofErr w:type="spellStart"/>
+      <w:r>
+        <w:rPr>
+          <w:rFonts w:ascii="Calibri" w:hAnsi="Calibri" w:cs="Calibri"/>
+          <w:lang w:val="da-DK"/>
+        </w:rPr>
+        <w:t>assert</w:t>
+      </w:r>
+      <w:proofErr w:type="spellEnd"/>
+      <w:r>
+        <w:rPr>
+          <w:rFonts w:ascii="Calibri" w:hAnsi="Calibri" w:cs="Calibri"/>
+          <w:lang w:val="da-DK"/>
+        </w:rPr>
+        <w:t xml:space="preserve"> koden mere læselig.</w:t>
+      </w:r>
+    </w:p>
+    <w:p>
+      <w:pPr>
+        <w:rPr>
+          <w:rFonts w:ascii="Calibri" w:hAnsi="Calibri" w:cs="Calibri"/>
+          <w:lang w:val="da-DK"/>
+        </w:rPr>
+      </w:pPr>
+      <w:r>
+        <w:rPr>
+          <w:rFonts w:ascii="Calibri" w:hAnsi="Calibri" w:cs="Calibri"/>
+          <w:lang w:val="da-DK"/>
+        </w:rPr>
+        <w:t xml:space="preserve">Eksempelvis i </w:t>
+      </w:r>
+      <w:hyperlink r:id="rId97" w:anchor="L84" w:history="1">
+        <w:proofErr w:type="spellStart"/>
+        <w:r>
+          <w:rPr>
+            <w:rStyle w:val="Hyperlink"/>
+            <w:rFonts w:ascii="Calibri" w:hAnsi="Calibri" w:cs="Calibri"/>
+            <w:lang w:val="da-DK"/>
+          </w:rPr>
+          <w:t>ARepositoryTest.Add</w:t>
+        </w:r>
+        <w:proofErr w:type="spellEnd"/>
+      </w:hyperlink>
+      <w:r>
+        <w:rPr>
+          <w:rFonts w:ascii="Calibri" w:hAnsi="Calibri" w:cs="Calibri"/>
+          <w:lang w:val="da-DK"/>
+        </w:rPr>
+        <w:t xml:space="preserve"> metoden, tester jeg mine </w:t>
+      </w:r>
+      <w:proofErr w:type="spellStart"/>
+      <w:r>
+        <w:rPr>
+          <w:rFonts w:ascii="Calibri" w:hAnsi="Calibri" w:cs="Calibri"/>
+          <w:lang w:val="da-DK"/>
+        </w:rPr>
+        <w:t>repositories</w:t>
+      </w:r>
+      <w:proofErr w:type="spellEnd"/>
+      <w:r>
+        <w:rPr>
+          <w:rFonts w:ascii="Calibri" w:hAnsi="Calibri" w:cs="Calibri"/>
+          <w:lang w:val="da-DK"/>
+        </w:rPr>
+        <w:t xml:space="preserve">’ </w:t>
+      </w:r>
+      <w:proofErr w:type="spellStart"/>
+      <w:r>
+        <w:rPr>
+          <w:rFonts w:ascii="Calibri" w:hAnsi="Calibri" w:cs="Calibri"/>
+          <w:lang w:val="da-DK"/>
+        </w:rPr>
+        <w:t>Add</w:t>
+      </w:r>
+      <w:proofErr w:type="spellEnd"/>
+      <w:r>
+        <w:rPr>
+          <w:rFonts w:ascii="Calibri" w:hAnsi="Calibri" w:cs="Calibri"/>
+          <w:lang w:val="da-DK"/>
+        </w:rPr>
+        <w:t xml:space="preserve"> metode, og benytter af det ekstra </w:t>
+      </w:r>
+      <w:proofErr w:type="spellStart"/>
+      <w:r>
+        <w:rPr>
+          <w:rFonts w:ascii="Calibri" w:hAnsi="Calibri" w:cs="Calibri"/>
+          <w:lang w:val="da-DK"/>
+        </w:rPr>
+        <w:t>arrange</w:t>
+      </w:r>
+      <w:proofErr w:type="spellEnd"/>
+      <w:r>
+        <w:rPr>
+          <w:rFonts w:ascii="Calibri" w:hAnsi="Calibri" w:cs="Calibri"/>
+          <w:lang w:val="da-DK"/>
+        </w:rPr>
+        <w:t xml:space="preserve"> lag, for at gøre </w:t>
+      </w:r>
+      <w:proofErr w:type="spellStart"/>
+      <w:r>
+        <w:rPr>
+          <w:rFonts w:ascii="Calibri" w:hAnsi="Calibri" w:cs="Calibri"/>
+          <w:lang w:val="da-DK"/>
+        </w:rPr>
+        <w:t>arrangekoden</w:t>
+      </w:r>
+      <w:proofErr w:type="spellEnd"/>
+      <w:r>
+        <w:rPr>
+          <w:rFonts w:ascii="Calibri" w:hAnsi="Calibri" w:cs="Calibri"/>
+          <w:lang w:val="da-DK"/>
+        </w:rPr>
+        <w:t xml:space="preserve"> lettere læseligt.</w:t>
+      </w:r>
+    </w:p>
+    <w:p>
+      <w:pPr>
+        <w:rPr>
+          <w:rFonts w:ascii="Calibri" w:hAnsi="Calibri" w:cs="Calibri"/>
+          <w:lang w:val="da-DK"/>
+        </w:rPr>
+      </w:pPr>
+    </w:p>
+    <w:p>
+      <w:pPr>
+        <w:rPr>
+          <w:rFonts w:ascii="Calibri" w:hAnsi="Calibri" w:cs="Calibri"/>
+          <w:lang w:val="da-DK"/>
+        </w:rPr>
+      </w:pPr>
+      <w:r>
+        <w:rPr>
+          <w:rFonts w:ascii="Calibri" w:hAnsi="Calibri" w:cs="Calibri"/>
+          <w:noProof/>
+        </w:rPr>
+        <w:drawing>
+          <wp:inline distT="0" distB="0" distL="0" distR="0" wp14:anchorId="5ED2C542" wp14:editId="56E65A6E">
+            <wp:extent cx="6858000" cy="5971540"/>
+            <wp:effectExtent l="0" t="0" r="0" b="0"/>
+            <wp:docPr id="1576860741" name="Picture 1" descr="A computer screen shot of a program code&#10;&#10;Description automatically generated"/>
+            <wp:cNvGraphicFramePr>
+              <a:graphicFrameLocks xmlns:a="http://schemas.openxmlformats.org/drawingml/2006/main" noChangeAspect="1"/>
+            </wp:cNvGraphicFramePr>
+            <a:graphic xmlns:a="http://schemas.openxmlformats.org/drawingml/2006/main">
+              <a:graphicData uri="http://schemas.openxmlformats.org/drawingml/2006/picture">
+                <pic:pic xmlns:pic="http://schemas.openxmlformats.org/drawingml/2006/picture">
+                  <pic:nvPicPr>
+                    <pic:cNvPr id="1576860741" name="Picture 1" descr="A computer screen shot of a program code&#10;&#10;Description automatically generated"/>
+                    <pic:cNvPicPr/>
+                  </pic:nvPicPr>
+                  <pic:blipFill>
+                    <a:blip r:embed="rId98"/>
+                    <a:stretch>
+                      <a:fillRect/>
+                    </a:stretch>
+                  </pic:blipFill>
+                  <pic:spPr>
+                    <a:xfrm>
+                      <a:off x="0" y="0"/>
+                      <a:ext cx="6858000" cy="5971540"/>
+                    </a:xfrm>
+                    <a:prstGeom prst="rect">
+                      <a:avLst/>
+                    </a:prstGeom>
+                  </pic:spPr>
+                </pic:pic>
+              </a:graphicData>
+            </a:graphic>
+          </wp:inline>
+        </w:drawing>
+      </w:r>
+    </w:p>
+    <w:p>
+      <w:pPr>
+        <w:rPr>
+          <w:rFonts w:ascii="Calibri" w:hAnsi="Calibri" w:cs="Calibri"/>
+          <w:lang w:val="da-DK"/>
+        </w:rPr>
+      </w:pPr>
+    </w:p>
+    <w:p>
+      <w:pPr>
+        <w:rPr>
+          <w:rFonts w:ascii="Calibri" w:hAnsi="Calibri" w:cs="Calibri"/>
+          <w:lang w:val="da-DK"/>
+        </w:rPr>
+      </w:pPr>
+      <w:r>
+        <w:rPr>
+          <w:rFonts w:ascii="Calibri" w:hAnsi="Calibri" w:cs="Calibri"/>
+          <w:lang w:val="da-DK"/>
+        </w:rPr>
+        <w:lastRenderedPageBreak/>
+        <w:t xml:space="preserve">Da jeg bruger OOP og nedarvninger i både mine </w:t>
+      </w:r>
+      <w:proofErr w:type="spellStart"/>
+      <w:r>
+        <w:rPr>
+          <w:rFonts w:ascii="Calibri" w:hAnsi="Calibri" w:cs="Calibri"/>
+          <w:lang w:val="da-DK"/>
+        </w:rPr>
+        <w:t>repositories</w:t>
+      </w:r>
+      <w:proofErr w:type="spellEnd"/>
+      <w:r>
+        <w:rPr>
+          <w:rFonts w:ascii="Calibri" w:hAnsi="Calibri" w:cs="Calibri"/>
+          <w:lang w:val="da-DK"/>
+        </w:rPr>
+        <w:t xml:space="preserve"> og controllers, har jeg oprettet </w:t>
+      </w:r>
+      <w:proofErr w:type="spellStart"/>
+      <w:r>
+        <w:rPr>
+          <w:rFonts w:ascii="Calibri" w:hAnsi="Calibri" w:cs="Calibri"/>
+          <w:lang w:val="da-DK"/>
+        </w:rPr>
+        <w:t>ABaseRepositoryTest</w:t>
+      </w:r>
+      <w:proofErr w:type="spellEnd"/>
+      <w:r>
+        <w:rPr>
+          <w:rFonts w:ascii="Calibri" w:hAnsi="Calibri" w:cs="Calibri"/>
+          <w:lang w:val="da-DK"/>
+        </w:rPr>
+        <w:t xml:space="preserve"> og </w:t>
+      </w:r>
+      <w:proofErr w:type="spellStart"/>
+      <w:r>
+        <w:rPr>
+          <w:rFonts w:ascii="Calibri" w:hAnsi="Calibri" w:cs="Calibri"/>
+          <w:lang w:val="da-DK"/>
+        </w:rPr>
+        <w:t>ABaseControllerTest</w:t>
+      </w:r>
+      <w:proofErr w:type="spellEnd"/>
+      <w:r>
+        <w:rPr>
+          <w:rFonts w:ascii="Calibri" w:hAnsi="Calibri" w:cs="Calibri"/>
+          <w:lang w:val="da-DK"/>
+        </w:rPr>
+        <w:t xml:space="preserve">. Disse klasser indeholder det meste logik indenfor et </w:t>
+      </w:r>
+      <w:proofErr w:type="spellStart"/>
+      <w:r>
+        <w:rPr>
+          <w:rFonts w:ascii="Calibri" w:hAnsi="Calibri" w:cs="Calibri"/>
+          <w:lang w:val="da-DK"/>
+        </w:rPr>
+        <w:t>repository</w:t>
+      </w:r>
+      <w:proofErr w:type="spellEnd"/>
+      <w:r>
+        <w:rPr>
+          <w:rFonts w:ascii="Calibri" w:hAnsi="Calibri" w:cs="Calibri"/>
+          <w:lang w:val="da-DK"/>
+        </w:rPr>
+        <w:t xml:space="preserve"> og en controller, så jeg kan vedligeholde min kode DRY</w:t>
+      </w:r>
+      <w:r>
+        <w:rPr>
+          <w:rFonts w:ascii="Calibri" w:hAnsi="Calibri" w:cs="Calibri"/>
+          <w:lang w:val="da-DK"/>
+        </w:rPr>
+        <w:t xml:space="preserve"> (</w:t>
+      </w:r>
+      <w:proofErr w:type="spellStart"/>
+      <w:r>
+        <w:rPr>
+          <w:rFonts w:ascii="Calibri" w:hAnsi="Calibri" w:cs="Calibri"/>
+          <w:lang w:val="da-DK"/>
+        </w:rPr>
+        <w:t>Don’t</w:t>
+      </w:r>
+      <w:proofErr w:type="spellEnd"/>
+      <w:r>
+        <w:rPr>
+          <w:rFonts w:ascii="Calibri" w:hAnsi="Calibri" w:cs="Calibri"/>
+          <w:lang w:val="da-DK"/>
+        </w:rPr>
+        <w:t xml:space="preserve"> </w:t>
+      </w:r>
+      <w:proofErr w:type="spellStart"/>
+      <w:r>
+        <w:rPr>
+          <w:rFonts w:ascii="Calibri" w:hAnsi="Calibri" w:cs="Calibri"/>
+          <w:lang w:val="da-DK"/>
+        </w:rPr>
+        <w:t>Repeat</w:t>
+      </w:r>
+      <w:proofErr w:type="spellEnd"/>
+      <w:r>
+        <w:rPr>
+          <w:rFonts w:ascii="Calibri" w:hAnsi="Calibri" w:cs="Calibri"/>
+          <w:lang w:val="da-DK"/>
+        </w:rPr>
+        <w:t xml:space="preserve"> </w:t>
+      </w:r>
+      <w:proofErr w:type="spellStart"/>
+      <w:r>
+        <w:rPr>
+          <w:rFonts w:ascii="Calibri" w:hAnsi="Calibri" w:cs="Calibri"/>
+          <w:lang w:val="da-DK"/>
+        </w:rPr>
+        <w:t>Yourself</w:t>
+      </w:r>
+      <w:proofErr w:type="spellEnd"/>
+      <w:r>
+        <w:rPr>
+          <w:rFonts w:ascii="Calibri" w:hAnsi="Calibri" w:cs="Calibri"/>
+          <w:lang w:val="da-DK"/>
+        </w:rPr>
+        <w:t>).</w:t>
+      </w:r>
+    </w:p>
+    <w:p>
+      <w:pPr>
+        <w:rPr>
+          <w:rFonts w:ascii="Calibri" w:hAnsi="Calibri" w:cs="Calibri"/>
+          <w:lang w:val="da-DK"/>
+        </w:rPr>
+      </w:pPr>
+      <w:r>
+        <w:rPr>
+          <w:rFonts w:ascii="Calibri" w:hAnsi="Calibri" w:cs="Calibri"/>
+          <w:lang w:val="da-DK"/>
+        </w:rPr>
+        <w:t>Læg mærke til at klasserne af A som præfiks, som fungerer ligesom interfaces med deres ”I” præfiks. ”A” præfikset er med til at illustrere, at klassen er abstrakt og bør nedarves fra i en reel test</w:t>
+      </w:r>
+      <w:r>
+        <w:rPr>
+          <w:rFonts w:ascii="Calibri" w:hAnsi="Calibri" w:cs="Calibri"/>
+          <w:lang w:val="da-DK"/>
+        </w:rPr>
+        <w:t>klasse</w:t>
+      </w:r>
+      <w:r>
+        <w:rPr>
+          <w:rFonts w:ascii="Calibri" w:hAnsi="Calibri" w:cs="Calibri"/>
+          <w:lang w:val="da-DK"/>
+        </w:rPr>
+        <w:t xml:space="preserve"> som min </w:t>
+      </w:r>
+      <w:hyperlink r:id="rId99" w:history="1">
+        <w:proofErr w:type="spellStart"/>
+        <w:r>
+          <w:rPr>
+            <w:rStyle w:val="Hyperlink"/>
+            <w:rFonts w:ascii="Calibri" w:hAnsi="Calibri" w:cs="Calibri"/>
+            <w:lang w:val="da-DK"/>
+          </w:rPr>
+          <w:t>BookingsControllerTest</w:t>
+        </w:r>
+        <w:proofErr w:type="spellEnd"/>
+      </w:hyperlink>
+      <w:r>
+        <w:rPr>
+          <w:rFonts w:ascii="Calibri" w:hAnsi="Calibri" w:cs="Calibri"/>
+          <w:lang w:val="da-DK"/>
+        </w:rPr>
+        <w:t xml:space="preserve">, der nedarver fra min </w:t>
+      </w:r>
+      <w:hyperlink r:id="rId100" w:history="1">
+        <w:proofErr w:type="spellStart"/>
+        <w:r>
+          <w:rPr>
+            <w:rStyle w:val="Hyperlink"/>
+            <w:rFonts w:ascii="Calibri" w:hAnsi="Calibri" w:cs="Calibri"/>
+            <w:lang w:val="da-DK"/>
+          </w:rPr>
+          <w:t>ABaseControllerTest</w:t>
+        </w:r>
+        <w:proofErr w:type="spellEnd"/>
+      </w:hyperlink>
+      <w:r>
+        <w:rPr>
+          <w:rFonts w:ascii="Calibri" w:hAnsi="Calibri" w:cs="Calibri"/>
+          <w:lang w:val="da-DK"/>
+        </w:rPr>
+        <w:t>.</w:t>
+      </w:r>
+    </w:p>
+    <w:p>
+      <w:pPr>
+        <w:rPr>
+          <w:rFonts w:ascii="Calibri" w:hAnsi="Calibri" w:cs="Calibri"/>
+          <w:lang w:val="da-DK"/>
+        </w:rPr>
+      </w:pPr>
+    </w:p>
+    <w:p>
+      <w:pPr>
+        <w:rPr>
+          <w:rFonts w:ascii="Calibri" w:hAnsi="Calibri" w:cs="Calibri"/>
+          <w:lang w:val="da-DK"/>
+        </w:rPr>
+      </w:pPr>
+      <w:r>
+        <w:rPr>
+          <w:rFonts w:ascii="Calibri" w:hAnsi="Calibri" w:cs="Calibri"/>
+          <w:noProof/>
+        </w:rPr>
+        <w:drawing>
+          <wp:inline distT="0" distB="0" distL="0" distR="0" wp14:anchorId="5E28058D" wp14:editId="4069D906">
+            <wp:extent cx="6858000" cy="5003165"/>
+            <wp:effectExtent l="0" t="0" r="0" b="6985"/>
+            <wp:docPr id="1523065613" name="Picture 1" descr="A computer screen shot of a program&#10;&#10;Description automatically generated"/>
+            <wp:cNvGraphicFramePr>
+              <a:graphicFrameLocks xmlns:a="http://schemas.openxmlformats.org/drawingml/2006/main" noChangeAspect="1"/>
+            </wp:cNvGraphicFramePr>
+            <a:graphic xmlns:a="http://schemas.openxmlformats.org/drawingml/2006/main">
+              <a:graphicData uri="http://schemas.openxmlformats.org/drawingml/2006/picture">
+                <pic:pic xmlns:pic="http://schemas.openxmlformats.org/drawingml/2006/picture">
+                  <pic:nvPicPr>
+                    <pic:cNvPr id="1523065613" name="Picture 1" descr="A computer screen shot of a program&#10;&#10;Description automatically generated"/>
+                    <pic:cNvPicPr/>
+                  </pic:nvPicPr>
+                  <pic:blipFill>
+                    <a:blip r:embed="rId101"/>
+                    <a:stretch>
+                      <a:fillRect/>
+                    </a:stretch>
+                  </pic:blipFill>
+                  <pic:spPr>
+                    <a:xfrm>
+                      <a:off x="0" y="0"/>
+                      <a:ext cx="6858000" cy="5003165"/>
+                    </a:xfrm>
+                    <a:prstGeom prst="rect">
+                      <a:avLst/>
+                    </a:prstGeom>
+                  </pic:spPr>
+                </pic:pic>
+              </a:graphicData>
+            </a:graphic>
+          </wp:inline>
+        </w:drawing>
+      </w:r>
+    </w:p>
+    <w:p>
+      <w:pPr>
+        <w:rPr>
+          <w:rFonts w:ascii="Calibri" w:hAnsi="Calibri" w:cs="Calibri"/>
+          <w:lang w:val="da-DK"/>
+        </w:rPr>
+      </w:pPr>
+    </w:p>
+    <w:p>
+      <w:pPr>
+        <w:rPr>
+          <w:rFonts w:ascii="Calibri" w:hAnsi="Calibri" w:cs="Calibri"/>
+          <w:lang w:val="da-DK"/>
+        </w:rPr>
+      </w:pPr>
+      <w:r>
+        <w:rPr>
+          <w:rFonts w:ascii="Calibri" w:hAnsi="Calibri" w:cs="Calibri"/>
+          <w:lang w:val="da-DK"/>
+        </w:rPr>
+        <w:br w:type="page"/>
+      </w:r>
+    </w:p>
+    <w:p>
+      <w:pPr>
+        <w:rPr>
+          <w:rFonts w:ascii="Calibri" w:hAnsi="Calibri" w:cs="Calibri"/>
+          <w:b/>
+          <w:bCs/>
+          <w:sz w:val="32"/>
+          <w:szCs w:val="32"/>
+          <w:lang w:val="da-DK"/>
+        </w:rPr>
+      </w:pPr>
+      <w:r>
+        <w:rPr>
+          <w:rFonts w:ascii="Calibri" w:hAnsi="Calibri" w:cs="Calibri"/>
+          <w:b/>
+          <w:bCs/>
+          <w:sz w:val="32"/>
+          <w:szCs w:val="32"/>
+          <w:lang w:val="da-DK"/>
+        </w:rPr>
+        <w:lastRenderedPageBreak/>
+        <w:t xml:space="preserve">User- &amp; </w:t>
+      </w:r>
+      <w:proofErr w:type="spellStart"/>
+      <w:r>
+        <w:rPr>
+          <w:rFonts w:ascii="Calibri" w:hAnsi="Calibri" w:cs="Calibri"/>
+          <w:b/>
+          <w:bCs/>
+          <w:sz w:val="32"/>
+          <w:szCs w:val="32"/>
+          <w:lang w:val="da-DK"/>
+        </w:rPr>
+        <w:t>Usabilitytest</w:t>
+      </w:r>
+      <w:proofErr w:type="spellEnd"/>
+    </w:p>
+    <w:p>
+      <w:pPr>
+        <w:rPr>
+          <w:rFonts w:ascii="Calibri" w:hAnsi="Calibri" w:cs="Calibri"/>
+          <w:lang w:val="da-DK"/>
+        </w:rPr>
+      </w:pPr>
+      <w:r>
+        <w:rPr>
+          <w:rFonts w:ascii="Calibri" w:hAnsi="Calibri" w:cs="Calibri"/>
+          <w:lang w:val="da-DK"/>
+        </w:rPr>
+        <w:t>Da CitizenTaxi er inspireret af et reelt problem, som lægesekretærerne i Frederikshavn står over for, har jeg kontaktet 2 medarbejdere</w:t>
+      </w:r>
+      <w:r>
+        <w:rPr>
+          <w:rFonts w:ascii="Calibri" w:hAnsi="Calibri" w:cs="Calibri"/>
+          <w:lang w:val="da-DK"/>
+        </w:rPr>
+        <w:t xml:space="preserve"> og en borger</w:t>
+      </w:r>
+      <w:r>
+        <w:rPr>
+          <w:rFonts w:ascii="Calibri" w:hAnsi="Calibri" w:cs="Calibri"/>
+          <w:lang w:val="da-DK"/>
+        </w:rPr>
+        <w:t xml:space="preserve">, som har udført en </w:t>
+      </w:r>
+      <w:proofErr w:type="spellStart"/>
+      <w:r>
+        <w:rPr>
+          <w:rFonts w:ascii="Calibri" w:hAnsi="Calibri" w:cs="Calibri"/>
+          <w:lang w:val="da-DK"/>
+        </w:rPr>
+        <w:t>remote</w:t>
+      </w:r>
+      <w:proofErr w:type="spellEnd"/>
+      <w:r>
+        <w:rPr>
+          <w:rFonts w:ascii="Calibri" w:hAnsi="Calibri" w:cs="Calibri"/>
+          <w:lang w:val="da-DK"/>
+        </w:rPr>
+        <w:t xml:space="preserve"> user-/</w:t>
+      </w:r>
+      <w:proofErr w:type="spellStart"/>
+      <w:r>
+        <w:rPr>
+          <w:rFonts w:ascii="Calibri" w:hAnsi="Calibri" w:cs="Calibri"/>
+          <w:lang w:val="da-DK"/>
+        </w:rPr>
+        <w:t>usabilitytest</w:t>
+      </w:r>
+      <w:proofErr w:type="spellEnd"/>
+      <w:r>
+        <w:rPr>
+          <w:rFonts w:ascii="Calibri" w:hAnsi="Calibri" w:cs="Calibri"/>
+          <w:lang w:val="da-DK"/>
+        </w:rPr>
+        <w:t xml:space="preserve"> af produktet.</w:t>
+      </w:r>
+    </w:p>
+    <w:p>
+      <w:pPr>
+        <w:rPr>
+          <w:rFonts w:ascii="Calibri" w:hAnsi="Calibri" w:cs="Calibri"/>
+          <w:lang w:val="da-DK"/>
+        </w:rPr>
+      </w:pPr>
+    </w:p>
+    <w:p>
+      <w:pPr>
+        <w:rPr>
+          <w:rFonts w:ascii="Calibri" w:hAnsi="Calibri" w:cs="Calibri"/>
+          <w:b/>
+          <w:bCs/>
+          <w:lang w:val="da-DK"/>
+        </w:rPr>
+      </w:pPr>
+      <w:r>
+        <w:rPr>
+          <w:rFonts w:ascii="Calibri" w:hAnsi="Calibri" w:cs="Calibri"/>
+          <w:b/>
+          <w:bCs/>
+          <w:lang w:val="da-DK"/>
+        </w:rPr>
+        <w:t>28. november</w:t>
+      </w:r>
+    </w:p>
+    <w:p>
+      <w:pPr>
+        <w:rPr>
+          <w:rFonts w:ascii="Calibri" w:hAnsi="Calibri" w:cs="Calibri"/>
+          <w:lang w:val="da-DK"/>
+        </w:rPr>
+      </w:pPr>
+      <w:r>
+        <w:rPr>
+          <w:rFonts w:ascii="Calibri" w:hAnsi="Calibri" w:cs="Calibri"/>
+          <w:lang w:val="da-DK"/>
+        </w:rPr>
+        <w:t>Da jeg ikke er i stand til at observere mine testere hverken fysisk eller online, var der noget forvirring omkring opgaverne, jeg havde lavet til dem. Mine testere var også udsat for en input fejl, hvor hjemmesiden ikke registrerede den indsatte værdi, og nægtede testeren forbi næste trin.</w:t>
+      </w:r>
+    </w:p>
+    <w:p>
+      <w:pPr>
+        <w:rPr>
+          <w:rFonts w:ascii="Calibri" w:hAnsi="Calibri" w:cs="Calibri"/>
+          <w:lang w:val="da-DK"/>
+        </w:rPr>
+      </w:pPr>
+      <w:r>
+        <w:rPr>
+          <w:rFonts w:ascii="Calibri" w:hAnsi="Calibri" w:cs="Calibri"/>
+          <w:lang w:val="da-DK"/>
+        </w:rPr>
+        <w:t>Efter den feedback fik jeg fikset fejlen og blev lovet, at de ville prøve igen i morgen.</w:t>
+      </w:r>
+    </w:p>
+    <w:p>
+      <w:pPr>
+        <w:rPr>
+          <w:rFonts w:ascii="Calibri" w:hAnsi="Calibri" w:cs="Calibri"/>
+          <w:lang w:val="da-DK"/>
+        </w:rPr>
+      </w:pPr>
+    </w:p>
+    <w:p>
+      <w:pPr>
+        <w:rPr>
+          <w:rFonts w:ascii="Calibri" w:hAnsi="Calibri" w:cs="Calibri"/>
+          <w:b/>
+          <w:bCs/>
+          <w:lang w:val="da-DK"/>
+        </w:rPr>
+      </w:pPr>
+      <w:r>
+        <w:rPr>
+          <w:rFonts w:ascii="Calibri" w:hAnsi="Calibri" w:cs="Calibri"/>
+          <w:b/>
+          <w:bCs/>
+          <w:lang w:val="da-DK"/>
+        </w:rPr>
+        <w:t>29. november</w:t>
+      </w:r>
+    </w:p>
+    <w:p>
+      <w:pPr>
+        <w:rPr>
+          <w:rFonts w:ascii="Calibri" w:hAnsi="Calibri" w:cs="Calibri"/>
+          <w:lang w:val="da-DK"/>
+        </w:rPr>
+      </w:pPr>
+      <w:r>
+        <w:rPr>
+          <w:rFonts w:ascii="Calibri" w:hAnsi="Calibri" w:cs="Calibri"/>
+          <w:lang w:val="da-DK"/>
+        </w:rPr>
+        <w:t>Jeg lavede 2 hovedopgaver til projektet – én som borger og én som lægesekretær. Efter en tester færdiggjorde borgeropgaven sprang testeren videre til lægesekretæropgaven og blev forvirret over, hvor testeren skulle trykke ”Opret borger” henne. Efter testeren kikkede nærmere, fandt testeren opretknappen, men fortalte at testeren aldrig ville have kikket der, da det var for langt væk fra hoved-</w:t>
+      </w:r>
+      <w:proofErr w:type="spellStart"/>
+      <w:r>
+        <w:rPr>
+          <w:rFonts w:ascii="Calibri" w:hAnsi="Calibri" w:cs="Calibri"/>
+          <w:lang w:val="da-DK"/>
+        </w:rPr>
+        <w:t>contenten</w:t>
+      </w:r>
+      <w:proofErr w:type="spellEnd"/>
+      <w:r>
+        <w:rPr>
+          <w:rFonts w:ascii="Calibri" w:hAnsi="Calibri" w:cs="Calibri"/>
+          <w:lang w:val="da-DK"/>
+        </w:rPr>
+        <w:t>, testeren blev præsenteret for.</w:t>
+      </w:r>
+    </w:p>
+    <w:p>
+      <w:pPr>
+        <w:rPr>
+          <w:rFonts w:ascii="Calibri" w:hAnsi="Calibri" w:cs="Calibri"/>
+          <w:lang w:val="da-DK"/>
+        </w:rPr>
+      </w:pPr>
+      <w:r>
+        <w:rPr>
+          <w:rFonts w:ascii="Calibri" w:hAnsi="Calibri" w:cs="Calibri"/>
+          <w:lang w:val="da-DK"/>
+        </w:rPr>
+        <w:t>Jeg valgte derefter at flytte knappen tættere mod hoved-</w:t>
+      </w:r>
+      <w:proofErr w:type="spellStart"/>
+      <w:r>
+        <w:rPr>
+          <w:rFonts w:ascii="Calibri" w:hAnsi="Calibri" w:cs="Calibri"/>
+          <w:lang w:val="da-DK"/>
+        </w:rPr>
+        <w:t>contenten</w:t>
+      </w:r>
+      <w:proofErr w:type="spellEnd"/>
+      <w:r>
+        <w:rPr>
+          <w:rFonts w:ascii="Calibri" w:hAnsi="Calibri" w:cs="Calibri"/>
+          <w:lang w:val="da-DK"/>
+        </w:rPr>
+        <w:t xml:space="preserve"> og gjorde knappen større og derfor nemmere at få øje på.</w:t>
+      </w:r>
+    </w:p>
+    <w:p>
+      <w:pPr>
+        <w:rPr>
+          <w:rFonts w:ascii="Calibri" w:hAnsi="Calibri" w:cs="Calibri"/>
+          <w:lang w:val="da-DK"/>
+        </w:rPr>
+      </w:pPr>
+    </w:p>
+    <w:p>
+      <w:pPr>
+        <w:rPr>
+          <w:rFonts w:ascii="Calibri" w:hAnsi="Calibri" w:cs="Calibri"/>
+          <w:lang w:val="da-DK"/>
+        </w:rPr>
+      </w:pPr>
+      <w:r>
+        <w:rPr>
+          <w:rFonts w:ascii="Calibri" w:hAnsi="Calibri" w:cs="Calibri"/>
+          <w:lang w:val="da-DK"/>
+        </w:rPr>
+        <w:t xml:space="preserve">Til sidst kom de 2 testere med noget feedback til både min </w:t>
+      </w:r>
+      <w:proofErr w:type="spellStart"/>
+      <w:r>
+        <w:rPr>
+          <w:rFonts w:ascii="Calibri" w:hAnsi="Calibri" w:cs="Calibri"/>
+          <w:lang w:val="da-DK"/>
+        </w:rPr>
+        <w:t>testopgave</w:t>
+      </w:r>
+      <w:proofErr w:type="spellEnd"/>
+      <w:r>
+        <w:rPr>
+          <w:rFonts w:ascii="Calibri" w:hAnsi="Calibri" w:cs="Calibri"/>
+          <w:lang w:val="da-DK"/>
+        </w:rPr>
+        <w:t xml:space="preserve"> men også ift. farvevalg af redigeringsknappen. </w:t>
+      </w:r>
+    </w:p>
+    <w:p>
+      <w:pPr>
+        <w:rPr>
+          <w:rFonts w:ascii="Calibri" w:hAnsi="Calibri" w:cs="Calibri"/>
+          <w:lang w:val="da-DK"/>
+        </w:rPr>
+      </w:pPr>
+      <w:r>
+        <w:rPr>
+          <w:rFonts w:ascii="Calibri" w:hAnsi="Calibri" w:cs="Calibri"/>
+          <w:lang w:val="da-DK"/>
+        </w:rPr>
+        <w:br w:type="page"/>
+      </w:r>
     </w:p>
     <w:sectPr>
       <w:type w:val="continuous"/>
@@ -15800,6 +15765,7 @@
   <w:style w:type="character" w:default="1" w:styleId="DefaultParagraphFont">
     <w:name w:val="Default Paragraph Font"/>
     <w:uiPriority w:val="1"/>
+    <w:semiHidden/>
     <w:unhideWhenUsed/>
   </w:style>
   <w:style w:type="table" w:default="1" w:styleId="TableNormal">
@@ -16517,6 +16483,7 @@
     <w:rsid w:val="002B50A5"/>
     <w:rsid w:val="00486728"/>
     <w:rsid w:val="004D1DA2"/>
+    <w:rsid w:val="004D624A"/>
     <w:rsid w:val="005A5759"/>
     <w:rsid w:val="00655FEA"/>
     <w:rsid w:val="00737F63"/>
@@ -16532,6 +16499,7 @@
     <w:rsid w:val="00A87620"/>
     <w:rsid w:val="00AC6C03"/>
     <w:rsid w:val="00AD7A3B"/>
+    <w:rsid w:val="00B16AA9"/>
     <w:rsid w:val="00BD257C"/>
     <w:rsid w:val="00C90B57"/>
     <w:rsid w:val="00CA43EA"/>
@@ -18217,15 +18185,6 @@
 </file>
 
 <file path=customXml/item2.xml><?xml version="1.0" encoding="utf-8"?>
-<?mso-contentType ?>
-<FormTemplates xmlns="http://schemas.microsoft.com/sharepoint/v3/contenttype/forms">
-  <Display>DocumentLibraryForm</Display>
-  <Edit>DocumentLibraryForm</Edit>
-  <New>DocumentLibraryForm</New>
-</FormTemplates>
-</file>
-
-<file path=customXml/item3.xml><?xml version="1.0" encoding="utf-8"?>
 <ct:contentTypeSchema xmlns:ct="http://schemas.microsoft.com/office/2006/metadata/contentType" xmlns:ma="http://schemas.microsoft.com/office/2006/metadata/properties/metaAttributes" ct:_="" ma:_="" ma:contentTypeName="Document" ma:contentTypeID="0x01010079F111ED35F8CC479449609E8A0923A6" ma:contentTypeVersion="12" ma:contentTypeDescription="Create a new document." ma:contentTypeScope="" ma:versionID="fa6e671f1cd7e4d96ff9652be322dd5e">
   <xsd:schema xmlns:xsd="http://www.w3.org/2001/XMLSchema" xmlns:xs="http://www.w3.org/2001/XMLSchema" xmlns:p="http://schemas.microsoft.com/office/2006/metadata/properties" xmlns:ns2="71af3243-3dd4-4a8d-8c0d-dd76da1f02a5" xmlns:ns3="16c05727-aa75-4e4a-9b5f-8a80a1165891" targetNamespace="http://schemas.microsoft.com/office/2006/metadata/properties" ma:root="true" ma:fieldsID="4e2496f70b101db0b8013f30a071bbf7" ns2:_="" ns3:_="">
     <xsd:import namespace="71af3243-3dd4-4a8d-8c0d-dd76da1f02a5"/>
@@ -18446,7 +18405,25 @@
 </ct:contentTypeSchema>
 </file>
 
+<file path=customXml/item3.xml><?xml version="1.0" encoding="utf-8"?>
+<?mso-contentType ?>
+<FormTemplates xmlns="http://schemas.microsoft.com/sharepoint/v3/contenttype/forms">
+  <Display>DocumentLibraryForm</Display>
+  <Edit>DocumentLibraryForm</Edit>
+  <New>DocumentLibraryForm</New>
+</FormTemplates>
+</file>
+
 <file path=customXml/item4.xml><?xml version="1.0" encoding="utf-8"?>
+<p:properties xmlns:p="http://schemas.microsoft.com/office/2006/metadata/properties" xmlns:xsi="http://www.w3.org/2001/XMLSchema-instance" xmlns:pc="http://schemas.microsoft.com/office/infopath/2007/PartnerControls">
+  <documentManagement>
+    <Status xmlns="71af3243-3dd4-4a8d-8c0d-dd76da1f02a5">Not started</Status>
+    <MediaServiceKeyPoints xmlns="71af3243-3dd4-4a8d-8c0d-dd76da1f02a5" xsi:nil="true"/>
+  </documentManagement>
+</p:properties>
+</file>
+
+<file path=customXml/item5.xml><?xml version="1.0" encoding="utf-8"?>
 <b:Sources xmlns:b="http://schemas.openxmlformats.org/officeDocument/2006/bibliography" xmlns="http://schemas.openxmlformats.org/officeDocument/2006/bibliography" SelectedStyle="\APASixthEditionOfficeOnline.xsl" StyleName="APA" Version="6">
   <b:Source>
     <b:Tag>Denning1</b:Tag>
@@ -18479,15 +18456,6 @@
 </b:Sources>
 </file>
 
-<file path=customXml/item5.xml><?xml version="1.0" encoding="utf-8"?>
-<p:properties xmlns:p="http://schemas.microsoft.com/office/2006/metadata/properties" xmlns:xsi="http://www.w3.org/2001/XMLSchema-instance" xmlns:pc="http://schemas.microsoft.com/office/infopath/2007/PartnerControls">
-  <documentManagement>
-    <Status xmlns="71af3243-3dd4-4a8d-8c0d-dd76da1f02a5">Not started</Status>
-    <MediaServiceKeyPoints xmlns="71af3243-3dd4-4a8d-8c0d-dd76da1f02a5" xsi:nil="true"/>
-  </documentManagement>
-</p:properties>
-</file>
-
 <file path=customXml/itemProps1.xml><?xml version="1.0" encoding="utf-8"?>
 <ds:datastoreItem xmlns:ds="http://schemas.openxmlformats.org/officeDocument/2006/customXml" ds:itemID="{55AF091B-3C7A-41E3-B477-F2FDAA23CFDA}">
   <ds:schemaRefs>
@@ -18497,14 +18465,6 @@
 </file>
 
 <file path=customXml/itemProps2.xml><?xml version="1.0" encoding="utf-8"?>
-<ds:datastoreItem xmlns:ds="http://schemas.openxmlformats.org/officeDocument/2006/customXml" ds:itemID="{9C89F7B8-6C0B-40F1-A916-537F3D957A10}">
-  <ds:schemaRefs>
-    <ds:schemaRef ds:uri="http://schemas.microsoft.com/sharepoint/v3/contenttype/forms"/>
-  </ds:schemaRefs>
-</ds:datastoreItem>
-</file>
-
-<file path=customXml/itemProps3.xml><?xml version="1.0" encoding="utf-8"?>
 <ds:datastoreItem xmlns:ds="http://schemas.openxmlformats.org/officeDocument/2006/customXml" ds:itemID="{6B94A94B-4A54-4B16-81FB-DC3C85B467B0}">
   <ds:schemaRefs>
     <ds:schemaRef ds:uri="http://schemas.microsoft.com/office/2006/metadata/contentType"/>
@@ -18523,15 +18483,15 @@
 </ds:datastoreItem>
 </file>
 
-<file path=customXml/itemProps4.xml><?xml version="1.0" encoding="utf-8"?>
-<ds:datastoreItem xmlns:ds="http://schemas.openxmlformats.org/officeDocument/2006/customXml" ds:itemID="{F843DF16-3BD7-45B8-BD0B-D3D3627F973E}">
+<file path=customXml/itemProps3.xml><?xml version="1.0" encoding="utf-8"?>
+<ds:datastoreItem xmlns:ds="http://schemas.openxmlformats.org/officeDocument/2006/customXml" ds:itemID="{9C89F7B8-6C0B-40F1-A916-537F3D957A10}">
   <ds:schemaRefs>
-    <ds:schemaRef ds:uri="http://schemas.openxmlformats.org/officeDocument/2006/bibliography"/>
+    <ds:schemaRef ds:uri="http://schemas.microsoft.com/sharepoint/v3/contenttype/forms"/>
   </ds:schemaRefs>
 </ds:datastoreItem>
 </file>
 
-<file path=customXml/itemProps5.xml><?xml version="1.0" encoding="utf-8"?>
+<file path=customXml/itemProps4.xml><?xml version="1.0" encoding="utf-8"?>
 <ds:datastoreItem xmlns:ds="http://schemas.openxmlformats.org/officeDocument/2006/customXml" ds:itemID="{05B4A40E-75E0-404B-8386-9A33B9B1B997}">
   <ds:schemaRefs>
     <ds:schemaRef ds:uri="http://schemas.microsoft.com/office/2006/metadata/properties"/>
@@ -18539,4 +18499,12 @@
     <ds:schemaRef ds:uri="71af3243-3dd4-4a8d-8c0d-dd76da1f02a5"/>
   </ds:schemaRefs>
 </ds:datastoreItem>
+</file>
+
+<file path=customXml/itemProps5.xml><?xml version="1.0" encoding="utf-8"?>
+<ds:datastoreItem xmlns:ds="http://schemas.openxmlformats.org/officeDocument/2006/customXml" ds:itemID="{F843DF16-3BD7-45B8-BD0B-D3D3627F973E}">
+  <ds:schemaRefs>
+    <ds:schemaRef ds:uri="http://schemas.openxmlformats.org/officeDocument/2006/bibliography"/>
+  </ds:schemaRefs>
+</ds:datastoreItem>
 </file>
</xml_diff>